<commit_message>
Use slightly fancy boxes for skills
</commit_message>
<xml_diff>
--- a/CV_19_4_2015.docx
+++ b/CV_19_4_2015.docx
@@ -87,8 +87,6 @@
       <w:r>
         <w:t>where</w:t>
       </w:r>
-      <w:bookmarkStart w:id="0" w:name="_GoBack"/>
-      <w:bookmarkEnd w:id="0"/>
       <w:r>
         <w:t xml:space="preserve"> I can contribute</w:t>
       </w:r>
@@ -1126,7 +1124,10 @@
         <w:pStyle w:val="Heading2"/>
       </w:pPr>
       <w:r>
-        <w:t>&gt; Program</w:t>
+        <w:t xml:space="preserve">&gt; </w:t>
+      </w:r>
+      <w:r>
+        <w:t>Program</w:t>
       </w:r>
       <w:r>
         <w:t>ming Languages</w:t>
@@ -1137,336 +1138,1885 @@
     </w:p>
     <w:p>
       <w:r>
-        <w:t>Expert:</w:t>
+        <w:rPr>
+          <w:noProof/>
+        </w:rPr>
+        <mc:AlternateContent>
+          <mc:Choice Requires="wps">
+            <w:drawing>
+              <wp:anchor distT="0" distB="0" distL="114300" distR="114300" simplePos="0" relativeHeight="251659264" behindDoc="0" locked="0" layoutInCell="1" allowOverlap="1" wp14:anchorId="3EB4B0E5" wp14:editId="7D611808">
+                <wp:simplePos x="0" y="0"/>
+                <wp:positionH relativeFrom="column">
+                  <wp:posOffset>800100</wp:posOffset>
+                </wp:positionH>
+                <wp:positionV relativeFrom="paragraph">
+                  <wp:posOffset>255270</wp:posOffset>
+                </wp:positionV>
+                <wp:extent cx="480695" cy="342900"/>
+                <wp:effectExtent l="0" t="0" r="27305" b="38100"/>
+                <wp:wrapSquare wrapText="bothSides"/>
+                <wp:docPr id="1" name="Text Box 1"/>
+                <wp:cNvGraphicFramePr/>
+                <a:graphic xmlns:a="http://schemas.openxmlformats.org/drawingml/2006/main">
+                  <a:graphicData uri="http://schemas.microsoft.com/office/word/2010/wordprocessingShape">
+                    <wps:wsp>
+                      <wps:cNvSpPr txBox="1"/>
+                      <wps:spPr>
+                        <a:xfrm>
+                          <a:off x="0" y="0"/>
+                          <a:ext cx="480695" cy="342900"/>
+                        </a:xfrm>
+                        <a:prstGeom prst="rect">
+                          <a:avLst/>
+                        </a:prstGeom>
+                        <a:solidFill>
+                          <a:schemeClr val="accent5">
+                            <a:lumMod val="20000"/>
+                            <a:lumOff val="80000"/>
+                          </a:schemeClr>
+                        </a:solidFill>
+                        <a:ln/>
+                        <a:extLst>
+                          <a:ext uri="{C572A759-6A51-4108-AA02-DFA0A04FC94B}">
+                            <ma14:wrappingTextBoxFlag xmlns:ma14="http://schemas.microsoft.com/office/mac/drawingml/2011/main"/>
+                          </a:ext>
+                        </a:extLst>
+                      </wps:spPr>
+                      <wps:style>
+                        <a:lnRef idx="2">
+                          <a:schemeClr val="dk1"/>
+                        </a:lnRef>
+                        <a:fillRef idx="1">
+                          <a:schemeClr val="lt1"/>
+                        </a:fillRef>
+                        <a:effectRef idx="0">
+                          <a:schemeClr val="dk1"/>
+                        </a:effectRef>
+                        <a:fontRef idx="minor">
+                          <a:schemeClr val="dk1"/>
+                        </a:fontRef>
+                      </wps:style>
+                      <wps:txbx>
+                        <w:txbxContent>
+                          <w:p>
+                            <w:pPr>
+                              <w:jc w:val="center"/>
+                            </w:pPr>
+                            <w:r>
+                              <w:t>Java</w:t>
+                            </w:r>
+                          </w:p>
+                        </w:txbxContent>
+                      </wps:txbx>
+                      <wps:bodyPr rot="0" spcFirstLastPara="0" vertOverflow="overflow" horzOverflow="overflow" vert="horz" wrap="none" lIns="91440" tIns="45720" rIns="91440" bIns="45720" numCol="1" spcCol="0" rtlCol="0" fromWordArt="0" anchor="t" anchorCtr="0" forceAA="0" compatLnSpc="1">
+                        <a:prstTxWarp prst="textNoShape">
+                          <a:avLst/>
+                        </a:prstTxWarp>
+                        <a:noAutofit/>
+                      </wps:bodyPr>
+                    </wps:wsp>
+                  </a:graphicData>
+                </a:graphic>
+                <wp14:sizeRelV relativeFrom="margin">
+                  <wp14:pctHeight>0</wp14:pctHeight>
+                </wp14:sizeRelV>
+              </wp:anchor>
+            </w:drawing>
+          </mc:Choice>
+          <mc:Fallback>
+            <w:pict>
+              <v:shapetype id="_x0000_t202" coordsize="21600,21600" o:spt="202" path="m0,0l0,21600,21600,21600,21600,0xe">
+                <v:stroke joinstyle="miter"/>
+                <v:path gradientshapeok="t" o:connecttype="rect"/>
+              </v:shapetype>
+              <v:shape id="Text Box 1" o:spid="_x0000_s1026" type="#_x0000_t202" style="position:absolute;margin-left:63pt;margin-top:20.1pt;width:37.85pt;height:27pt;z-index:251659264;visibility:visible;mso-wrap-style:none;mso-height-percent:0;mso-wrap-distance-left:9pt;mso-wrap-distance-top:0;mso-wrap-distance-right:9pt;mso-wrap-distance-bottom:0;mso-position-horizontal:absolute;mso-position-horizontal-relative:text;mso-position-vertical:absolute;mso-position-vertical-relative:text;mso-height-percent:0;mso-height-relative:margin;v-text-anchor:top" o:gfxdata="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" fillcolor="#daeef3 [664]" strokecolor="black [3200]" strokeweight="2pt">
+                <v:textbox>
+                  <w:txbxContent>
+                    <w:p>
+                      <w:pPr>
+                        <w:jc w:val="center"/>
+                      </w:pPr>
+                      <w:r>
+                        <w:t>Java</w:t>
+                      </w:r>
+                    </w:p>
+                  </w:txbxContent>
+                </v:textbox>
+                <w10:wrap type="square"/>
+              </v:shape>
+            </w:pict>
+          </mc:Fallback>
+        </mc:AlternateContent>
       </w:r>
     </w:p>
     <w:p>
-      <w:pPr>
-        <w:pStyle w:val="ListParagraph"/>
-        <w:numPr>
-          <w:ilvl w:val="0"/>
-          <w:numId w:val="4"/>
-        </w:numPr>
-      </w:pPr>
-      <w:r>
-        <w:t>Java</w:t>
+      <w:r>
+        <w:t>Expert:</w:t>
+      </w:r>
+      <w:r>
+        <w:t xml:space="preserve"> </w:t>
       </w:r>
     </w:p>
     <w:p>
       <w:r>
-        <w:t>Proficient:</w:t>
+        <w:rPr>
+          <w:noProof/>
+        </w:rPr>
+        <mc:AlternateContent>
+          <mc:Choice Requires="wps">
+            <w:drawing>
+              <wp:anchor distT="0" distB="0" distL="114300" distR="114300" simplePos="0" relativeHeight="251667456" behindDoc="0" locked="0" layoutInCell="1" allowOverlap="1" wp14:anchorId="74D7A1DE" wp14:editId="51C82F35">
+                <wp:simplePos x="0" y="0"/>
+                <wp:positionH relativeFrom="column">
+                  <wp:posOffset>3427730</wp:posOffset>
+                </wp:positionH>
+                <wp:positionV relativeFrom="paragraph">
+                  <wp:posOffset>267335</wp:posOffset>
+                </wp:positionV>
+                <wp:extent cx="408940" cy="342900"/>
+                <wp:effectExtent l="0" t="0" r="22860" b="38100"/>
+                <wp:wrapSquare wrapText="bothSides"/>
+                <wp:docPr id="5" name="Text Box 5"/>
+                <wp:cNvGraphicFramePr/>
+                <a:graphic xmlns:a="http://schemas.openxmlformats.org/drawingml/2006/main">
+                  <a:graphicData uri="http://schemas.microsoft.com/office/word/2010/wordprocessingShape">
+                    <wps:wsp>
+                      <wps:cNvSpPr txBox="1"/>
+                      <wps:spPr>
+                        <a:xfrm>
+                          <a:off x="0" y="0"/>
+                          <a:ext cx="408940" cy="342900"/>
+                        </a:xfrm>
+                        <a:prstGeom prst="rect">
+                          <a:avLst/>
+                        </a:prstGeom>
+                        <a:solidFill>
+                          <a:srgbClr val="DBEEF4"/>
+                        </a:solidFill>
+                        <a:ln/>
+                        <a:extLst>
+                          <a:ext uri="{C572A759-6A51-4108-AA02-DFA0A04FC94B}">
+                            <ma14:wrappingTextBoxFlag xmlns:ma14="http://schemas.microsoft.com/office/mac/drawingml/2011/main"/>
+                          </a:ext>
+                        </a:extLst>
+                      </wps:spPr>
+                      <wps:style>
+                        <a:lnRef idx="2">
+                          <a:schemeClr val="dk1"/>
+                        </a:lnRef>
+                        <a:fillRef idx="1">
+                          <a:schemeClr val="lt1"/>
+                        </a:fillRef>
+                        <a:effectRef idx="0">
+                          <a:schemeClr val="dk1"/>
+                        </a:effectRef>
+                        <a:fontRef idx="minor">
+                          <a:schemeClr val="dk1"/>
+                        </a:fontRef>
+                      </wps:style>
+                      <wps:txbx>
+                        <w:txbxContent>
+                          <w:p>
+                            <w:pPr>
+                              <w:jc w:val="center"/>
+                            </w:pPr>
+                            <w:proofErr w:type="spellStart"/>
+                            <w:r>
+                              <w:t>Sql</w:t>
+                            </w:r>
+                            <w:proofErr w:type="spellEnd"/>
+                          </w:p>
+                        </w:txbxContent>
+                      </wps:txbx>
+                      <wps:bodyPr rot="0" spcFirstLastPara="0" vertOverflow="overflow" horzOverflow="overflow" vert="horz" wrap="none" lIns="91440" tIns="45720" rIns="91440" bIns="45720" numCol="1" spcCol="0" rtlCol="0" fromWordArt="0" anchor="t" anchorCtr="0" forceAA="0" compatLnSpc="1">
+                        <a:prstTxWarp prst="textNoShape">
+                          <a:avLst/>
+                        </a:prstTxWarp>
+                        <a:noAutofit/>
+                      </wps:bodyPr>
+                    </wps:wsp>
+                  </a:graphicData>
+                </a:graphic>
+                <wp14:sizeRelV relativeFrom="margin">
+                  <wp14:pctHeight>0</wp14:pctHeight>
+                </wp14:sizeRelV>
+              </wp:anchor>
+            </w:drawing>
+          </mc:Choice>
+          <mc:Fallback>
+            <w:pict>
+              <v:shape id="Text Box 5" o:spid="_x0000_s1027" type="#_x0000_t202" style="position:absolute;margin-left:269.9pt;margin-top:21.05pt;width:32.2pt;height:27pt;z-index:251667456;visibility:visible;mso-wrap-style:none;mso-height-percent:0;mso-wrap-distance-left:9pt;mso-wrap-distance-top:0;mso-wrap-distance-right:9pt;mso-wrap-distance-bottom:0;mso-position-horizontal:absolute;mso-position-horizontal-relative:text;mso-position-vertical:absolute;mso-position-vertical-relative:text;mso-height-percent:0;mso-height-relative:margin;v-text-anchor:top" o:gfxdata="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" fillcolor="#dbeef4" strokecolor="black [3200]" strokeweight="2pt">
+                <v:textbox>
+                  <w:txbxContent>
+                    <w:p>
+                      <w:pPr>
+                        <w:jc w:val="center"/>
+                      </w:pPr>
+                      <w:proofErr w:type="spellStart"/>
+                      <w:r>
+                        <w:t>Sql</w:t>
+                      </w:r>
+                      <w:proofErr w:type="spellEnd"/>
+                    </w:p>
+                  </w:txbxContent>
+                </v:textbox>
+                <w10:wrap type="square"/>
+              </v:shape>
+            </w:pict>
+          </mc:Fallback>
+        </mc:AlternateContent>
+      </w:r>
+      <w:r>
+        <w:rPr>
+          <w:noProof/>
+        </w:rPr>
+        <mc:AlternateContent>
+          <mc:Choice Requires="wps">
+            <w:drawing>
+              <wp:anchor distT="0" distB="0" distL="114300" distR="114300" simplePos="0" relativeHeight="251665408" behindDoc="0" locked="0" layoutInCell="1" allowOverlap="1" wp14:anchorId="7DBB3081" wp14:editId="6E37125B">
+                <wp:simplePos x="0" y="0"/>
+                <wp:positionH relativeFrom="column">
+                  <wp:posOffset>2326640</wp:posOffset>
+                </wp:positionH>
+                <wp:positionV relativeFrom="paragraph">
+                  <wp:posOffset>267335</wp:posOffset>
+                </wp:positionV>
+                <wp:extent cx="1036320" cy="342900"/>
+                <wp:effectExtent l="0" t="0" r="30480" b="38100"/>
+                <wp:wrapSquare wrapText="bothSides"/>
+                <wp:docPr id="4" name="Text Box 4"/>
+                <wp:cNvGraphicFramePr/>
+                <a:graphic xmlns:a="http://schemas.openxmlformats.org/drawingml/2006/main">
+                  <a:graphicData uri="http://schemas.microsoft.com/office/word/2010/wordprocessingShape">
+                    <wps:wsp>
+                      <wps:cNvSpPr txBox="1"/>
+                      <wps:spPr>
+                        <a:xfrm>
+                          <a:off x="0" y="0"/>
+                          <a:ext cx="1036320" cy="342900"/>
+                        </a:xfrm>
+                        <a:prstGeom prst="rect">
+                          <a:avLst/>
+                        </a:prstGeom>
+                        <a:solidFill>
+                          <a:srgbClr val="DBEEF4"/>
+                        </a:solidFill>
+                        <a:ln/>
+                        <a:extLst>
+                          <a:ext uri="{C572A759-6A51-4108-AA02-DFA0A04FC94B}">
+                            <ma14:wrappingTextBoxFlag xmlns:ma14="http://schemas.microsoft.com/office/mac/drawingml/2011/main"/>
+                          </a:ext>
+                        </a:extLst>
+                      </wps:spPr>
+                      <wps:style>
+                        <a:lnRef idx="2">
+                          <a:schemeClr val="dk1"/>
+                        </a:lnRef>
+                        <a:fillRef idx="1">
+                          <a:schemeClr val="lt1"/>
+                        </a:fillRef>
+                        <a:effectRef idx="0">
+                          <a:schemeClr val="dk1"/>
+                        </a:effectRef>
+                        <a:fontRef idx="minor">
+                          <a:schemeClr val="dk1"/>
+                        </a:fontRef>
+                      </wps:style>
+                      <wps:txbx>
+                        <w:txbxContent>
+                          <w:p>
+                            <w:pPr>
+                              <w:jc w:val="center"/>
+                            </w:pPr>
+                            <w:r>
+                              <w:t>Html/(</w:t>
+                            </w:r>
+                            <w:proofErr w:type="gramStart"/>
+                            <w:r>
+                              <w:t>S)CSS</w:t>
+                            </w:r>
+                            <w:proofErr w:type="gramEnd"/>
+                          </w:p>
+                        </w:txbxContent>
+                      </wps:txbx>
+                      <wps:bodyPr rot="0" spcFirstLastPara="0" vertOverflow="overflow" horzOverflow="overflow" vert="horz" wrap="none" lIns="91440" tIns="45720" rIns="91440" bIns="45720" numCol="1" spcCol="0" rtlCol="0" fromWordArt="0" anchor="t" anchorCtr="0" forceAA="0" compatLnSpc="1">
+                        <a:prstTxWarp prst="textNoShape">
+                          <a:avLst/>
+                        </a:prstTxWarp>
+                        <a:noAutofit/>
+                      </wps:bodyPr>
+                    </wps:wsp>
+                  </a:graphicData>
+                </a:graphic>
+                <wp14:sizeRelV relativeFrom="margin">
+                  <wp14:pctHeight>0</wp14:pctHeight>
+                </wp14:sizeRelV>
+              </wp:anchor>
+            </w:drawing>
+          </mc:Choice>
+          <mc:Fallback>
+            <w:pict>
+              <v:shape id="Text Box 4" o:spid="_x0000_s1028" type="#_x0000_t202" style="position:absolute;margin-left:183.2pt;margin-top:21.05pt;width:81.6pt;height:27pt;z-index:251665408;visibility:visible;mso-wrap-style:none;mso-height-percent:0;mso-wrap-distance-left:9pt;mso-wrap-distance-top:0;mso-wrap-distance-right:9pt;mso-wrap-distance-bottom:0;mso-position-horizontal:absolute;mso-position-horizontal-relative:text;mso-position-vertical:absolute;mso-position-vertical-relative:text;mso-height-percent:0;mso-height-relative:margin;v-text-anchor:top" o:gfxdata="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" fillcolor="#dbeef4" strokecolor="black [3200]" strokeweight="2pt">
+                <v:textbox>
+                  <w:txbxContent>
+                    <w:p>
+                      <w:pPr>
+                        <w:jc w:val="center"/>
+                      </w:pPr>
+                      <w:r>
+                        <w:t>Html/(</w:t>
+                      </w:r>
+                      <w:proofErr w:type="gramStart"/>
+                      <w:r>
+                        <w:t>S)CSS</w:t>
+                      </w:r>
+                      <w:proofErr w:type="gramEnd"/>
+                    </w:p>
+                  </w:txbxContent>
+                </v:textbox>
+                <w10:wrap type="square"/>
+              </v:shape>
+            </w:pict>
+          </mc:Fallback>
+        </mc:AlternateContent>
+      </w:r>
+      <w:r>
+        <w:rPr>
+          <w:noProof/>
+        </w:rPr>
+        <mc:AlternateContent>
+          <mc:Choice Requires="wps">
+            <w:drawing>
+              <wp:anchor distT="0" distB="0" distL="114300" distR="114300" simplePos="0" relativeHeight="251663360" behindDoc="0" locked="0" layoutInCell="1" allowOverlap="1" wp14:anchorId="6A4854B0" wp14:editId="6135F64F">
+                <wp:simplePos x="0" y="0"/>
+                <wp:positionH relativeFrom="column">
+                  <wp:posOffset>1720215</wp:posOffset>
+                </wp:positionH>
+                <wp:positionV relativeFrom="paragraph">
+                  <wp:posOffset>267335</wp:posOffset>
+                </wp:positionV>
+                <wp:extent cx="541655" cy="342900"/>
+                <wp:effectExtent l="0" t="0" r="17145" b="38100"/>
+                <wp:wrapSquare wrapText="bothSides"/>
+                <wp:docPr id="3" name="Text Box 3"/>
+                <wp:cNvGraphicFramePr/>
+                <a:graphic xmlns:a="http://schemas.openxmlformats.org/drawingml/2006/main">
+                  <a:graphicData uri="http://schemas.microsoft.com/office/word/2010/wordprocessingShape">
+                    <wps:wsp>
+                      <wps:cNvSpPr txBox="1"/>
+                      <wps:spPr>
+                        <a:xfrm>
+                          <a:off x="0" y="0"/>
+                          <a:ext cx="541655" cy="342900"/>
+                        </a:xfrm>
+                        <a:prstGeom prst="rect">
+                          <a:avLst/>
+                        </a:prstGeom>
+                        <a:solidFill>
+                          <a:srgbClr val="DBEEF4"/>
+                        </a:solidFill>
+                        <a:ln/>
+                        <a:extLst>
+                          <a:ext uri="{C572A759-6A51-4108-AA02-DFA0A04FC94B}">
+                            <ma14:wrappingTextBoxFlag xmlns:ma14="http://schemas.microsoft.com/office/mac/drawingml/2011/main"/>
+                          </a:ext>
+                        </a:extLst>
+                      </wps:spPr>
+                      <wps:style>
+                        <a:lnRef idx="2">
+                          <a:schemeClr val="dk1"/>
+                        </a:lnRef>
+                        <a:fillRef idx="1">
+                          <a:schemeClr val="lt1"/>
+                        </a:fillRef>
+                        <a:effectRef idx="0">
+                          <a:schemeClr val="dk1"/>
+                        </a:effectRef>
+                        <a:fontRef idx="minor">
+                          <a:schemeClr val="dk1"/>
+                        </a:fontRef>
+                      </wps:style>
+                      <wps:txbx>
+                        <w:txbxContent>
+                          <w:p>
+                            <w:pPr>
+                              <w:jc w:val="center"/>
+                            </w:pPr>
+                            <w:proofErr w:type="spellStart"/>
+                            <w:r>
+                              <w:t>Scala</w:t>
+                            </w:r>
+                            <w:proofErr w:type="spellEnd"/>
+                          </w:p>
+                        </w:txbxContent>
+                      </wps:txbx>
+                      <wps:bodyPr rot="0" spcFirstLastPara="0" vertOverflow="overflow" horzOverflow="overflow" vert="horz" wrap="none" lIns="91440" tIns="45720" rIns="91440" bIns="45720" numCol="1" spcCol="0" rtlCol="0" fromWordArt="0" anchor="t" anchorCtr="0" forceAA="0" compatLnSpc="1">
+                        <a:prstTxWarp prst="textNoShape">
+                          <a:avLst/>
+                        </a:prstTxWarp>
+                        <a:noAutofit/>
+                      </wps:bodyPr>
+                    </wps:wsp>
+                  </a:graphicData>
+                </a:graphic>
+                <wp14:sizeRelV relativeFrom="margin">
+                  <wp14:pctHeight>0</wp14:pctHeight>
+                </wp14:sizeRelV>
+              </wp:anchor>
+            </w:drawing>
+          </mc:Choice>
+          <mc:Fallback>
+            <w:pict>
+              <v:shape id="Text Box 3" o:spid="_x0000_s1029" type="#_x0000_t202" style="position:absolute;margin-left:135.45pt;margin-top:21.05pt;width:42.65pt;height:27pt;z-index:251663360;visibility:visible;mso-wrap-style:none;mso-height-percent:0;mso-wrap-distance-left:9pt;mso-wrap-distance-top:0;mso-wrap-distance-right:9pt;mso-wrap-distance-bottom:0;mso-position-horizontal:absolute;mso-position-horizontal-relative:text;mso-position-vertical:absolute;mso-position-vertical-relative:text;mso-height-percent:0;mso-height-relative:margin;v-text-anchor:top" o:gfxdata="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" fillcolor="#dbeef4" strokecolor="black [3200]" strokeweight="2pt">
+                <v:textbox>
+                  <w:txbxContent>
+                    <w:p>
+                      <w:pPr>
+                        <w:jc w:val="center"/>
+                      </w:pPr>
+                      <w:proofErr w:type="spellStart"/>
+                      <w:r>
+                        <w:t>Scala</w:t>
+                      </w:r>
+                      <w:proofErr w:type="spellEnd"/>
+                    </w:p>
+                  </w:txbxContent>
+                </v:textbox>
+                <w10:wrap type="square"/>
+              </v:shape>
+            </w:pict>
+          </mc:Fallback>
+        </mc:AlternateContent>
+      </w:r>
+      <w:r>
+        <w:rPr>
+          <w:noProof/>
+        </w:rPr>
+        <mc:AlternateContent>
+          <mc:Choice Requires="wps">
+            <w:drawing>
+              <wp:anchor distT="0" distB="0" distL="114300" distR="114300" simplePos="0" relativeHeight="251661312" behindDoc="0" locked="0" layoutInCell="1" allowOverlap="1" wp14:anchorId="2AC8C80D" wp14:editId="0A9A6C35">
+                <wp:simplePos x="0" y="0"/>
+                <wp:positionH relativeFrom="column">
+                  <wp:posOffset>800100</wp:posOffset>
+                </wp:positionH>
+                <wp:positionV relativeFrom="paragraph">
+                  <wp:posOffset>267335</wp:posOffset>
+                </wp:positionV>
+                <wp:extent cx="855345" cy="342900"/>
+                <wp:effectExtent l="0" t="0" r="33655" b="38100"/>
+                <wp:wrapSquare wrapText="bothSides"/>
+                <wp:docPr id="2" name="Text Box 2"/>
+                <wp:cNvGraphicFramePr/>
+                <a:graphic xmlns:a="http://schemas.openxmlformats.org/drawingml/2006/main">
+                  <a:graphicData uri="http://schemas.microsoft.com/office/word/2010/wordprocessingShape">
+                    <wps:wsp>
+                      <wps:cNvSpPr txBox="1"/>
+                      <wps:spPr>
+                        <a:xfrm>
+                          <a:off x="0" y="0"/>
+                          <a:ext cx="855345" cy="342900"/>
+                        </a:xfrm>
+                        <a:prstGeom prst="rect">
+                          <a:avLst/>
+                        </a:prstGeom>
+                        <a:solidFill>
+                          <a:srgbClr val="DBEEF4"/>
+                        </a:solidFill>
+                        <a:ln/>
+                        <a:extLst>
+                          <a:ext uri="{C572A759-6A51-4108-AA02-DFA0A04FC94B}">
+                            <ma14:wrappingTextBoxFlag xmlns:ma14="http://schemas.microsoft.com/office/mac/drawingml/2011/main"/>
+                          </a:ext>
+                        </a:extLst>
+                      </wps:spPr>
+                      <wps:style>
+                        <a:lnRef idx="2">
+                          <a:schemeClr val="dk1"/>
+                        </a:lnRef>
+                        <a:fillRef idx="1">
+                          <a:schemeClr val="lt1"/>
+                        </a:fillRef>
+                        <a:effectRef idx="0">
+                          <a:schemeClr val="dk1"/>
+                        </a:effectRef>
+                        <a:fontRef idx="minor">
+                          <a:schemeClr val="dk1"/>
+                        </a:fontRef>
+                      </wps:style>
+                      <wps:txbx>
+                        <w:txbxContent>
+                          <w:p>
+                            <w:pPr>
+                              <w:jc w:val="center"/>
+                            </w:pPr>
+                            <w:proofErr w:type="spellStart"/>
+                            <w:r>
+                              <w:t>Javascript</w:t>
+                            </w:r>
+                            <w:proofErr w:type="spellEnd"/>
+                          </w:p>
+                        </w:txbxContent>
+                      </wps:txbx>
+                      <wps:bodyPr rot="0" spcFirstLastPara="0" vertOverflow="overflow" horzOverflow="overflow" vert="horz" wrap="none" lIns="91440" tIns="45720" rIns="91440" bIns="45720" numCol="1" spcCol="0" rtlCol="0" fromWordArt="0" anchor="t" anchorCtr="0" forceAA="0" compatLnSpc="1">
+                        <a:prstTxWarp prst="textNoShape">
+                          <a:avLst/>
+                        </a:prstTxWarp>
+                        <a:noAutofit/>
+                      </wps:bodyPr>
+                    </wps:wsp>
+                  </a:graphicData>
+                </a:graphic>
+                <wp14:sizeRelV relativeFrom="margin">
+                  <wp14:pctHeight>0</wp14:pctHeight>
+                </wp14:sizeRelV>
+              </wp:anchor>
+            </w:drawing>
+          </mc:Choice>
+          <mc:Fallback>
+            <w:pict>
+              <v:shape id="Text Box 2" o:spid="_x0000_s1030" type="#_x0000_t202" style="position:absolute;margin-left:63pt;margin-top:21.05pt;width:67.35pt;height:27pt;z-index:251661312;visibility:visible;mso-wrap-style:none;mso-height-percent:0;mso-wrap-distance-left:9pt;mso-wrap-distance-top:0;mso-wrap-distance-right:9pt;mso-wrap-distance-bottom:0;mso-position-horizontal:absolute;mso-position-horizontal-relative:text;mso-position-vertical:absolute;mso-position-vertical-relative:text;mso-height-percent:0;mso-height-relative:margin;v-text-anchor:top" o:gfxdata="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" fillcolor="#dbeef4" strokecolor="black [3200]" strokeweight="2pt">
+                <v:textbox>
+                  <w:txbxContent>
+                    <w:p>
+                      <w:pPr>
+                        <w:jc w:val="center"/>
+                      </w:pPr>
+                      <w:proofErr w:type="spellStart"/>
+                      <w:r>
+                        <w:t>Javascript</w:t>
+                      </w:r>
+                      <w:proofErr w:type="spellEnd"/>
+                    </w:p>
+                  </w:txbxContent>
+                </v:textbox>
+                <w10:wrap type="square"/>
+              </v:shape>
+            </w:pict>
+          </mc:Fallback>
+        </mc:AlternateContent>
       </w:r>
     </w:p>
     <w:p>
-      <w:pPr>
-        <w:pStyle w:val="ListParagraph"/>
-        <w:numPr>
-          <w:ilvl w:val="0"/>
-          <w:numId w:val="4"/>
-        </w:numPr>
-      </w:pPr>
-      <w:proofErr w:type="spellStart"/>
-      <w:r>
-        <w:t>Javascript</w:t>
-      </w:r>
-      <w:proofErr w:type="spellEnd"/>
+      <w:r>
+        <w:t>Proficient:</w:t>
+      </w:r>
+      <w:r>
+        <w:rPr>
+          <w:noProof/>
+        </w:rPr>
+        <w:t xml:space="preserve"> </w:t>
+      </w:r>
+    </w:p>
+    <w:p/>
+    <w:p>
+      <w:r>
+        <w:rPr>
+          <w:noProof/>
+        </w:rPr>
+        <mc:AlternateContent>
+          <mc:Choice Requires="wps">
+            <w:drawing>
+              <wp:anchor distT="0" distB="0" distL="114300" distR="114300" simplePos="0" relativeHeight="251673600" behindDoc="0" locked="0" layoutInCell="1" allowOverlap="1" wp14:anchorId="3C881EFB" wp14:editId="07C7F1BA">
+                <wp:simplePos x="0" y="0"/>
+                <wp:positionH relativeFrom="column">
+                  <wp:posOffset>1906905</wp:posOffset>
+                </wp:positionH>
+                <wp:positionV relativeFrom="paragraph">
+                  <wp:posOffset>-73660</wp:posOffset>
+                </wp:positionV>
+                <wp:extent cx="678815" cy="342900"/>
+                <wp:effectExtent l="0" t="0" r="32385" b="38100"/>
+                <wp:wrapSquare wrapText="bothSides"/>
+                <wp:docPr id="8" name="Text Box 8"/>
+                <wp:cNvGraphicFramePr/>
+                <a:graphic xmlns:a="http://schemas.openxmlformats.org/drawingml/2006/main">
+                  <a:graphicData uri="http://schemas.microsoft.com/office/word/2010/wordprocessingShape">
+                    <wps:wsp>
+                      <wps:cNvSpPr txBox="1"/>
+                      <wps:spPr>
+                        <a:xfrm>
+                          <a:off x="0" y="0"/>
+                          <a:ext cx="678815" cy="342900"/>
+                        </a:xfrm>
+                        <a:prstGeom prst="rect">
+                          <a:avLst/>
+                        </a:prstGeom>
+                        <a:solidFill>
+                          <a:srgbClr val="DBEEF4"/>
+                        </a:solidFill>
+                        <a:ln/>
+                        <a:extLst>
+                          <a:ext uri="{C572A759-6A51-4108-AA02-DFA0A04FC94B}">
+                            <ma14:wrappingTextBoxFlag xmlns:ma14="http://schemas.microsoft.com/office/mac/drawingml/2011/main"/>
+                          </a:ext>
+                        </a:extLst>
+                      </wps:spPr>
+                      <wps:style>
+                        <a:lnRef idx="2">
+                          <a:schemeClr val="dk1"/>
+                        </a:lnRef>
+                        <a:fillRef idx="1">
+                          <a:schemeClr val="lt1"/>
+                        </a:fillRef>
+                        <a:effectRef idx="0">
+                          <a:schemeClr val="dk1"/>
+                        </a:effectRef>
+                        <a:fontRef idx="minor">
+                          <a:schemeClr val="dk1"/>
+                        </a:fontRef>
+                      </wps:style>
+                      <wps:txbx>
+                        <w:txbxContent>
+                          <w:p>
+                            <w:pPr>
+                              <w:jc w:val="center"/>
+                            </w:pPr>
+                            <w:proofErr w:type="spellStart"/>
+                            <w:r>
+                              <w:t>Clojure</w:t>
+                            </w:r>
+                            <w:proofErr w:type="spellEnd"/>
+                          </w:p>
+                        </w:txbxContent>
+                      </wps:txbx>
+                      <wps:bodyPr rot="0" spcFirstLastPara="0" vertOverflow="overflow" horzOverflow="overflow" vert="horz" wrap="none" lIns="91440" tIns="45720" rIns="91440" bIns="45720" numCol="1" spcCol="0" rtlCol="0" fromWordArt="0" anchor="t" anchorCtr="0" forceAA="0" compatLnSpc="1">
+                        <a:prstTxWarp prst="textNoShape">
+                          <a:avLst/>
+                        </a:prstTxWarp>
+                        <a:noAutofit/>
+                      </wps:bodyPr>
+                    </wps:wsp>
+                  </a:graphicData>
+                </a:graphic>
+                <wp14:sizeRelV relativeFrom="margin">
+                  <wp14:pctHeight>0</wp14:pctHeight>
+                </wp14:sizeRelV>
+              </wp:anchor>
+            </w:drawing>
+          </mc:Choice>
+          <mc:Fallback>
+            <w:pict>
+              <v:shape id="Text Box 8" o:spid="_x0000_s1031" type="#_x0000_t202" style="position:absolute;margin-left:150.15pt;margin-top:-5.75pt;width:53.45pt;height:27pt;z-index:251673600;visibility:visible;mso-wrap-style:none;mso-height-percent:0;mso-wrap-distance-left:9pt;mso-wrap-distance-top:0;mso-wrap-distance-right:9pt;mso-wrap-distance-bottom:0;mso-position-horizontal:absolute;mso-position-horizontal-relative:text;mso-position-vertical:absolute;mso-position-vertical-relative:text;mso-height-percent:0;mso-height-relative:margin;v-text-anchor:top" o:gfxdata="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" fillcolor="#dbeef4" strokecolor="black [3200]" strokeweight="2pt">
+                <v:textbox>
+                  <w:txbxContent>
+                    <w:p>
+                      <w:pPr>
+                        <w:jc w:val="center"/>
+                      </w:pPr>
+                      <w:proofErr w:type="spellStart"/>
+                      <w:r>
+                        <w:t>Clojure</w:t>
+                      </w:r>
+                      <w:proofErr w:type="spellEnd"/>
+                    </w:p>
+                  </w:txbxContent>
+                </v:textbox>
+                <w10:wrap type="square"/>
+              </v:shape>
+            </w:pict>
+          </mc:Fallback>
+        </mc:AlternateContent>
+      </w:r>
+      <w:r>
+        <w:rPr>
+          <w:noProof/>
+        </w:rPr>
+        <mc:AlternateContent>
+          <mc:Choice Requires="wps">
+            <w:drawing>
+              <wp:anchor distT="0" distB="0" distL="114300" distR="114300" simplePos="0" relativeHeight="251669504" behindDoc="0" locked="0" layoutInCell="1" allowOverlap="1" wp14:anchorId="0CAF49E2" wp14:editId="1C912E82">
+                <wp:simplePos x="0" y="0"/>
+                <wp:positionH relativeFrom="column">
+                  <wp:posOffset>1202055</wp:posOffset>
+                </wp:positionH>
+                <wp:positionV relativeFrom="paragraph">
+                  <wp:posOffset>-74295</wp:posOffset>
+                </wp:positionV>
+                <wp:extent cx="623570" cy="342900"/>
+                <wp:effectExtent l="0" t="0" r="36830" b="38100"/>
+                <wp:wrapSquare wrapText="bothSides"/>
+                <wp:docPr id="6" name="Text Box 6"/>
+                <wp:cNvGraphicFramePr/>
+                <a:graphic xmlns:a="http://schemas.openxmlformats.org/drawingml/2006/main">
+                  <a:graphicData uri="http://schemas.microsoft.com/office/word/2010/wordprocessingShape">
+                    <wps:wsp>
+                      <wps:cNvSpPr txBox="1"/>
+                      <wps:spPr>
+                        <a:xfrm>
+                          <a:off x="0" y="0"/>
+                          <a:ext cx="623570" cy="342900"/>
+                        </a:xfrm>
+                        <a:prstGeom prst="rect">
+                          <a:avLst/>
+                        </a:prstGeom>
+                        <a:solidFill>
+                          <a:srgbClr val="DBEEF4"/>
+                        </a:solidFill>
+                        <a:ln/>
+                        <a:extLst>
+                          <a:ext uri="{C572A759-6A51-4108-AA02-DFA0A04FC94B}">
+                            <ma14:wrappingTextBoxFlag xmlns:ma14="http://schemas.microsoft.com/office/mac/drawingml/2011/main"/>
+                          </a:ext>
+                        </a:extLst>
+                      </wps:spPr>
+                      <wps:style>
+                        <a:lnRef idx="2">
+                          <a:schemeClr val="dk1"/>
+                        </a:lnRef>
+                        <a:fillRef idx="1">
+                          <a:schemeClr val="lt1"/>
+                        </a:fillRef>
+                        <a:effectRef idx="0">
+                          <a:schemeClr val="dk1"/>
+                        </a:effectRef>
+                        <a:fontRef idx="minor">
+                          <a:schemeClr val="dk1"/>
+                        </a:fontRef>
+                      </wps:style>
+                      <wps:txbx>
+                        <w:txbxContent>
+                          <w:p>
+                            <w:pPr>
+                              <w:jc w:val="center"/>
+                            </w:pPr>
+                            <w:r>
+                              <w:t>C/C++</w:t>
+                            </w:r>
+                          </w:p>
+                        </w:txbxContent>
+                      </wps:txbx>
+                      <wps:bodyPr rot="0" spcFirstLastPara="0" vertOverflow="overflow" horzOverflow="overflow" vert="horz" wrap="none" lIns="91440" tIns="45720" rIns="91440" bIns="45720" numCol="1" spcCol="0" rtlCol="0" fromWordArt="0" anchor="t" anchorCtr="0" forceAA="0" compatLnSpc="1">
+                        <a:prstTxWarp prst="textNoShape">
+                          <a:avLst/>
+                        </a:prstTxWarp>
+                        <a:noAutofit/>
+                      </wps:bodyPr>
+                    </wps:wsp>
+                  </a:graphicData>
+                </a:graphic>
+                <wp14:sizeRelV relativeFrom="margin">
+                  <wp14:pctHeight>0</wp14:pctHeight>
+                </wp14:sizeRelV>
+              </wp:anchor>
+            </w:drawing>
+          </mc:Choice>
+          <mc:Fallback>
+            <w:pict>
+              <v:shape id="Text Box 6" o:spid="_x0000_s1032" type="#_x0000_t202" style="position:absolute;margin-left:94.65pt;margin-top:-5.8pt;width:49.1pt;height:27pt;z-index:251669504;visibility:visible;mso-wrap-style:none;mso-height-percent:0;mso-wrap-distance-left:9pt;mso-wrap-distance-top:0;mso-wrap-distance-right:9pt;mso-wrap-distance-bottom:0;mso-position-horizontal:absolute;mso-position-horizontal-relative:text;mso-position-vertical:absolute;mso-position-vertical-relative:text;mso-height-percent:0;mso-height-relative:margin;v-text-anchor:top" o:gfxdata="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" fillcolor="#dbeef4" strokecolor="black [3200]" strokeweight="2pt">
+                <v:textbox>
+                  <w:txbxContent>
+                    <w:p>
+                      <w:pPr>
+                        <w:jc w:val="center"/>
+                      </w:pPr>
+                      <w:r>
+                        <w:t>C/C++</w:t>
+                      </w:r>
+                    </w:p>
+                  </w:txbxContent>
+                </v:textbox>
+                <w10:wrap type="square"/>
+              </v:shape>
+            </w:pict>
+          </mc:Fallback>
+        </mc:AlternateContent>
+      </w:r>
+      <w:r>
+        <w:t>Some exposure:</w:t>
+      </w:r>
+      <w:r>
+        <w:t xml:space="preserve"> </w:t>
+      </w:r>
+      <w:bookmarkStart w:id="0" w:name="_GoBack"/>
+      <w:bookmarkEnd w:id="0"/>
     </w:p>
     <w:p>
       <w:pPr>
-        <w:pStyle w:val="ListParagraph"/>
-        <w:numPr>
-          <w:ilvl w:val="0"/>
-          <w:numId w:val="4"/>
-        </w:numPr>
-      </w:pPr>
-      <w:proofErr w:type="spellStart"/>
-      <w:r>
-        <w:t>Scala</w:t>
-      </w:r>
-      <w:proofErr w:type="spellEnd"/>
+        <w:pStyle w:val="Heading2"/>
+      </w:pPr>
     </w:p>
     <w:p>
       <w:pPr>
-        <w:pStyle w:val="ListParagraph"/>
-        <w:numPr>
-          <w:ilvl w:val="0"/>
-          <w:numId w:val="4"/>
-        </w:numPr>
-      </w:pPr>
-      <w:r>
-        <w:t>Html/(</w:t>
-      </w:r>
-      <w:proofErr w:type="gramStart"/>
-      <w:r>
-        <w:t>S)CSS</w:t>
-      </w:r>
-      <w:proofErr w:type="gramEnd"/>
+        <w:pStyle w:val="Heading2"/>
+      </w:pPr>
+      <w:r>
+        <w:t xml:space="preserve">&gt; </w:t>
+      </w:r>
+      <w:r>
+        <w:t xml:space="preserve"> </w:t>
+      </w:r>
+      <w:r>
+        <w:t>Frameworks and Technologies</w:t>
+      </w:r>
+      <w:r>
+        <w:t xml:space="preserve">: </w:t>
+      </w:r>
     </w:p>
     <w:p>
-      <w:pPr>
-        <w:pStyle w:val="ListParagraph"/>
-        <w:numPr>
-          <w:ilvl w:val="0"/>
-          <w:numId w:val="4"/>
-        </w:numPr>
-      </w:pPr>
-      <w:r>
-        <w:t>SQL</w:t>
+      <w:r>
+        <w:rPr>
+          <w:noProof/>
+        </w:rPr>
+        <mc:AlternateContent>
+          <mc:Choice Requires="wps">
+            <w:drawing>
+              <wp:anchor distT="0" distB="0" distL="114300" distR="114300" simplePos="0" relativeHeight="251679744" behindDoc="0" locked="0" layoutInCell="1" allowOverlap="1" wp14:anchorId="036FFB5C" wp14:editId="3C78B2F8">
+                <wp:simplePos x="0" y="0"/>
+                <wp:positionH relativeFrom="column">
+                  <wp:posOffset>3771900</wp:posOffset>
+                </wp:positionH>
+                <wp:positionV relativeFrom="paragraph">
+                  <wp:posOffset>264160</wp:posOffset>
+                </wp:positionV>
+                <wp:extent cx="1245870" cy="342900"/>
+                <wp:effectExtent l="0" t="0" r="24130" b="38100"/>
+                <wp:wrapSquare wrapText="bothSides"/>
+                <wp:docPr id="11" name="Text Box 11"/>
+                <wp:cNvGraphicFramePr/>
+                <a:graphic xmlns:a="http://schemas.openxmlformats.org/drawingml/2006/main">
+                  <a:graphicData uri="http://schemas.microsoft.com/office/word/2010/wordprocessingShape">
+                    <wps:wsp>
+                      <wps:cNvSpPr txBox="1"/>
+                      <wps:spPr>
+                        <a:xfrm>
+                          <a:off x="0" y="0"/>
+                          <a:ext cx="1245870" cy="342900"/>
+                        </a:xfrm>
+                        <a:prstGeom prst="rect">
+                          <a:avLst/>
+                        </a:prstGeom>
+                        <a:solidFill>
+                          <a:srgbClr val="DBEEF4"/>
+                        </a:solidFill>
+                        <a:ln/>
+                        <a:extLst>
+                          <a:ext uri="{C572A759-6A51-4108-AA02-DFA0A04FC94B}">
+                            <ma14:wrappingTextBoxFlag xmlns:ma14="http://schemas.microsoft.com/office/mac/drawingml/2011/main"/>
+                          </a:ext>
+                        </a:extLst>
+                      </wps:spPr>
+                      <wps:style>
+                        <a:lnRef idx="2">
+                          <a:schemeClr val="dk1"/>
+                        </a:lnRef>
+                        <a:fillRef idx="1">
+                          <a:schemeClr val="lt1"/>
+                        </a:fillRef>
+                        <a:effectRef idx="0">
+                          <a:schemeClr val="dk1"/>
+                        </a:effectRef>
+                        <a:fontRef idx="minor">
+                          <a:schemeClr val="dk1"/>
+                        </a:fontRef>
+                      </wps:style>
+                      <wps:txbx>
+                        <w:txbxContent>
+                          <w:p>
+                            <w:pPr>
+                              <w:jc w:val="center"/>
+                            </w:pPr>
+                            <w:proofErr w:type="spellStart"/>
+                            <w:r>
+                              <w:t>Git</w:t>
+                            </w:r>
+                            <w:proofErr w:type="spellEnd"/>
+                            <w:r>
+                              <w:t xml:space="preserve"> / </w:t>
+                            </w:r>
+                            <w:proofErr w:type="spellStart"/>
+                            <w:r>
+                              <w:t>Sourcetree</w:t>
+                            </w:r>
+                            <w:proofErr w:type="spellEnd"/>
+                          </w:p>
+                        </w:txbxContent>
+                      </wps:txbx>
+                      <wps:bodyPr rot="0" spcFirstLastPara="0" vertOverflow="overflow" horzOverflow="overflow" vert="horz" wrap="none" lIns="91440" tIns="45720" rIns="91440" bIns="45720" numCol="1" spcCol="0" rtlCol="0" fromWordArt="0" anchor="t" anchorCtr="0" forceAA="0" compatLnSpc="1">
+                        <a:prstTxWarp prst="textNoShape">
+                          <a:avLst/>
+                        </a:prstTxWarp>
+                        <a:noAutofit/>
+                      </wps:bodyPr>
+                    </wps:wsp>
+                  </a:graphicData>
+                </a:graphic>
+                <wp14:sizeRelV relativeFrom="margin">
+                  <wp14:pctHeight>0</wp14:pctHeight>
+                </wp14:sizeRelV>
+              </wp:anchor>
+            </w:drawing>
+          </mc:Choice>
+          <mc:Fallback>
+            <w:pict>
+              <v:shape id="Text Box 11" o:spid="_x0000_s1033" type="#_x0000_t202" style="position:absolute;margin-left:297pt;margin-top:20.8pt;width:98.1pt;height:27pt;z-index:251679744;visibility:visible;mso-wrap-style:none;mso-height-percent:0;mso-wrap-distance-left:9pt;mso-wrap-distance-top:0;mso-wrap-distance-right:9pt;mso-wrap-distance-bottom:0;mso-position-horizontal:absolute;mso-position-horizontal-relative:text;mso-position-vertical:absolute;mso-position-vertical-relative:text;mso-height-percent:0;mso-height-relative:margin;v-text-anchor:top" o:gfxdata="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" fillcolor="#dbeef4" strokecolor="black [3200]" strokeweight="2pt">
+                <v:textbox>
+                  <w:txbxContent>
+                    <w:p>
+                      <w:pPr>
+                        <w:jc w:val="center"/>
+                      </w:pPr>
+                      <w:proofErr w:type="spellStart"/>
+                      <w:r>
+                        <w:t>Git</w:t>
+                      </w:r>
+                      <w:proofErr w:type="spellEnd"/>
+                      <w:r>
+                        <w:t xml:space="preserve"> / </w:t>
+                      </w:r>
+                      <w:proofErr w:type="spellStart"/>
+                      <w:r>
+                        <w:t>Sourcetree</w:t>
+                      </w:r>
+                      <w:proofErr w:type="spellEnd"/>
+                    </w:p>
+                  </w:txbxContent>
+                </v:textbox>
+                <w10:wrap type="square"/>
+              </v:shape>
+            </w:pict>
+          </mc:Fallback>
+        </mc:AlternateContent>
+      </w:r>
+      <w:r>
+        <w:rPr>
+          <w:noProof/>
+        </w:rPr>
+        <mc:AlternateContent>
+          <mc:Choice Requires="wps">
+            <w:drawing>
+              <wp:anchor distT="0" distB="0" distL="114300" distR="114300" simplePos="0" relativeHeight="251677696" behindDoc="0" locked="0" layoutInCell="1" allowOverlap="1" wp14:anchorId="53583582" wp14:editId="30796732">
+                <wp:simplePos x="0" y="0"/>
+                <wp:positionH relativeFrom="column">
+                  <wp:posOffset>1514475</wp:posOffset>
+                </wp:positionH>
+                <wp:positionV relativeFrom="paragraph">
+                  <wp:posOffset>263525</wp:posOffset>
+                </wp:positionV>
+                <wp:extent cx="2178050" cy="342900"/>
+                <wp:effectExtent l="0" t="0" r="31750" b="38100"/>
+                <wp:wrapSquare wrapText="bothSides"/>
+                <wp:docPr id="10" name="Text Box 10"/>
+                <wp:cNvGraphicFramePr/>
+                <a:graphic xmlns:a="http://schemas.openxmlformats.org/drawingml/2006/main">
+                  <a:graphicData uri="http://schemas.microsoft.com/office/word/2010/wordprocessingShape">
+                    <wps:wsp>
+                      <wps:cNvSpPr txBox="1"/>
+                      <wps:spPr>
+                        <a:xfrm>
+                          <a:off x="0" y="0"/>
+                          <a:ext cx="2178050" cy="342900"/>
+                        </a:xfrm>
+                        <a:prstGeom prst="rect">
+                          <a:avLst/>
+                        </a:prstGeom>
+                        <a:solidFill>
+                          <a:srgbClr val="DBEEF4"/>
+                        </a:solidFill>
+                        <a:ln/>
+                        <a:extLst>
+                          <a:ext uri="{C572A759-6A51-4108-AA02-DFA0A04FC94B}">
+                            <ma14:wrappingTextBoxFlag xmlns:ma14="http://schemas.microsoft.com/office/mac/drawingml/2011/main"/>
+                          </a:ext>
+                        </a:extLst>
+                      </wps:spPr>
+                      <wps:style>
+                        <a:lnRef idx="2">
+                          <a:schemeClr val="dk1"/>
+                        </a:lnRef>
+                        <a:fillRef idx="1">
+                          <a:schemeClr val="lt1"/>
+                        </a:fillRef>
+                        <a:effectRef idx="0">
+                          <a:schemeClr val="dk1"/>
+                        </a:effectRef>
+                        <a:fontRef idx="minor">
+                          <a:schemeClr val="dk1"/>
+                        </a:fontRef>
+                      </wps:style>
+                      <wps:txbx>
+                        <w:txbxContent>
+                          <w:p>
+                            <w:pPr>
+                              <w:jc w:val="center"/>
+                            </w:pPr>
+                            <w:proofErr w:type="spellStart"/>
+                            <w:r>
+                              <w:t>JUnit</w:t>
+                            </w:r>
+                            <w:proofErr w:type="spellEnd"/>
+                            <w:r>
+                              <w:t xml:space="preserve"> (+ </w:t>
+                            </w:r>
+                            <w:proofErr w:type="spellStart"/>
+                            <w:r>
+                              <w:t>Mockito</w:t>
+                            </w:r>
+                            <w:proofErr w:type="spellEnd"/>
+                            <w:r>
+                              <w:t>/</w:t>
+                            </w:r>
+                            <w:proofErr w:type="spellStart"/>
+                            <w:r>
+                              <w:t>PowerMock</w:t>
+                            </w:r>
+                            <w:proofErr w:type="spellEnd"/>
+                            <w:r>
+                              <w:t>)</w:t>
+                            </w:r>
+                          </w:p>
+                        </w:txbxContent>
+                      </wps:txbx>
+                      <wps:bodyPr rot="0" spcFirstLastPara="0" vertOverflow="overflow" horzOverflow="overflow" vert="horz" wrap="none" lIns="91440" tIns="45720" rIns="91440" bIns="45720" numCol="1" spcCol="0" rtlCol="0" fromWordArt="0" anchor="t" anchorCtr="0" forceAA="0" compatLnSpc="1">
+                        <a:prstTxWarp prst="textNoShape">
+                          <a:avLst/>
+                        </a:prstTxWarp>
+                        <a:noAutofit/>
+                      </wps:bodyPr>
+                    </wps:wsp>
+                  </a:graphicData>
+                </a:graphic>
+                <wp14:sizeRelV relativeFrom="margin">
+                  <wp14:pctHeight>0</wp14:pctHeight>
+                </wp14:sizeRelV>
+              </wp:anchor>
+            </w:drawing>
+          </mc:Choice>
+          <mc:Fallback>
+            <w:pict>
+              <v:shape id="Text Box 10" o:spid="_x0000_s1034" type="#_x0000_t202" style="position:absolute;margin-left:119.25pt;margin-top:20.75pt;width:171.5pt;height:27pt;z-index:251677696;visibility:visible;mso-wrap-style:none;mso-height-percent:0;mso-wrap-distance-left:9pt;mso-wrap-distance-top:0;mso-wrap-distance-right:9pt;mso-wrap-distance-bottom:0;mso-position-horizontal:absolute;mso-position-horizontal-relative:text;mso-position-vertical:absolute;mso-position-vertical-relative:text;mso-height-percent:0;mso-height-relative:margin;v-text-anchor:top" o:gfxdata="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" fillcolor="#dbeef4" strokecolor="black [3200]" strokeweight="2pt">
+                <v:textbox>
+                  <w:txbxContent>
+                    <w:p>
+                      <w:pPr>
+                        <w:jc w:val="center"/>
+                      </w:pPr>
+                      <w:proofErr w:type="spellStart"/>
+                      <w:r>
+                        <w:t>JUnit</w:t>
+                      </w:r>
+                      <w:proofErr w:type="spellEnd"/>
+                      <w:r>
+                        <w:t xml:space="preserve"> (+ </w:t>
+                      </w:r>
+                      <w:proofErr w:type="spellStart"/>
+                      <w:r>
+                        <w:t>Mockito</w:t>
+                      </w:r>
+                      <w:proofErr w:type="spellEnd"/>
+                      <w:r>
+                        <w:t>/</w:t>
+                      </w:r>
+                      <w:proofErr w:type="spellStart"/>
+                      <w:r>
+                        <w:t>PowerMock</w:t>
+                      </w:r>
+                      <w:proofErr w:type="spellEnd"/>
+                      <w:r>
+                        <w:t>)</w:t>
+                      </w:r>
+                    </w:p>
+                  </w:txbxContent>
+                </v:textbox>
+                <w10:wrap type="square"/>
+              </v:shape>
+            </w:pict>
+          </mc:Fallback>
+        </mc:AlternateContent>
+      </w:r>
+      <w:r>
+        <w:rPr>
+          <w:noProof/>
+        </w:rPr>
+        <mc:AlternateContent>
+          <mc:Choice Requires="wps">
+            <w:drawing>
+              <wp:anchor distT="0" distB="0" distL="114300" distR="114300" simplePos="0" relativeHeight="251675648" behindDoc="0" locked="0" layoutInCell="1" allowOverlap="1" wp14:anchorId="5B0525CD" wp14:editId="08B20513">
+                <wp:simplePos x="0" y="0"/>
+                <wp:positionH relativeFrom="column">
+                  <wp:posOffset>800100</wp:posOffset>
+                </wp:positionH>
+                <wp:positionV relativeFrom="paragraph">
+                  <wp:posOffset>262890</wp:posOffset>
+                </wp:positionV>
+                <wp:extent cx="635000" cy="342900"/>
+                <wp:effectExtent l="0" t="0" r="25400" b="38100"/>
+                <wp:wrapSquare wrapText="bothSides"/>
+                <wp:docPr id="9" name="Text Box 9"/>
+                <wp:cNvGraphicFramePr/>
+                <a:graphic xmlns:a="http://schemas.openxmlformats.org/drawingml/2006/main">
+                  <a:graphicData uri="http://schemas.microsoft.com/office/word/2010/wordprocessingShape">
+                    <wps:wsp>
+                      <wps:cNvSpPr txBox="1"/>
+                      <wps:spPr>
+                        <a:xfrm>
+                          <a:off x="0" y="0"/>
+                          <a:ext cx="635000" cy="342900"/>
+                        </a:xfrm>
+                        <a:prstGeom prst="rect">
+                          <a:avLst/>
+                        </a:prstGeom>
+                        <a:solidFill>
+                          <a:srgbClr val="DBEEF4"/>
+                        </a:solidFill>
+                        <a:ln/>
+                        <a:extLst>
+                          <a:ext uri="{C572A759-6A51-4108-AA02-DFA0A04FC94B}">
+                            <ma14:wrappingTextBoxFlag xmlns:ma14="http://schemas.microsoft.com/office/mac/drawingml/2011/main"/>
+                          </a:ext>
+                        </a:extLst>
+                      </wps:spPr>
+                      <wps:style>
+                        <a:lnRef idx="2">
+                          <a:schemeClr val="dk1"/>
+                        </a:lnRef>
+                        <a:fillRef idx="1">
+                          <a:schemeClr val="lt1"/>
+                        </a:fillRef>
+                        <a:effectRef idx="0">
+                          <a:schemeClr val="dk1"/>
+                        </a:effectRef>
+                        <a:fontRef idx="minor">
+                          <a:schemeClr val="dk1"/>
+                        </a:fontRef>
+                      </wps:style>
+                      <wps:txbx>
+                        <w:txbxContent>
+                          <w:p>
+                            <w:pPr>
+                              <w:jc w:val="center"/>
+                            </w:pPr>
+                            <w:r>
+                              <w:t>Spring</w:t>
+                            </w:r>
+                          </w:p>
+                        </w:txbxContent>
+                      </wps:txbx>
+                      <wps:bodyPr rot="0" spcFirstLastPara="0" vertOverflow="overflow" horzOverflow="overflow" vert="horz" wrap="none" lIns="91440" tIns="45720" rIns="91440" bIns="45720" numCol="1" spcCol="0" rtlCol="0" fromWordArt="0" anchor="t" anchorCtr="0" forceAA="0" compatLnSpc="1">
+                        <a:prstTxWarp prst="textNoShape">
+                          <a:avLst/>
+                        </a:prstTxWarp>
+                        <a:noAutofit/>
+                      </wps:bodyPr>
+                    </wps:wsp>
+                  </a:graphicData>
+                </a:graphic>
+                <wp14:sizeRelV relativeFrom="margin">
+                  <wp14:pctHeight>0</wp14:pctHeight>
+                </wp14:sizeRelV>
+              </wp:anchor>
+            </w:drawing>
+          </mc:Choice>
+          <mc:Fallback>
+            <w:pict>
+              <v:shape id="Text Box 9" o:spid="_x0000_s1035" type="#_x0000_t202" style="position:absolute;margin-left:63pt;margin-top:20.7pt;width:50pt;height:27pt;z-index:251675648;visibility:visible;mso-wrap-style:none;mso-height-percent:0;mso-wrap-distance-left:9pt;mso-wrap-distance-top:0;mso-wrap-distance-right:9pt;mso-wrap-distance-bottom:0;mso-position-horizontal:absolute;mso-position-horizontal-relative:text;mso-position-vertical:absolute;mso-position-vertical-relative:text;mso-height-percent:0;mso-height-relative:margin;v-text-anchor:top" o:gfxdata="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" fillcolor="#dbeef4" strokecolor="black [3200]" strokeweight="2pt">
+                <v:textbox>
+                  <w:txbxContent>
+                    <w:p>
+                      <w:pPr>
+                        <w:jc w:val="center"/>
+                      </w:pPr>
+                      <w:r>
+                        <w:t>Spring</w:t>
+                      </w:r>
+                    </w:p>
+                  </w:txbxContent>
+                </v:textbox>
+                <w10:wrap type="square"/>
+              </v:shape>
+            </w:pict>
+          </mc:Fallback>
+        </mc:AlternateContent>
       </w:r>
     </w:p>
     <w:p>
       <w:r>
-        <w:t>Some exposure:</w:t>
+        <w:t>Proficient:</w:t>
+      </w:r>
+      <w:r>
+        <w:t xml:space="preserve"> </w:t>
       </w:r>
     </w:p>
     <w:p>
-      <w:pPr>
-        <w:pStyle w:val="ListParagraph"/>
-        <w:numPr>
-          <w:ilvl w:val="0"/>
-          <w:numId w:val="5"/>
-        </w:numPr>
-      </w:pPr>
-      <w:r>
-        <w:t>C/C++</w:t>
+      <w:r>
+        <w:rPr>
+          <w:noProof/>
+        </w:rPr>
+        <mc:AlternateContent>
+          <mc:Choice Requires="wps">
+            <w:drawing>
+              <wp:anchor distT="0" distB="0" distL="114300" distR="114300" simplePos="0" relativeHeight="251687936" behindDoc="0" locked="0" layoutInCell="1" allowOverlap="1" wp14:anchorId="14A64BF9" wp14:editId="40DA38B5">
+                <wp:simplePos x="0" y="0"/>
+                <wp:positionH relativeFrom="column">
+                  <wp:posOffset>3184525</wp:posOffset>
+                </wp:positionH>
+                <wp:positionV relativeFrom="paragraph">
+                  <wp:posOffset>257175</wp:posOffset>
+                </wp:positionV>
+                <wp:extent cx="3265805" cy="342900"/>
+                <wp:effectExtent l="0" t="0" r="36195" b="38100"/>
+                <wp:wrapSquare wrapText="bothSides"/>
+                <wp:docPr id="15" name="Text Box 15"/>
+                <wp:cNvGraphicFramePr/>
+                <a:graphic xmlns:a="http://schemas.openxmlformats.org/drawingml/2006/main">
+                  <a:graphicData uri="http://schemas.microsoft.com/office/word/2010/wordprocessingShape">
+                    <wps:wsp>
+                      <wps:cNvSpPr txBox="1"/>
+                      <wps:spPr>
+                        <a:xfrm>
+                          <a:off x="0" y="0"/>
+                          <a:ext cx="3265805" cy="342900"/>
+                        </a:xfrm>
+                        <a:prstGeom prst="rect">
+                          <a:avLst/>
+                        </a:prstGeom>
+                        <a:solidFill>
+                          <a:srgbClr val="DBEEF4"/>
+                        </a:solidFill>
+                        <a:ln/>
+                        <a:extLst>
+                          <a:ext uri="{C572A759-6A51-4108-AA02-DFA0A04FC94B}">
+                            <ma14:wrappingTextBoxFlag xmlns:ma14="http://schemas.microsoft.com/office/mac/drawingml/2011/main"/>
+                          </a:ext>
+                        </a:extLst>
+                      </wps:spPr>
+                      <wps:style>
+                        <a:lnRef idx="2">
+                          <a:schemeClr val="dk1"/>
+                        </a:lnRef>
+                        <a:fillRef idx="1">
+                          <a:schemeClr val="lt1"/>
+                        </a:fillRef>
+                        <a:effectRef idx="0">
+                          <a:schemeClr val="dk1"/>
+                        </a:effectRef>
+                        <a:fontRef idx="minor">
+                          <a:schemeClr val="dk1"/>
+                        </a:fontRef>
+                      </wps:style>
+                      <wps:txbx>
+                        <w:txbxContent>
+                          <w:p>
+                            <w:pPr>
+                              <w:jc w:val="center"/>
+                            </w:pPr>
+                            <w:r>
+                              <w:t>Various build / dependency-management tools</w:t>
+                            </w:r>
+                          </w:p>
+                        </w:txbxContent>
+                      </wps:txbx>
+                      <wps:bodyPr rot="0" spcFirstLastPara="0" vertOverflow="overflow" horzOverflow="overflow" vert="horz" wrap="none" lIns="91440" tIns="45720" rIns="91440" bIns="45720" numCol="1" spcCol="0" rtlCol="0" fromWordArt="0" anchor="t" anchorCtr="0" forceAA="0" compatLnSpc="1">
+                        <a:prstTxWarp prst="textNoShape">
+                          <a:avLst/>
+                        </a:prstTxWarp>
+                        <a:noAutofit/>
+                      </wps:bodyPr>
+                    </wps:wsp>
+                  </a:graphicData>
+                </a:graphic>
+                <wp14:sizeRelV relativeFrom="margin">
+                  <wp14:pctHeight>0</wp14:pctHeight>
+                </wp14:sizeRelV>
+              </wp:anchor>
+            </w:drawing>
+          </mc:Choice>
+          <mc:Fallback>
+            <w:pict>
+              <v:shape id="Text Box 15" o:spid="_x0000_s1036" type="#_x0000_t202" style="position:absolute;margin-left:250.75pt;margin-top:20.25pt;width:257.15pt;height:27pt;z-index:251687936;visibility:visible;mso-wrap-style:none;mso-height-percent:0;mso-wrap-distance-left:9pt;mso-wrap-distance-top:0;mso-wrap-distance-right:9pt;mso-wrap-distance-bottom:0;mso-position-horizontal:absolute;mso-position-horizontal-relative:text;mso-position-vertical:absolute;mso-position-vertical-relative:text;mso-height-percent:0;mso-height-relative:margin;v-text-anchor:top" o:gfxdata="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" fillcolor="#dbeef4" strokecolor="black [3200]" strokeweight="2pt">
+                <v:textbox>
+                  <w:txbxContent>
+                    <w:p>
+                      <w:pPr>
+                        <w:jc w:val="center"/>
+                      </w:pPr>
+                      <w:r>
+                        <w:t>Various build / dependency-management tools</w:t>
+                      </w:r>
+                    </w:p>
+                  </w:txbxContent>
+                </v:textbox>
+                <w10:wrap type="square"/>
+              </v:shape>
+            </w:pict>
+          </mc:Fallback>
+        </mc:AlternateContent>
+      </w:r>
+      <w:r>
+        <w:rPr>
+          <w:noProof/>
+        </w:rPr>
+        <mc:AlternateContent>
+          <mc:Choice Requires="wps">
+            <w:drawing>
+              <wp:anchor distT="0" distB="0" distL="114300" distR="114300" simplePos="0" relativeHeight="251685888" behindDoc="0" locked="0" layoutInCell="1" allowOverlap="1" wp14:anchorId="264A111E" wp14:editId="0EBE3CEB">
+                <wp:simplePos x="0" y="0"/>
+                <wp:positionH relativeFrom="column">
+                  <wp:posOffset>2445385</wp:posOffset>
+                </wp:positionH>
+                <wp:positionV relativeFrom="paragraph">
+                  <wp:posOffset>257175</wp:posOffset>
+                </wp:positionV>
+                <wp:extent cx="689610" cy="342900"/>
+                <wp:effectExtent l="0" t="0" r="21590" b="38100"/>
+                <wp:wrapSquare wrapText="bothSides"/>
+                <wp:docPr id="14" name="Text Box 14"/>
+                <wp:cNvGraphicFramePr/>
+                <a:graphic xmlns:a="http://schemas.openxmlformats.org/drawingml/2006/main">
+                  <a:graphicData uri="http://schemas.microsoft.com/office/word/2010/wordprocessingShape">
+                    <wps:wsp>
+                      <wps:cNvSpPr txBox="1"/>
+                      <wps:spPr>
+                        <a:xfrm>
+                          <a:off x="0" y="0"/>
+                          <a:ext cx="689610" cy="342900"/>
+                        </a:xfrm>
+                        <a:prstGeom prst="rect">
+                          <a:avLst/>
+                        </a:prstGeom>
+                        <a:solidFill>
+                          <a:srgbClr val="DBEEF4"/>
+                        </a:solidFill>
+                        <a:ln/>
+                        <a:extLst>
+                          <a:ext uri="{C572A759-6A51-4108-AA02-DFA0A04FC94B}">
+                            <ma14:wrappingTextBoxFlag xmlns:ma14="http://schemas.microsoft.com/office/mac/drawingml/2011/main"/>
+                          </a:ext>
+                        </a:extLst>
+                      </wps:spPr>
+                      <wps:style>
+                        <a:lnRef idx="2">
+                          <a:schemeClr val="dk1"/>
+                        </a:lnRef>
+                        <a:fillRef idx="1">
+                          <a:schemeClr val="lt1"/>
+                        </a:fillRef>
+                        <a:effectRef idx="0">
+                          <a:schemeClr val="dk1"/>
+                        </a:effectRef>
+                        <a:fontRef idx="minor">
+                          <a:schemeClr val="dk1"/>
+                        </a:fontRef>
+                      </wps:style>
+                      <wps:txbx>
+                        <w:txbxContent>
+                          <w:p>
+                            <w:pPr>
+                              <w:jc w:val="center"/>
+                            </w:pPr>
+                            <w:r>
+                              <w:t>Node.js</w:t>
+                            </w:r>
+                          </w:p>
+                        </w:txbxContent>
+                      </wps:txbx>
+                      <wps:bodyPr rot="0" spcFirstLastPara="0" vertOverflow="overflow" horzOverflow="overflow" vert="horz" wrap="none" lIns="91440" tIns="45720" rIns="91440" bIns="45720" numCol="1" spcCol="0" rtlCol="0" fromWordArt="0" anchor="t" anchorCtr="0" forceAA="0" compatLnSpc="1">
+                        <a:prstTxWarp prst="textNoShape">
+                          <a:avLst/>
+                        </a:prstTxWarp>
+                        <a:noAutofit/>
+                      </wps:bodyPr>
+                    </wps:wsp>
+                  </a:graphicData>
+                </a:graphic>
+                <wp14:sizeRelV relativeFrom="margin">
+                  <wp14:pctHeight>0</wp14:pctHeight>
+                </wp14:sizeRelV>
+              </wp:anchor>
+            </w:drawing>
+          </mc:Choice>
+          <mc:Fallback>
+            <w:pict>
+              <v:shape id="Text Box 14" o:spid="_x0000_s1037" type="#_x0000_t202" style="position:absolute;margin-left:192.55pt;margin-top:20.25pt;width:54.3pt;height:27pt;z-index:251685888;visibility:visible;mso-wrap-style:none;mso-height-percent:0;mso-wrap-distance-left:9pt;mso-wrap-distance-top:0;mso-wrap-distance-right:9pt;mso-wrap-distance-bottom:0;mso-position-horizontal:absolute;mso-position-horizontal-relative:text;mso-position-vertical:absolute;mso-position-vertical-relative:text;mso-height-percent:0;mso-height-relative:margin;v-text-anchor:top" o:gfxdata="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" fillcolor="#dbeef4" strokecolor="black [3200]" strokeweight="2pt">
+                <v:textbox>
+                  <w:txbxContent>
+                    <w:p>
+                      <w:pPr>
+                        <w:jc w:val="center"/>
+                      </w:pPr>
+                      <w:r>
+                        <w:t>Node.js</w:t>
+                      </w:r>
+                    </w:p>
+                  </w:txbxContent>
+                </v:textbox>
+                <w10:wrap type="square"/>
+              </v:shape>
+            </w:pict>
+          </mc:Fallback>
+        </mc:AlternateContent>
+      </w:r>
+      <w:r>
+        <w:rPr>
+          <w:noProof/>
+        </w:rPr>
+        <mc:AlternateContent>
+          <mc:Choice Requires="wps">
+            <w:drawing>
+              <wp:anchor distT="0" distB="0" distL="114300" distR="114300" simplePos="0" relativeHeight="251683840" behindDoc="0" locked="0" layoutInCell="1" allowOverlap="1" wp14:anchorId="4837FF72" wp14:editId="3333A996">
+                <wp:simplePos x="0" y="0"/>
+                <wp:positionH relativeFrom="column">
+                  <wp:posOffset>1908175</wp:posOffset>
+                </wp:positionH>
+                <wp:positionV relativeFrom="paragraph">
+                  <wp:posOffset>257175</wp:posOffset>
+                </wp:positionV>
+                <wp:extent cx="487680" cy="342900"/>
+                <wp:effectExtent l="0" t="0" r="20320" b="38100"/>
+                <wp:wrapSquare wrapText="bothSides"/>
+                <wp:docPr id="13" name="Text Box 13"/>
+                <wp:cNvGraphicFramePr/>
+                <a:graphic xmlns:a="http://schemas.openxmlformats.org/drawingml/2006/main">
+                  <a:graphicData uri="http://schemas.microsoft.com/office/word/2010/wordprocessingShape">
+                    <wps:wsp>
+                      <wps:cNvSpPr txBox="1"/>
+                      <wps:spPr>
+                        <a:xfrm>
+                          <a:off x="0" y="0"/>
+                          <a:ext cx="487680" cy="342900"/>
+                        </a:xfrm>
+                        <a:prstGeom prst="rect">
+                          <a:avLst/>
+                        </a:prstGeom>
+                        <a:solidFill>
+                          <a:srgbClr val="DBEEF4"/>
+                        </a:solidFill>
+                        <a:ln/>
+                        <a:extLst>
+                          <a:ext uri="{C572A759-6A51-4108-AA02-DFA0A04FC94B}">
+                            <ma14:wrappingTextBoxFlag xmlns:ma14="http://schemas.microsoft.com/office/mac/drawingml/2011/main"/>
+                          </a:ext>
+                        </a:extLst>
+                      </wps:spPr>
+                      <wps:style>
+                        <a:lnRef idx="2">
+                          <a:schemeClr val="dk1"/>
+                        </a:lnRef>
+                        <a:fillRef idx="1">
+                          <a:schemeClr val="lt1"/>
+                        </a:fillRef>
+                        <a:effectRef idx="0">
+                          <a:schemeClr val="dk1"/>
+                        </a:effectRef>
+                        <a:fontRef idx="minor">
+                          <a:schemeClr val="dk1"/>
+                        </a:fontRef>
+                      </wps:style>
+                      <wps:txbx>
+                        <w:txbxContent>
+                          <w:p>
+                            <w:pPr>
+                              <w:jc w:val="center"/>
+                            </w:pPr>
+                            <w:r>
+                              <w:t>Play</w:t>
+                            </w:r>
+                          </w:p>
+                        </w:txbxContent>
+                      </wps:txbx>
+                      <wps:bodyPr rot="0" spcFirstLastPara="0" vertOverflow="overflow" horzOverflow="overflow" vert="horz" wrap="none" lIns="91440" tIns="45720" rIns="91440" bIns="45720" numCol="1" spcCol="0" rtlCol="0" fromWordArt="0" anchor="t" anchorCtr="0" forceAA="0" compatLnSpc="1">
+                        <a:prstTxWarp prst="textNoShape">
+                          <a:avLst/>
+                        </a:prstTxWarp>
+                        <a:noAutofit/>
+                      </wps:bodyPr>
+                    </wps:wsp>
+                  </a:graphicData>
+                </a:graphic>
+                <wp14:sizeRelV relativeFrom="margin">
+                  <wp14:pctHeight>0</wp14:pctHeight>
+                </wp14:sizeRelV>
+              </wp:anchor>
+            </w:drawing>
+          </mc:Choice>
+          <mc:Fallback>
+            <w:pict>
+              <v:shape id="Text Box 13" o:spid="_x0000_s1038" type="#_x0000_t202" style="position:absolute;margin-left:150.25pt;margin-top:20.25pt;width:38.4pt;height:27pt;z-index:251683840;visibility:visible;mso-wrap-style:none;mso-height-percent:0;mso-wrap-distance-left:9pt;mso-wrap-distance-top:0;mso-wrap-distance-right:9pt;mso-wrap-distance-bottom:0;mso-position-horizontal:absolute;mso-position-horizontal-relative:text;mso-position-vertical:absolute;mso-position-vertical-relative:text;mso-height-percent:0;mso-height-relative:margin;v-text-anchor:top" o:gfxdata="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" fillcolor="#dbeef4" strokecolor="black [3200]" strokeweight="2pt">
+                <v:textbox>
+                  <w:txbxContent>
+                    <w:p>
+                      <w:pPr>
+                        <w:jc w:val="center"/>
+                      </w:pPr>
+                      <w:r>
+                        <w:t>Play</w:t>
+                      </w:r>
+                    </w:p>
+                  </w:txbxContent>
+                </v:textbox>
+                <w10:wrap type="square"/>
+              </v:shape>
+            </w:pict>
+          </mc:Fallback>
+        </mc:AlternateContent>
+      </w:r>
+      <w:r>
+        <w:rPr>
+          <w:noProof/>
+        </w:rPr>
+        <mc:AlternateContent>
+          <mc:Choice Requires="wps">
+            <w:drawing>
+              <wp:anchor distT="0" distB="0" distL="114300" distR="114300" simplePos="0" relativeHeight="251681792" behindDoc="0" locked="0" layoutInCell="1" allowOverlap="1" wp14:anchorId="7E2954FC" wp14:editId="5FFDAB65">
+                <wp:simplePos x="0" y="0"/>
+                <wp:positionH relativeFrom="column">
+                  <wp:posOffset>1131570</wp:posOffset>
+                </wp:positionH>
+                <wp:positionV relativeFrom="paragraph">
+                  <wp:posOffset>257175</wp:posOffset>
+                </wp:positionV>
+                <wp:extent cx="727075" cy="342900"/>
+                <wp:effectExtent l="0" t="0" r="34925" b="38100"/>
+                <wp:wrapSquare wrapText="bothSides"/>
+                <wp:docPr id="12" name="Text Box 12"/>
+                <wp:cNvGraphicFramePr/>
+                <a:graphic xmlns:a="http://schemas.openxmlformats.org/drawingml/2006/main">
+                  <a:graphicData uri="http://schemas.microsoft.com/office/word/2010/wordprocessingShape">
+                    <wps:wsp>
+                      <wps:cNvSpPr txBox="1"/>
+                      <wps:spPr>
+                        <a:xfrm>
+                          <a:off x="0" y="0"/>
+                          <a:ext cx="727075" cy="342900"/>
+                        </a:xfrm>
+                        <a:prstGeom prst="rect">
+                          <a:avLst/>
+                        </a:prstGeom>
+                        <a:solidFill>
+                          <a:srgbClr val="DBEEF4"/>
+                        </a:solidFill>
+                        <a:ln/>
+                        <a:extLst>
+                          <a:ext uri="{C572A759-6A51-4108-AA02-DFA0A04FC94B}">
+                            <ma14:wrappingTextBoxFlag xmlns:ma14="http://schemas.microsoft.com/office/mac/drawingml/2011/main"/>
+                          </a:ext>
+                        </a:extLst>
+                      </wps:spPr>
+                      <wps:style>
+                        <a:lnRef idx="2">
+                          <a:schemeClr val="dk1"/>
+                        </a:lnRef>
+                        <a:fillRef idx="1">
+                          <a:schemeClr val="lt1"/>
+                        </a:fillRef>
+                        <a:effectRef idx="0">
+                          <a:schemeClr val="dk1"/>
+                        </a:effectRef>
+                        <a:fontRef idx="minor">
+                          <a:schemeClr val="dk1"/>
+                        </a:fontRef>
+                      </wps:style>
+                      <wps:txbx>
+                        <w:txbxContent>
+                          <w:p>
+                            <w:pPr>
+                              <w:jc w:val="center"/>
+                            </w:pPr>
+                            <w:r>
+                              <w:t>Angular</w:t>
+                            </w:r>
+                          </w:p>
+                        </w:txbxContent>
+                      </wps:txbx>
+                      <wps:bodyPr rot="0" spcFirstLastPara="0" vertOverflow="overflow" horzOverflow="overflow" vert="horz" wrap="none" lIns="91440" tIns="45720" rIns="91440" bIns="45720" numCol="1" spcCol="0" rtlCol="0" fromWordArt="0" anchor="t" anchorCtr="0" forceAA="0" compatLnSpc="1">
+                        <a:prstTxWarp prst="textNoShape">
+                          <a:avLst/>
+                        </a:prstTxWarp>
+                        <a:noAutofit/>
+                      </wps:bodyPr>
+                    </wps:wsp>
+                  </a:graphicData>
+                </a:graphic>
+                <wp14:sizeRelV relativeFrom="margin">
+                  <wp14:pctHeight>0</wp14:pctHeight>
+                </wp14:sizeRelV>
+              </wp:anchor>
+            </w:drawing>
+          </mc:Choice>
+          <mc:Fallback>
+            <w:pict>
+              <v:shape id="Text Box 12" o:spid="_x0000_s1039" type="#_x0000_t202" style="position:absolute;margin-left:89.1pt;margin-top:20.25pt;width:57.25pt;height:27pt;z-index:251681792;visibility:visible;mso-wrap-style:none;mso-height-percent:0;mso-wrap-distance-left:9pt;mso-wrap-distance-top:0;mso-wrap-distance-right:9pt;mso-wrap-distance-bottom:0;mso-position-horizontal:absolute;mso-position-horizontal-relative:text;mso-position-vertical:absolute;mso-position-vertical-relative:text;mso-height-percent:0;mso-height-relative:margin;v-text-anchor:top" o:gfxdata="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" fillcolor="#dbeef4" strokecolor="black [3200]" strokeweight="2pt">
+                <v:textbox>
+                  <w:txbxContent>
+                    <w:p>
+                      <w:pPr>
+                        <w:jc w:val="center"/>
+                      </w:pPr>
+                      <w:r>
+                        <w:t>Angular</w:t>
+                      </w:r>
+                    </w:p>
+                  </w:txbxContent>
+                </v:textbox>
+                <w10:wrap type="square"/>
+              </v:shape>
+            </w:pict>
+          </mc:Fallback>
+        </mc:AlternateContent>
       </w:r>
     </w:p>
     <w:p>
-      <w:pPr>
-        <w:pStyle w:val="ListParagraph"/>
-        <w:numPr>
-          <w:ilvl w:val="0"/>
-          <w:numId w:val="5"/>
-        </w:numPr>
-      </w:pPr>
-      <w:proofErr w:type="spellStart"/>
-      <w:r>
-        <w:t>Clojure</w:t>
-      </w:r>
-      <w:proofErr w:type="spellEnd"/>
+      <w:r>
+        <w:t>Some exposure:</w:t>
+      </w:r>
+      <w:r>
+        <w:rPr>
+          <w:noProof/>
+        </w:rPr>
+        <w:t xml:space="preserve"> </w:t>
+      </w:r>
+    </w:p>
+    <w:p/>
+    <w:p>
+      <w:pPr>
+        <w:pStyle w:val="Heading2"/>
+        <w:rPr>
+          <w:rFonts w:asciiTheme="minorHAnsi" w:hAnsiTheme="minorHAnsi"/>
+        </w:rPr>
+      </w:pPr>
+      <w:r>
+        <w:rPr>
+          <w:rFonts w:asciiTheme="minorHAnsi" w:hAnsiTheme="minorHAnsi"/>
+        </w:rPr>
+        <w:t xml:space="preserve">&gt; Miscellaneous: </w:t>
+      </w:r>
     </w:p>
     <w:p>
-      <w:pPr>
-        <w:pStyle w:val="Heading2"/>
-      </w:pPr>
-      <w:r>
-        <w:t xml:space="preserve">&gt; </w:t>
-      </w:r>
-      <w:r>
-        <w:t xml:space="preserve"> </w:t>
-      </w:r>
-      <w:r>
-        <w:t>Frameworks and Technologies</w:t>
-      </w:r>
-      <w:r>
-        <w:t xml:space="preserve">: </w:t>
+      <w:r>
+        <w:rPr>
+          <w:noProof/>
+        </w:rPr>
+        <mc:AlternateContent>
+          <mc:Choice Requires="wps">
+            <w:drawing>
+              <wp:anchor distT="0" distB="0" distL="114300" distR="114300" simplePos="0" relativeHeight="251689984" behindDoc="0" locked="0" layoutInCell="1" allowOverlap="1" wp14:anchorId="62293322" wp14:editId="3CD5B4D8">
+                <wp:simplePos x="0" y="0"/>
+                <wp:positionH relativeFrom="column">
+                  <wp:posOffset>826135</wp:posOffset>
+                </wp:positionH>
+                <wp:positionV relativeFrom="paragraph">
+                  <wp:posOffset>239395</wp:posOffset>
+                </wp:positionV>
+                <wp:extent cx="1574165" cy="342900"/>
+                <wp:effectExtent l="0" t="0" r="26035" b="38100"/>
+                <wp:wrapSquare wrapText="bothSides"/>
+                <wp:docPr id="16" name="Text Box 16"/>
+                <wp:cNvGraphicFramePr/>
+                <a:graphic xmlns:a="http://schemas.openxmlformats.org/drawingml/2006/main">
+                  <a:graphicData uri="http://schemas.microsoft.com/office/word/2010/wordprocessingShape">
+                    <wps:wsp>
+                      <wps:cNvSpPr txBox="1"/>
+                      <wps:spPr>
+                        <a:xfrm>
+                          <a:off x="0" y="0"/>
+                          <a:ext cx="1574165" cy="342900"/>
+                        </a:xfrm>
+                        <a:prstGeom prst="rect">
+                          <a:avLst/>
+                        </a:prstGeom>
+                        <a:solidFill>
+                          <a:srgbClr val="DBEEF4"/>
+                        </a:solidFill>
+                        <a:ln/>
+                        <a:extLst>
+                          <a:ext uri="{C572A759-6A51-4108-AA02-DFA0A04FC94B}">
+                            <ma14:wrappingTextBoxFlag xmlns:ma14="http://schemas.microsoft.com/office/mac/drawingml/2011/main"/>
+                          </a:ext>
+                        </a:extLst>
+                      </wps:spPr>
+                      <wps:style>
+                        <a:lnRef idx="2">
+                          <a:schemeClr val="dk1"/>
+                        </a:lnRef>
+                        <a:fillRef idx="1">
+                          <a:schemeClr val="lt1"/>
+                        </a:fillRef>
+                        <a:effectRef idx="0">
+                          <a:schemeClr val="dk1"/>
+                        </a:effectRef>
+                        <a:fontRef idx="minor">
+                          <a:schemeClr val="dk1"/>
+                        </a:fontRef>
+                      </wps:style>
+                      <wps:txbx>
+                        <w:txbxContent>
+                          <w:p>
+                            <w:pPr>
+                              <w:jc w:val="center"/>
+                            </w:pPr>
+                            <w:proofErr w:type="spellStart"/>
+                            <w:r>
+                              <w:t>OsX</w:t>
+                            </w:r>
+                            <w:proofErr w:type="spellEnd"/>
+                            <w:r>
+                              <w:t>, Linux, Windows</w:t>
+                            </w:r>
+                          </w:p>
+                        </w:txbxContent>
+                      </wps:txbx>
+                      <wps:bodyPr rot="0" spcFirstLastPara="0" vertOverflow="overflow" horzOverflow="overflow" vert="horz" wrap="none" lIns="91440" tIns="45720" rIns="91440" bIns="45720" numCol="1" spcCol="0" rtlCol="0" fromWordArt="0" anchor="t" anchorCtr="0" forceAA="0" compatLnSpc="1">
+                        <a:prstTxWarp prst="textNoShape">
+                          <a:avLst/>
+                        </a:prstTxWarp>
+                        <a:noAutofit/>
+                      </wps:bodyPr>
+                    </wps:wsp>
+                  </a:graphicData>
+                </a:graphic>
+                <wp14:sizeRelV relativeFrom="margin">
+                  <wp14:pctHeight>0</wp14:pctHeight>
+                </wp14:sizeRelV>
+              </wp:anchor>
+            </w:drawing>
+          </mc:Choice>
+          <mc:Fallback>
+            <w:pict>
+              <v:shape id="Text Box 16" o:spid="_x0000_s1040" type="#_x0000_t202" style="position:absolute;margin-left:65.05pt;margin-top:18.85pt;width:123.95pt;height:27pt;z-index:251689984;visibility:visible;mso-wrap-style:none;mso-height-percent:0;mso-wrap-distance-left:9pt;mso-wrap-distance-top:0;mso-wrap-distance-right:9pt;mso-wrap-distance-bottom:0;mso-position-horizontal:absolute;mso-position-horizontal-relative:text;mso-position-vertical:absolute;mso-position-vertical-relative:text;mso-height-percent:0;mso-height-relative:margin;v-text-anchor:top" o:gfxdata="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" fillcolor="#dbeef4" strokecolor="black [3200]" strokeweight="2pt">
+                <v:textbox>
+                  <w:txbxContent>
+                    <w:p>
+                      <w:pPr>
+                        <w:jc w:val="center"/>
+                      </w:pPr>
+                      <w:proofErr w:type="spellStart"/>
+                      <w:r>
+                        <w:t>OsX</w:t>
+                      </w:r>
+                      <w:proofErr w:type="spellEnd"/>
+                      <w:r>
+                        <w:t>, Linux, Windows</w:t>
+                      </w:r>
+                    </w:p>
+                  </w:txbxContent>
+                </v:textbox>
+                <w10:wrap type="square"/>
+              </v:shape>
+            </w:pict>
+          </mc:Fallback>
+        </mc:AlternateContent>
+      </w:r>
+      <w:r>
+        <w:rPr>
+          <w:noProof/>
+        </w:rPr>
+        <mc:AlternateContent>
+          <mc:Choice Requires="wps">
+            <w:drawing>
+              <wp:anchor distT="0" distB="0" distL="114300" distR="114300" simplePos="0" relativeHeight="251692032" behindDoc="0" locked="0" layoutInCell="1" allowOverlap="1" wp14:anchorId="65490D7D" wp14:editId="6D87927D">
+                <wp:simplePos x="0" y="0"/>
+                <wp:positionH relativeFrom="column">
+                  <wp:posOffset>2473325</wp:posOffset>
+                </wp:positionH>
+                <wp:positionV relativeFrom="paragraph">
+                  <wp:posOffset>239395</wp:posOffset>
+                </wp:positionV>
+                <wp:extent cx="1245870" cy="342900"/>
+                <wp:effectExtent l="0" t="0" r="24130" b="38100"/>
+                <wp:wrapSquare wrapText="bothSides"/>
+                <wp:docPr id="17" name="Text Box 17"/>
+                <wp:cNvGraphicFramePr/>
+                <a:graphic xmlns:a="http://schemas.openxmlformats.org/drawingml/2006/main">
+                  <a:graphicData uri="http://schemas.microsoft.com/office/word/2010/wordprocessingShape">
+                    <wps:wsp>
+                      <wps:cNvSpPr txBox="1"/>
+                      <wps:spPr>
+                        <a:xfrm>
+                          <a:off x="0" y="0"/>
+                          <a:ext cx="1245870" cy="342900"/>
+                        </a:xfrm>
+                        <a:prstGeom prst="rect">
+                          <a:avLst/>
+                        </a:prstGeom>
+                        <a:solidFill>
+                          <a:srgbClr val="DBEEF4"/>
+                        </a:solidFill>
+                        <a:ln/>
+                        <a:extLst>
+                          <a:ext uri="{C572A759-6A51-4108-AA02-DFA0A04FC94B}">
+                            <ma14:wrappingTextBoxFlag xmlns:ma14="http://schemas.microsoft.com/office/mac/drawingml/2011/main"/>
+                          </a:ext>
+                        </a:extLst>
+                      </wps:spPr>
+                      <wps:style>
+                        <a:lnRef idx="2">
+                          <a:schemeClr val="dk1"/>
+                        </a:lnRef>
+                        <a:fillRef idx="1">
+                          <a:schemeClr val="lt1"/>
+                        </a:fillRef>
+                        <a:effectRef idx="0">
+                          <a:schemeClr val="dk1"/>
+                        </a:effectRef>
+                        <a:fontRef idx="minor">
+                          <a:schemeClr val="dk1"/>
+                        </a:fontRef>
+                      </wps:style>
+                      <wps:txbx>
+                        <w:txbxContent>
+                          <w:p>
+                            <w:pPr>
+                              <w:jc w:val="center"/>
+                            </w:pPr>
+                            <w:proofErr w:type="spellStart"/>
+                            <w:r>
+                              <w:t>IntelliJ</w:t>
+                            </w:r>
+                            <w:proofErr w:type="spellEnd"/>
+                            <w:r>
+                              <w:t xml:space="preserve"> / Eclipse</w:t>
+                            </w:r>
+                          </w:p>
+                        </w:txbxContent>
+                      </wps:txbx>
+                      <wps:bodyPr rot="0" spcFirstLastPara="0" vertOverflow="overflow" horzOverflow="overflow" vert="horz" wrap="none" lIns="91440" tIns="45720" rIns="91440" bIns="45720" numCol="1" spcCol="0" rtlCol="0" fromWordArt="0" anchor="t" anchorCtr="0" forceAA="0" compatLnSpc="1">
+                        <a:prstTxWarp prst="textNoShape">
+                          <a:avLst/>
+                        </a:prstTxWarp>
+                        <a:noAutofit/>
+                      </wps:bodyPr>
+                    </wps:wsp>
+                  </a:graphicData>
+                </a:graphic>
+                <wp14:sizeRelV relativeFrom="margin">
+                  <wp14:pctHeight>0</wp14:pctHeight>
+                </wp14:sizeRelV>
+              </wp:anchor>
+            </w:drawing>
+          </mc:Choice>
+          <mc:Fallback>
+            <w:pict>
+              <v:shape id="Text Box 17" o:spid="_x0000_s1041" type="#_x0000_t202" style="position:absolute;margin-left:194.75pt;margin-top:18.85pt;width:98.1pt;height:27pt;z-index:251692032;visibility:visible;mso-wrap-style:none;mso-height-percent:0;mso-wrap-distance-left:9pt;mso-wrap-distance-top:0;mso-wrap-distance-right:9pt;mso-wrap-distance-bottom:0;mso-position-horizontal:absolute;mso-position-horizontal-relative:text;mso-position-vertical:absolute;mso-position-vertical-relative:text;mso-height-percent:0;mso-height-relative:margin;v-text-anchor:top" o:gfxdata="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" fillcolor="#dbeef4" strokecolor="black [3200]" strokeweight="2pt">
+                <v:textbox>
+                  <w:txbxContent>
+                    <w:p>
+                      <w:pPr>
+                        <w:jc w:val="center"/>
+                      </w:pPr>
+                      <w:proofErr w:type="spellStart"/>
+                      <w:r>
+                        <w:t>IntelliJ</w:t>
+                      </w:r>
+                      <w:proofErr w:type="spellEnd"/>
+                      <w:r>
+                        <w:t xml:space="preserve"> / Eclipse</w:t>
+                      </w:r>
+                    </w:p>
+                  </w:txbxContent>
+                </v:textbox>
+                <w10:wrap type="square"/>
+              </v:shape>
+            </w:pict>
+          </mc:Fallback>
+        </mc:AlternateContent>
       </w:r>
     </w:p>
     <w:p>
       <w:r>
         <w:t>Proficient:</w:t>
       </w:r>
-    </w:p>
-    <w:p>
-      <w:pPr>
-        <w:pStyle w:val="ListParagraph"/>
-        <w:numPr>
-          <w:ilvl w:val="0"/>
-          <w:numId w:val="6"/>
-        </w:numPr>
-      </w:pPr>
-      <w:r>
-        <w:t>Spring</w:t>
-      </w:r>
-    </w:p>
-    <w:p>
-      <w:pPr>
-        <w:pStyle w:val="ListParagraph"/>
-        <w:numPr>
-          <w:ilvl w:val="0"/>
-          <w:numId w:val="6"/>
-        </w:numPr>
-      </w:pPr>
-      <w:proofErr w:type="spellStart"/>
-      <w:r>
-        <w:t>JUnit</w:t>
-      </w:r>
-      <w:proofErr w:type="spellEnd"/>
-      <w:r>
-        <w:t xml:space="preserve"> testing framework (</w:t>
-      </w:r>
-      <w:proofErr w:type="spellStart"/>
-      <w:r>
-        <w:t>JUnit</w:t>
-      </w:r>
-      <w:proofErr w:type="spellEnd"/>
-      <w:r>
-        <w:t xml:space="preserve"> / </w:t>
-      </w:r>
-      <w:proofErr w:type="spellStart"/>
-      <w:r>
-        <w:t>Mockito</w:t>
-      </w:r>
-      <w:proofErr w:type="spellEnd"/>
-      <w:r>
-        <w:t xml:space="preserve"> / </w:t>
-      </w:r>
-      <w:proofErr w:type="spellStart"/>
-      <w:r>
-        <w:t>PowerMock</w:t>
-      </w:r>
-      <w:proofErr w:type="spellEnd"/>
-      <w:r>
-        <w:t>)</w:t>
-      </w:r>
-    </w:p>
-    <w:p>
-      <w:pPr>
-        <w:pStyle w:val="ListParagraph"/>
-        <w:numPr>
-          <w:ilvl w:val="0"/>
-          <w:numId w:val="6"/>
-        </w:numPr>
-      </w:pPr>
-      <w:proofErr w:type="spellStart"/>
-      <w:r>
-        <w:t>Git</w:t>
-      </w:r>
-      <w:proofErr w:type="spellEnd"/>
-      <w:r>
-        <w:t xml:space="preserve"> / </w:t>
-      </w:r>
-      <w:proofErr w:type="spellStart"/>
-      <w:r>
-        <w:t>SourceTree</w:t>
-      </w:r>
-      <w:proofErr w:type="spellEnd"/>
-    </w:p>
-    <w:p>
-      <w:r>
-        <w:t>Some exposure:</w:t>
-      </w:r>
-    </w:p>
-    <w:p>
-      <w:pPr>
-        <w:pStyle w:val="ListParagraph"/>
-        <w:numPr>
-          <w:ilvl w:val="0"/>
-          <w:numId w:val="6"/>
-        </w:numPr>
-      </w:pPr>
-      <w:r>
-        <w:t>Angular</w:t>
-      </w:r>
-    </w:p>
-    <w:p>
-      <w:pPr>
-        <w:pStyle w:val="ListParagraph"/>
-        <w:numPr>
-          <w:ilvl w:val="0"/>
-          <w:numId w:val="6"/>
-        </w:numPr>
-      </w:pPr>
-      <w:r>
-        <w:t>Play</w:t>
-      </w:r>
-    </w:p>
-    <w:p>
-      <w:pPr>
-        <w:pStyle w:val="ListParagraph"/>
-        <w:numPr>
-          <w:ilvl w:val="0"/>
-          <w:numId w:val="6"/>
-        </w:numPr>
-      </w:pPr>
-      <w:r>
-        <w:t>Node.js</w:t>
-      </w:r>
-    </w:p>
-    <w:p>
-      <w:pPr>
-        <w:pStyle w:val="ListParagraph"/>
-        <w:numPr>
-          <w:ilvl w:val="0"/>
-          <w:numId w:val="6"/>
-        </w:numPr>
-      </w:pPr>
-      <w:r>
-        <w:t>Various build / dependency management tools (</w:t>
-      </w:r>
-      <w:proofErr w:type="spellStart"/>
-      <w:r>
-        <w:t>Gradle</w:t>
-      </w:r>
-      <w:proofErr w:type="spellEnd"/>
-      <w:r>
-        <w:t xml:space="preserve">, Grunt, </w:t>
-      </w:r>
-      <w:proofErr w:type="spellStart"/>
-      <w:r>
-        <w:t>npm</w:t>
-      </w:r>
-      <w:proofErr w:type="spellEnd"/>
-      <w:proofErr w:type="gramStart"/>
-      <w:r>
-        <w:t>, …</w:t>
-      </w:r>
-      <w:r>
-        <w:t>)</w:t>
-      </w:r>
-      <w:proofErr w:type="gramEnd"/>
-    </w:p>
-    <w:p>
-      <w:pPr>
-        <w:pStyle w:val="Heading2"/>
-        <w:rPr>
-          <w:rFonts w:asciiTheme="minorHAnsi" w:hAnsiTheme="minorHAnsi"/>
-        </w:rPr>
-      </w:pPr>
-      <w:r>
-        <w:rPr>
-          <w:rFonts w:asciiTheme="minorHAnsi" w:hAnsiTheme="minorHAnsi"/>
-        </w:rPr>
-        <w:t xml:space="preserve">&gt; Miscellaneous: </w:t>
-      </w:r>
-    </w:p>
-    <w:p>
-      <w:r>
-        <w:t>Proficient:</w:t>
-      </w:r>
-    </w:p>
-    <w:p>
-      <w:pPr>
-        <w:pStyle w:val="ListParagraph"/>
-        <w:numPr>
-          <w:ilvl w:val="0"/>
-          <w:numId w:val="8"/>
-        </w:numPr>
-      </w:pPr>
-      <w:proofErr w:type="spellStart"/>
-      <w:r>
-        <w:t>OsX</w:t>
-      </w:r>
-      <w:proofErr w:type="spellEnd"/>
-      <w:r>
-        <w:t>, Linux, Windows</w:t>
-      </w:r>
-    </w:p>
-    <w:p>
-      <w:pPr>
-        <w:pStyle w:val="ListParagraph"/>
-        <w:numPr>
-          <w:ilvl w:val="0"/>
-          <w:numId w:val="8"/>
-        </w:numPr>
-      </w:pPr>
-      <w:proofErr w:type="spellStart"/>
-      <w:r>
-        <w:t>IntelliJ</w:t>
-      </w:r>
-      <w:proofErr w:type="spellEnd"/>
-      <w:r>
-        <w:t xml:space="preserve"> / Eclipse</w:t>
+      <w:r>
+        <w:t xml:space="preserve"> </w:t>
       </w:r>
     </w:p>
     <w:p/>
@@ -1871,6 +3421,118 @@
     </w:lvl>
   </w:abstractNum>
   <w:abstractNum w:abstractNumId="5">
+    <w:nsid w:val="1F9A7BC0"/>
+    <w:multiLevelType w:val="hybridMultilevel"/>
+    <w:tmpl w:val="93188130"/>
+    <w:lvl w:ilvl="0" w:tplc="AAEEE74A">
+      <w:numFmt w:val="bullet"/>
+      <w:lvlText w:val=""/>
+      <w:lvlJc w:val="left"/>
+      <w:pPr>
+        <w:ind w:left="720" w:hanging="360"/>
+      </w:pPr>
+      <w:rPr>
+        <w:rFonts w:ascii="Wingdings" w:eastAsiaTheme="majorEastAsia" w:hAnsi="Wingdings" w:cstheme="majorBidi" w:hint="default"/>
+      </w:rPr>
+    </w:lvl>
+    <w:lvl w:ilvl="1" w:tplc="04090003" w:tentative="1">
+      <w:start w:val="1"/>
+      <w:numFmt w:val="bullet"/>
+      <w:lvlText w:val="o"/>
+      <w:lvlJc w:val="left"/>
+      <w:pPr>
+        <w:ind w:left="1440" w:hanging="360"/>
+      </w:pPr>
+      <w:rPr>
+        <w:rFonts w:ascii="Courier New" w:hAnsi="Courier New" w:cs="Courier New" w:hint="default"/>
+      </w:rPr>
+    </w:lvl>
+    <w:lvl w:ilvl="2" w:tplc="04090005" w:tentative="1">
+      <w:start w:val="1"/>
+      <w:numFmt w:val="bullet"/>
+      <w:lvlText w:val=""/>
+      <w:lvlJc w:val="left"/>
+      <w:pPr>
+        <w:ind w:left="2160" w:hanging="360"/>
+      </w:pPr>
+      <w:rPr>
+        <w:rFonts w:ascii="Wingdings" w:hAnsi="Wingdings" w:hint="default"/>
+      </w:rPr>
+    </w:lvl>
+    <w:lvl w:ilvl="3" w:tplc="04090001" w:tentative="1">
+      <w:start w:val="1"/>
+      <w:numFmt w:val="bullet"/>
+      <w:lvlText w:val=""/>
+      <w:lvlJc w:val="left"/>
+      <w:pPr>
+        <w:ind w:left="2880" w:hanging="360"/>
+      </w:pPr>
+      <w:rPr>
+        <w:rFonts w:ascii="Symbol" w:hAnsi="Symbol" w:hint="default"/>
+      </w:rPr>
+    </w:lvl>
+    <w:lvl w:ilvl="4" w:tplc="04090003" w:tentative="1">
+      <w:start w:val="1"/>
+      <w:numFmt w:val="bullet"/>
+      <w:lvlText w:val="o"/>
+      <w:lvlJc w:val="left"/>
+      <w:pPr>
+        <w:ind w:left="3600" w:hanging="360"/>
+      </w:pPr>
+      <w:rPr>
+        <w:rFonts w:ascii="Courier New" w:hAnsi="Courier New" w:cs="Courier New" w:hint="default"/>
+      </w:rPr>
+    </w:lvl>
+    <w:lvl w:ilvl="5" w:tplc="04090005" w:tentative="1">
+      <w:start w:val="1"/>
+      <w:numFmt w:val="bullet"/>
+      <w:lvlText w:val=""/>
+      <w:lvlJc w:val="left"/>
+      <w:pPr>
+        <w:ind w:left="4320" w:hanging="360"/>
+      </w:pPr>
+      <w:rPr>
+        <w:rFonts w:ascii="Wingdings" w:hAnsi="Wingdings" w:hint="default"/>
+      </w:rPr>
+    </w:lvl>
+    <w:lvl w:ilvl="6" w:tplc="04090001" w:tentative="1">
+      <w:start w:val="1"/>
+      <w:numFmt w:val="bullet"/>
+      <w:lvlText w:val=""/>
+      <w:lvlJc w:val="left"/>
+      <w:pPr>
+        <w:ind w:left="5040" w:hanging="360"/>
+      </w:pPr>
+      <w:rPr>
+        <w:rFonts w:ascii="Symbol" w:hAnsi="Symbol" w:hint="default"/>
+      </w:rPr>
+    </w:lvl>
+    <w:lvl w:ilvl="7" w:tplc="04090003" w:tentative="1">
+      <w:start w:val="1"/>
+      <w:numFmt w:val="bullet"/>
+      <w:lvlText w:val="o"/>
+      <w:lvlJc w:val="left"/>
+      <w:pPr>
+        <w:ind w:left="5760" w:hanging="360"/>
+      </w:pPr>
+      <w:rPr>
+        <w:rFonts w:ascii="Courier New" w:hAnsi="Courier New" w:cs="Courier New" w:hint="default"/>
+      </w:rPr>
+    </w:lvl>
+    <w:lvl w:ilvl="8" w:tplc="04090005" w:tentative="1">
+      <w:start w:val="1"/>
+      <w:numFmt w:val="bullet"/>
+      <w:lvlText w:val=""/>
+      <w:lvlJc w:val="left"/>
+      <w:pPr>
+        <w:ind w:left="6480" w:hanging="360"/>
+      </w:pPr>
+      <w:rPr>
+        <w:rFonts w:ascii="Wingdings" w:hAnsi="Wingdings" w:hint="default"/>
+      </w:rPr>
+    </w:lvl>
+  </w:abstractNum>
+  <w:abstractNum w:abstractNumId="6">
     <w:nsid w:val="450058C3"/>
     <w:multiLevelType w:val="hybridMultilevel"/>
     <w:tmpl w:val="E3B8CFF0"/>
@@ -1983,7 +3645,7 @@
       </w:rPr>
     </w:lvl>
   </w:abstractNum>
-  <w:abstractNum w:abstractNumId="6">
+  <w:abstractNum w:abstractNumId="7">
     <w:nsid w:val="5E8721B1"/>
     <w:multiLevelType w:val="hybridMultilevel"/>
     <w:tmpl w:val="ED1282E2"/>
@@ -2096,7 +3758,7 @@
       </w:rPr>
     </w:lvl>
   </w:abstractNum>
-  <w:abstractNum w:abstractNumId="7">
+  <w:abstractNum w:abstractNumId="8">
     <w:nsid w:val="79A920B7"/>
     <w:multiLevelType w:val="hybridMultilevel"/>
     <w:tmpl w:val="985C8286"/>
@@ -2219,19 +3881,22 @@
     <w:abstractNumId w:val="2"/>
   </w:num>
   <w:num w:numId="4">
-    <w:abstractNumId w:val="6"/>
+    <w:abstractNumId w:val="7"/>
   </w:num>
   <w:num w:numId="5">
-    <w:abstractNumId w:val="7"/>
+    <w:abstractNumId w:val="8"/>
   </w:num>
   <w:num w:numId="6">
     <w:abstractNumId w:val="4"/>
   </w:num>
   <w:num w:numId="7">
-    <w:abstractNumId w:val="5"/>
+    <w:abstractNumId w:val="6"/>
   </w:num>
   <w:num w:numId="8">
     <w:abstractNumId w:val="3"/>
+  </w:num>
+  <w:num w:numId="9">
+    <w:abstractNumId w:val="5"/>
   </w:num>
 </w:numbering>
 </file>
@@ -2615,6 +4280,29 @@
       <w:szCs w:val="26"/>
     </w:rPr>
   </w:style>
+  <w:style w:type="table" w:styleId="TableGrid">
+    <w:name w:val="Table Grid"/>
+    <w:basedOn w:val="TableNormal"/>
+    <w:uiPriority w:val="59"/>
+    <w:rsid w:val="00FC1E5E"/>
+    <w:tblPr>
+      <w:tblInd w:w="0" w:type="dxa"/>
+      <w:tblBorders>
+        <w:top w:val="single" w:sz="4" w:space="0" w:color="auto"/>
+        <w:left w:val="single" w:sz="4" w:space="0" w:color="auto"/>
+        <w:bottom w:val="single" w:sz="4" w:space="0" w:color="auto"/>
+        <w:right w:val="single" w:sz="4" w:space="0" w:color="auto"/>
+        <w:insideH w:val="single" w:sz="4" w:space="0" w:color="auto"/>
+        <w:insideV w:val="single" w:sz="4" w:space="0" w:color="auto"/>
+      </w:tblBorders>
+      <w:tblCellMar>
+        <w:top w:w="0" w:type="dxa"/>
+        <w:left w:w="108" w:type="dxa"/>
+        <w:bottom w:w="0" w:type="dxa"/>
+        <w:right w:w="108" w:type="dxa"/>
+      </w:tblCellMar>
+    </w:tblPr>
+  </w:style>
 </w:styles>
 </file>
 
@@ -2997,6 +4685,29 @@
       <w:szCs w:val="26"/>
     </w:rPr>
   </w:style>
+  <w:style w:type="table" w:styleId="TableGrid">
+    <w:name w:val="Table Grid"/>
+    <w:basedOn w:val="TableNormal"/>
+    <w:uiPriority w:val="59"/>
+    <w:rsid w:val="00FC1E5E"/>
+    <w:tblPr>
+      <w:tblInd w:w="0" w:type="dxa"/>
+      <w:tblBorders>
+        <w:top w:val="single" w:sz="4" w:space="0" w:color="auto"/>
+        <w:left w:val="single" w:sz="4" w:space="0" w:color="auto"/>
+        <w:bottom w:val="single" w:sz="4" w:space="0" w:color="auto"/>
+        <w:right w:val="single" w:sz="4" w:space="0" w:color="auto"/>
+        <w:insideH w:val="single" w:sz="4" w:space="0" w:color="auto"/>
+        <w:insideV w:val="single" w:sz="4" w:space="0" w:color="auto"/>
+      </w:tblBorders>
+      <w:tblCellMar>
+        <w:top w:w="0" w:type="dxa"/>
+        <w:left w:w="108" w:type="dxa"/>
+        <w:bottom w:w="0" w:type="dxa"/>
+        <w:right w:w="108" w:type="dxa"/>
+      </w:tblCellMar>
+    </w:tblPr>
+  </w:style>
 </w:styles>
 </file>
 
@@ -3318,4 +5029,16 @@
   </a:objectDefaults>
   <a:extraClrSchemeLst/>
 </a:theme>
+</file>
+
+<file path=customXml/item1.xml><?xml version="1.0" encoding="utf-8"?>
+<b:Sources xmlns:b="http://schemas.openxmlformats.org/officeDocument/2006/bibliography" xmlns="http://schemas.openxmlformats.org/officeDocument/2006/bibliography" SelectedStyle="/APA.XSL" StyleName="APA"/>
+</file>
+
+<file path=customXml/itemProps1.xml><?xml version="1.0" encoding="utf-8"?>
+<ds:datastoreItem xmlns:ds="http://schemas.openxmlformats.org/officeDocument/2006/customXml" ds:itemID="{D0C3CF6E-2712-5147-8615-5CE2BBE483C4}">
+  <ds:schemaRefs>
+    <ds:schemaRef ds:uri="http://schemas.openxmlformats.org/officeDocument/2006/bibliography"/>
+  </ds:schemaRefs>
+</ds:datastoreItem>
 </file>
</xml_diff>

<commit_message>
More minor formatting tweaks
</commit_message>
<xml_diff>
--- a/CV_19_4_2015.docx
+++ b/CV_19_4_2015.docx
@@ -175,18 +175,6 @@
         </w:rPr>
         <w:t xml:space="preserve"> Australia</w:t>
       </w:r>
-    </w:p>
-    <w:p>
-      <w:pPr>
-        <w:widowControl w:val="0"/>
-        <w:autoSpaceDE w:val="0"/>
-        <w:autoSpaceDN w:val="0"/>
-        <w:adjustRightInd w:val="0"/>
-        <w:spacing w:line="22" w:lineRule="exact"/>
-        <w:rPr>
-          <w:rFonts w:cs="Helvetica"/>
-        </w:rPr>
-      </w:pPr>
     </w:p>
     <w:p>
       <w:r>
@@ -365,28 +353,28 @@
         <w:rPr>
           <w:rFonts w:cs="Times New Roman"/>
         </w:rPr>
+        <w:t xml:space="preserve">Contributed to every part of the core stack (Java Spring back-end service, </w:t>
+      </w:r>
+      <w:proofErr w:type="spellStart"/>
+      <w:r>
+        <w:rPr>
+          <w:rFonts w:cs="Times New Roman"/>
+        </w:rPr>
+        <w:t>Scala</w:t>
+      </w:r>
+      <w:proofErr w:type="spellEnd"/>
+      <w:r>
+        <w:rPr>
+          <w:rFonts w:cs="Times New Roman"/>
+        </w:rPr>
+        <w:t xml:space="preserve"> </w:t>
+      </w:r>
+      <w:proofErr w:type="spellStart"/>
+      <w:r>
+        <w:rPr>
+          <w:rFonts w:cs="Times New Roman"/>
+        </w:rPr>
         <w:lastRenderedPageBreak/>
-        <w:t xml:space="preserve">Contributed to every part of the core stack (Java Spring back-end service, </w:t>
-      </w:r>
-      <w:proofErr w:type="spellStart"/>
-      <w:r>
-        <w:rPr>
-          <w:rFonts w:cs="Times New Roman"/>
-        </w:rPr>
-        <w:t>Scala</w:t>
-      </w:r>
-      <w:proofErr w:type="spellEnd"/>
-      <w:r>
-        <w:rPr>
-          <w:rFonts w:cs="Times New Roman"/>
-        </w:rPr>
-        <w:t xml:space="preserve"> </w:t>
-      </w:r>
-      <w:proofErr w:type="spellStart"/>
-      <w:r>
-        <w:rPr>
-          <w:rFonts w:cs="Times New Roman"/>
-        </w:rPr>
         <w:t>Akka</w:t>
       </w:r>
       <w:proofErr w:type="spellEnd"/>
@@ -403,7 +391,6 @@
         <w:autoSpaceDE w:val="0"/>
         <w:autoSpaceDN w:val="0"/>
         <w:adjustRightInd w:val="0"/>
-        <w:ind w:left="100"/>
         <w:rPr>
           <w:rFonts w:eastAsiaTheme="majorEastAsia" w:cstheme="majorBidi"/>
           <w:b/>
@@ -1144,13 +1131,13 @@
         <mc:AlternateContent>
           <mc:Choice Requires="wps">
             <w:drawing>
-              <wp:anchor distT="0" distB="0" distL="114300" distR="114300" simplePos="0" relativeHeight="251659264" behindDoc="0" locked="0" layoutInCell="1" allowOverlap="1" wp14:anchorId="3EB4B0E5" wp14:editId="7D611808">
+              <wp:anchor distT="0" distB="0" distL="114300" distR="114300" simplePos="0" relativeHeight="251659264" behindDoc="0" locked="0" layoutInCell="1" allowOverlap="1" wp14:anchorId="3EB4B0E5" wp14:editId="1835D535">
                 <wp:simplePos x="0" y="0"/>
                 <wp:positionH relativeFrom="column">
-                  <wp:posOffset>800100</wp:posOffset>
+                  <wp:posOffset>626745</wp:posOffset>
                 </wp:positionH>
                 <wp:positionV relativeFrom="paragraph">
-                  <wp:posOffset>255270</wp:posOffset>
+                  <wp:posOffset>254000</wp:posOffset>
                 </wp:positionV>
                 <wp:extent cx="480695" cy="342900"/>
                 <wp:effectExtent l="0" t="0" r="27305" b="38100"/>
@@ -1229,7 +1216,7 @@
                 <v:stroke joinstyle="miter"/>
                 <v:path gradientshapeok="t" o:connecttype="rect"/>
               </v:shapetype>
-              <v:shape id="Text Box 1" o:spid="_x0000_s1026" type="#_x0000_t202" style="position:absolute;margin-left:63pt;margin-top:20.1pt;width:37.85pt;height:27pt;z-index:251659264;visibility:visible;mso-wrap-style:none;mso-height-percent:0;mso-wrap-distance-left:9pt;mso-wrap-distance-top:0;mso-wrap-distance-right:9pt;mso-wrap-distance-bottom:0;mso-position-horizontal:absolute;mso-position-horizontal-relative:text;mso-position-vertical:absolute;mso-position-vertical-relative:text;mso-height-percent:0;mso-height-relative:margin;v-text-anchor:top" o:gfxdata="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" fillcolor="#daeef3 [664]" strokecolor="black [3200]" strokeweight="2pt">
+              <v:shape id="Text Box 1" o:spid="_x0000_s1026" type="#_x0000_t202" style="position:absolute;margin-left:49.35pt;margin-top:20pt;width:37.85pt;height:27pt;z-index:251659264;visibility:visible;mso-wrap-style:none;mso-height-percent:0;mso-wrap-distance-left:9pt;mso-wrap-distance-top:0;mso-wrap-distance-right:9pt;mso-wrap-distance-bottom:0;mso-position-horizontal:absolute;mso-position-horizontal-relative:text;mso-position-vertical:absolute;mso-position-vertical-relative:text;mso-height-percent:0;mso-height-relative:margin;v-text-anchor:top" o:gfxdata="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" fillcolor="#daeef3 [664]" strokecolor="black [3200]" strokeweight="2pt">
                 <v:textbox>
                   <w:txbxContent>
                     <w:p>
@@ -1250,14 +1237,26 @@
       </w:r>
     </w:p>
     <w:p>
-      <w:r>
-        <w:t>Expert:</w:t>
+      <w:pPr>
+        <w:spacing w:after="180"/>
+      </w:pPr>
+      <w:r>
+        <w:rPr>
+          <w:b/>
+        </w:rPr>
+        <w:t>Expert</w:t>
+      </w:r>
+      <w:r>
+        <w:t>:</w:t>
       </w:r>
       <w:r>
         <w:t xml:space="preserve"> </w:t>
       </w:r>
     </w:p>
     <w:p>
+      <w:pPr>
+        <w:spacing w:after="180"/>
+      </w:pPr>
       <w:r>
         <w:rPr>
           <w:noProof/>
@@ -1265,13 +1264,13 @@
         <mc:AlternateContent>
           <mc:Choice Requires="wps">
             <w:drawing>
-              <wp:anchor distT="0" distB="0" distL="114300" distR="114300" simplePos="0" relativeHeight="251667456" behindDoc="0" locked="0" layoutInCell="1" allowOverlap="1" wp14:anchorId="74D7A1DE" wp14:editId="51C82F35">
+              <wp:anchor distT="0" distB="0" distL="114300" distR="114300" simplePos="0" relativeHeight="251667456" behindDoc="0" locked="0" layoutInCell="1" allowOverlap="1" wp14:anchorId="74D7A1DE" wp14:editId="0C5825F4">
                 <wp:simplePos x="0" y="0"/>
                 <wp:positionH relativeFrom="column">
-                  <wp:posOffset>3427730</wp:posOffset>
+                  <wp:posOffset>3488055</wp:posOffset>
                 </wp:positionH>
                 <wp:positionV relativeFrom="paragraph">
-                  <wp:posOffset>267335</wp:posOffset>
+                  <wp:posOffset>217805</wp:posOffset>
                 </wp:positionV>
                 <wp:extent cx="408940" cy="342900"/>
                 <wp:effectExtent l="0" t="0" r="22860" b="38100"/>
@@ -1345,7 +1344,7 @@
           </mc:Choice>
           <mc:Fallback>
             <w:pict>
-              <v:shape id="Text Box 5" o:spid="_x0000_s1027" type="#_x0000_t202" style="position:absolute;margin-left:269.9pt;margin-top:21.05pt;width:32.2pt;height:27pt;z-index:251667456;visibility:visible;mso-wrap-style:none;mso-height-percent:0;mso-wrap-distance-left:9pt;mso-wrap-distance-top:0;mso-wrap-distance-right:9pt;mso-wrap-distance-bottom:0;mso-position-horizontal:absolute;mso-position-horizontal-relative:text;mso-position-vertical:absolute;mso-position-vertical-relative:text;mso-height-percent:0;mso-height-relative:margin;v-text-anchor:top" o:gfxdata="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" fillcolor="#dbeef4" strokecolor="black [3200]" strokeweight="2pt">
+              <v:shape id="Text Box 5" o:spid="_x0000_s1027" type="#_x0000_t202" style="position:absolute;margin-left:274.65pt;margin-top:17.15pt;width:32.2pt;height:27pt;z-index:251667456;visibility:visible;mso-wrap-style:none;mso-height-percent:0;mso-wrap-distance-left:9pt;mso-wrap-distance-top:0;mso-wrap-distance-right:9pt;mso-wrap-distance-bottom:0;mso-position-horizontal:absolute;mso-position-horizontal-relative:text;mso-position-vertical:absolute;mso-position-vertical-relative:text;mso-height-percent:0;mso-height-relative:margin;v-text-anchor:top" o:gfxdata="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" fillcolor="#dbeef4" strokecolor="black [3200]" strokeweight="2pt">
                 <v:textbox>
                   <w:txbxContent>
                     <w:p>
@@ -1373,13 +1372,13 @@
         <mc:AlternateContent>
           <mc:Choice Requires="wps">
             <w:drawing>
-              <wp:anchor distT="0" distB="0" distL="114300" distR="114300" simplePos="0" relativeHeight="251665408" behindDoc="0" locked="0" layoutInCell="1" allowOverlap="1" wp14:anchorId="7DBB3081" wp14:editId="6E37125B">
+              <wp:anchor distT="0" distB="0" distL="114300" distR="114300" simplePos="0" relativeHeight="251665408" behindDoc="0" locked="0" layoutInCell="1" allowOverlap="1" wp14:anchorId="7DBB3081" wp14:editId="64903BEF">
                 <wp:simplePos x="0" y="0"/>
                 <wp:positionH relativeFrom="column">
-                  <wp:posOffset>2326640</wp:posOffset>
+                  <wp:posOffset>2386965</wp:posOffset>
                 </wp:positionH>
                 <wp:positionV relativeFrom="paragraph">
-                  <wp:posOffset>267335</wp:posOffset>
+                  <wp:posOffset>217805</wp:posOffset>
                 </wp:positionV>
                 <wp:extent cx="1036320" cy="342900"/>
                 <wp:effectExtent l="0" t="0" r="30480" b="38100"/>
@@ -1456,7 +1455,7 @@
           </mc:Choice>
           <mc:Fallback>
             <w:pict>
-              <v:shape id="Text Box 4" o:spid="_x0000_s1028" type="#_x0000_t202" style="position:absolute;margin-left:183.2pt;margin-top:21.05pt;width:81.6pt;height:27pt;z-index:251665408;visibility:visible;mso-wrap-style:none;mso-height-percent:0;mso-wrap-distance-left:9pt;mso-wrap-distance-top:0;mso-wrap-distance-right:9pt;mso-wrap-distance-bottom:0;mso-position-horizontal:absolute;mso-position-horizontal-relative:text;mso-position-vertical:absolute;mso-position-vertical-relative:text;mso-height-percent:0;mso-height-relative:margin;v-text-anchor:top" o:gfxdata="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" fillcolor="#dbeef4" strokecolor="black [3200]" strokeweight="2pt">
+              <v:shape id="Text Box 4" o:spid="_x0000_s1028" type="#_x0000_t202" style="position:absolute;margin-left:187.95pt;margin-top:17.15pt;width:81.6pt;height:27pt;z-index:251665408;visibility:visible;mso-wrap-style:none;mso-height-percent:0;mso-wrap-distance-left:9pt;mso-wrap-distance-top:0;mso-wrap-distance-right:9pt;mso-wrap-distance-bottom:0;mso-position-horizontal:absolute;mso-position-horizontal-relative:text;mso-position-vertical:absolute;mso-position-vertical-relative:text;mso-height-percent:0;mso-height-relative:margin;v-text-anchor:top" o:gfxdata="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" fillcolor="#dbeef4" strokecolor="black [3200]" strokeweight="2pt">
                 <v:textbox>
                   <w:txbxContent>
                     <w:p>
@@ -1487,13 +1486,13 @@
         <mc:AlternateContent>
           <mc:Choice Requires="wps">
             <w:drawing>
-              <wp:anchor distT="0" distB="0" distL="114300" distR="114300" simplePos="0" relativeHeight="251663360" behindDoc="0" locked="0" layoutInCell="1" allowOverlap="1" wp14:anchorId="6A4854B0" wp14:editId="6135F64F">
+              <wp:anchor distT="0" distB="0" distL="114300" distR="114300" simplePos="0" relativeHeight="251663360" behindDoc="0" locked="0" layoutInCell="1" allowOverlap="1" wp14:anchorId="6A4854B0" wp14:editId="453D87D1">
                 <wp:simplePos x="0" y="0"/>
                 <wp:positionH relativeFrom="column">
-                  <wp:posOffset>1720215</wp:posOffset>
+                  <wp:posOffset>1780540</wp:posOffset>
                 </wp:positionH>
                 <wp:positionV relativeFrom="paragraph">
-                  <wp:posOffset>267335</wp:posOffset>
+                  <wp:posOffset>217805</wp:posOffset>
                 </wp:positionV>
                 <wp:extent cx="541655" cy="342900"/>
                 <wp:effectExtent l="0" t="0" r="17145" b="38100"/>
@@ -1567,7 +1566,7 @@
           </mc:Choice>
           <mc:Fallback>
             <w:pict>
-              <v:shape id="Text Box 3" o:spid="_x0000_s1029" type="#_x0000_t202" style="position:absolute;margin-left:135.45pt;margin-top:21.05pt;width:42.65pt;height:27pt;z-index:251663360;visibility:visible;mso-wrap-style:none;mso-height-percent:0;mso-wrap-distance-left:9pt;mso-wrap-distance-top:0;mso-wrap-distance-right:9pt;mso-wrap-distance-bottom:0;mso-position-horizontal:absolute;mso-position-horizontal-relative:text;mso-position-vertical:absolute;mso-position-vertical-relative:text;mso-height-percent:0;mso-height-relative:margin;v-text-anchor:top" o:gfxdata="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" fillcolor="#dbeef4" strokecolor="black [3200]" strokeweight="2pt">
+              <v:shape id="Text Box 3" o:spid="_x0000_s1029" type="#_x0000_t202" style="position:absolute;margin-left:140.2pt;margin-top:17.15pt;width:42.65pt;height:27pt;z-index:251663360;visibility:visible;mso-wrap-style:none;mso-height-percent:0;mso-wrap-distance-left:9pt;mso-wrap-distance-top:0;mso-wrap-distance-right:9pt;mso-wrap-distance-bottom:0;mso-position-horizontal:absolute;mso-position-horizontal-relative:text;mso-position-vertical:absolute;mso-position-vertical-relative:text;mso-height-percent:0;mso-height-relative:margin;v-text-anchor:top" o:gfxdata="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" fillcolor="#dbeef4" strokecolor="black [3200]" strokeweight="2pt">
                 <v:textbox>
                   <w:txbxContent>
                     <w:p>
@@ -1595,13 +1594,13 @@
         <mc:AlternateContent>
           <mc:Choice Requires="wps">
             <w:drawing>
-              <wp:anchor distT="0" distB="0" distL="114300" distR="114300" simplePos="0" relativeHeight="251661312" behindDoc="0" locked="0" layoutInCell="1" allowOverlap="1" wp14:anchorId="2AC8C80D" wp14:editId="0A9A6C35">
+              <wp:anchor distT="0" distB="0" distL="114300" distR="114300" simplePos="0" relativeHeight="251661312" behindDoc="0" locked="0" layoutInCell="1" allowOverlap="1" wp14:anchorId="2AC8C80D" wp14:editId="50AAD86C">
                 <wp:simplePos x="0" y="0"/>
                 <wp:positionH relativeFrom="column">
-                  <wp:posOffset>800100</wp:posOffset>
+                  <wp:posOffset>860425</wp:posOffset>
                 </wp:positionH>
                 <wp:positionV relativeFrom="paragraph">
-                  <wp:posOffset>267335</wp:posOffset>
+                  <wp:posOffset>217805</wp:posOffset>
                 </wp:positionV>
                 <wp:extent cx="855345" cy="342900"/>
                 <wp:effectExtent l="0" t="0" r="33655" b="38100"/>
@@ -1675,7 +1674,7 @@
           </mc:Choice>
           <mc:Fallback>
             <w:pict>
-              <v:shape id="Text Box 2" o:spid="_x0000_s1030" type="#_x0000_t202" style="position:absolute;margin-left:63pt;margin-top:21.05pt;width:67.35pt;height:27pt;z-index:251661312;visibility:visible;mso-wrap-style:none;mso-height-percent:0;mso-wrap-distance-left:9pt;mso-wrap-distance-top:0;mso-wrap-distance-right:9pt;mso-wrap-distance-bottom:0;mso-position-horizontal:absolute;mso-position-horizontal-relative:text;mso-position-vertical:absolute;mso-position-vertical-relative:text;mso-height-percent:0;mso-height-relative:margin;v-text-anchor:top" o:gfxdata="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" fillcolor="#dbeef4" strokecolor="black [3200]" strokeweight="2pt">
+              <v:shape id="Text Box 2" o:spid="_x0000_s1030" type="#_x0000_t202" style="position:absolute;margin-left:67.75pt;margin-top:17.15pt;width:67.35pt;height:27pt;z-index:251661312;visibility:visible;mso-wrap-style:none;mso-height-percent:0;mso-wrap-distance-left:9pt;mso-wrap-distance-top:0;mso-wrap-distance-right:9pt;mso-wrap-distance-bottom:0;mso-position-horizontal:absolute;mso-position-horizontal-relative:text;mso-position-vertical:absolute;mso-position-vertical-relative:text;mso-height-percent:0;mso-height-relative:margin;v-text-anchor:top" o:gfxdata="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" fillcolor="#dbeef4" strokecolor="black [3200]" strokeweight="2pt">
                 <v:textbox>
                   <w:txbxContent>
                     <w:p>
@@ -1698,8 +1697,17 @@
       </w:r>
     </w:p>
     <w:p>
-      <w:r>
-        <w:t>Proficient:</w:t>
+      <w:pPr>
+        <w:spacing w:after="180"/>
+      </w:pPr>
+      <w:r>
+        <w:rPr>
+          <w:b/>
+        </w:rPr>
+        <w:t>Proficient</w:t>
+      </w:r>
+      <w:r>
+        <w:t>:</w:t>
       </w:r>
       <w:r>
         <w:rPr>
@@ -1708,8 +1716,10 @@
         <w:t xml:space="preserve"> </w:t>
       </w:r>
     </w:p>
-    <w:p/>
-    <w:p>
+    <w:p>
+      <w:pPr>
+        <w:spacing w:after="180"/>
+      </w:pPr>
       <w:r>
         <w:rPr>
           <w:noProof/>
@@ -1717,13 +1727,13 @@
         <mc:AlternateContent>
           <mc:Choice Requires="wps">
             <w:drawing>
-              <wp:anchor distT="0" distB="0" distL="114300" distR="114300" simplePos="0" relativeHeight="251673600" behindDoc="0" locked="0" layoutInCell="1" allowOverlap="1" wp14:anchorId="3C881EFB" wp14:editId="07C7F1BA">
+              <wp:anchor distT="0" distB="0" distL="114300" distR="114300" simplePos="0" relativeHeight="251673600" behindDoc="0" locked="0" layoutInCell="1" allowOverlap="1" wp14:anchorId="3C881EFB" wp14:editId="3853098F">
                 <wp:simplePos x="0" y="0"/>
                 <wp:positionH relativeFrom="column">
-                  <wp:posOffset>1906905</wp:posOffset>
+                  <wp:posOffset>1932940</wp:posOffset>
                 </wp:positionH>
                 <wp:positionV relativeFrom="paragraph">
-                  <wp:posOffset>-73660</wp:posOffset>
+                  <wp:posOffset>210820</wp:posOffset>
                 </wp:positionV>
                 <wp:extent cx="678815" cy="342900"/>
                 <wp:effectExtent l="0" t="0" r="32385" b="38100"/>
@@ -1797,7 +1807,7 @@
           </mc:Choice>
           <mc:Fallback>
             <w:pict>
-              <v:shape id="Text Box 8" o:spid="_x0000_s1031" type="#_x0000_t202" style="position:absolute;margin-left:150.15pt;margin-top:-5.75pt;width:53.45pt;height:27pt;z-index:251673600;visibility:visible;mso-wrap-style:none;mso-height-percent:0;mso-wrap-distance-left:9pt;mso-wrap-distance-top:0;mso-wrap-distance-right:9pt;mso-wrap-distance-bottom:0;mso-position-horizontal:absolute;mso-position-horizontal-relative:text;mso-position-vertical:absolute;mso-position-vertical-relative:text;mso-height-percent:0;mso-height-relative:margin;v-text-anchor:top" o:gfxdata="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" fillcolor="#dbeef4" strokecolor="black [3200]" strokeweight="2pt">
+              <v:shape id="Text Box 8" o:spid="_x0000_s1031" type="#_x0000_t202" style="position:absolute;margin-left:152.2pt;margin-top:16.6pt;width:53.45pt;height:27pt;z-index:251673600;visibility:visible;mso-wrap-style:none;mso-height-percent:0;mso-wrap-distance-left:9pt;mso-wrap-distance-top:0;mso-wrap-distance-right:9pt;mso-wrap-distance-bottom:0;mso-position-horizontal:absolute;mso-position-horizontal-relative:text;mso-position-vertical:absolute;mso-position-vertical-relative:text;mso-height-percent:0;mso-height-relative:margin;v-text-anchor:top" o:gfxdata="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" fillcolor="#dbeef4" strokecolor="black [3200]" strokeweight="2pt">
                 <v:textbox>
                   <w:txbxContent>
                     <w:p>
@@ -1825,13 +1835,13 @@
         <mc:AlternateContent>
           <mc:Choice Requires="wps">
             <w:drawing>
-              <wp:anchor distT="0" distB="0" distL="114300" distR="114300" simplePos="0" relativeHeight="251669504" behindDoc="0" locked="0" layoutInCell="1" allowOverlap="1" wp14:anchorId="0CAF49E2" wp14:editId="1C912E82">
+              <wp:anchor distT="0" distB="0" distL="114300" distR="114300" simplePos="0" relativeHeight="251669504" behindDoc="0" locked="0" layoutInCell="1" allowOverlap="1" wp14:anchorId="0CAF49E2" wp14:editId="5B968401">
                 <wp:simplePos x="0" y="0"/>
                 <wp:positionH relativeFrom="column">
-                  <wp:posOffset>1202055</wp:posOffset>
+                  <wp:posOffset>1228090</wp:posOffset>
                 </wp:positionH>
                 <wp:positionV relativeFrom="paragraph">
-                  <wp:posOffset>-74295</wp:posOffset>
+                  <wp:posOffset>210185</wp:posOffset>
                 </wp:positionV>
                 <wp:extent cx="623570" cy="342900"/>
                 <wp:effectExtent l="0" t="0" r="36830" b="38100"/>
@@ -1903,7 +1913,7 @@
           </mc:Choice>
           <mc:Fallback>
             <w:pict>
-              <v:shape id="Text Box 6" o:spid="_x0000_s1032" type="#_x0000_t202" style="position:absolute;margin-left:94.65pt;margin-top:-5.8pt;width:49.1pt;height:27pt;z-index:251669504;visibility:visible;mso-wrap-style:none;mso-height-percent:0;mso-wrap-distance-left:9pt;mso-wrap-distance-top:0;mso-wrap-distance-right:9pt;mso-wrap-distance-bottom:0;mso-position-horizontal:absolute;mso-position-horizontal-relative:text;mso-position-vertical:absolute;mso-position-vertical-relative:text;mso-height-percent:0;mso-height-relative:margin;v-text-anchor:top" o:gfxdata="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" fillcolor="#dbeef4" strokecolor="black [3200]" strokeweight="2pt">
+              <v:shape id="Text Box 6" o:spid="_x0000_s1032" type="#_x0000_t202" style="position:absolute;margin-left:96.7pt;margin-top:16.55pt;width:49.1pt;height:27pt;z-index:251669504;visibility:visible;mso-wrap-style:none;mso-height-percent:0;mso-wrap-distance-left:9pt;mso-wrap-distance-top:0;mso-wrap-distance-right:9pt;mso-wrap-distance-bottom:0;mso-position-horizontal:absolute;mso-position-horizontal-relative:text;mso-position-vertical:absolute;mso-position-vertical-relative:text;mso-height-percent:0;mso-height-relative:margin;v-text-anchor:top" o:gfxdata="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" fillcolor="#dbeef4" strokecolor="black [3200]" strokeweight="2pt">
                 <v:textbox>
                   <w:txbxContent>
                     <w:p>
@@ -1922,23 +1932,37 @@
           </mc:Fallback>
         </mc:AlternateContent>
       </w:r>
-      <w:r>
+    </w:p>
+    <w:p>
+      <w:pPr>
+        <w:spacing w:after="180"/>
+        <w:rPr>
+          <w:b/>
+        </w:rPr>
+      </w:pPr>
+      <w:r>
+        <w:rPr>
+          <w:b/>
+        </w:rPr>
         <w:t>Some exposure:</w:t>
       </w:r>
       <w:r>
+        <w:rPr>
+          <w:b/>
+        </w:rPr>
         <w:t xml:space="preserve"> </w:t>
       </w:r>
-      <w:bookmarkStart w:id="0" w:name="_GoBack"/>
-      <w:bookmarkEnd w:id="0"/>
     </w:p>
     <w:p>
       <w:pPr>
         <w:pStyle w:val="Heading2"/>
+        <w:spacing w:after="180"/>
       </w:pPr>
     </w:p>
     <w:p>
       <w:pPr>
         <w:pStyle w:val="Heading2"/>
+        <w:spacing w:after="180"/>
       </w:pPr>
       <w:r>
         <w:t xml:space="preserve">&gt; </w:t>
@@ -1954,6 +1978,9 @@
       </w:r>
     </w:p>
     <w:p>
+      <w:pPr>
+        <w:spacing w:after="180"/>
+      </w:pPr>
       <w:r>
         <w:rPr>
           <w:noProof/>
@@ -1961,13 +1988,13 @@
         <mc:AlternateContent>
           <mc:Choice Requires="wps">
             <w:drawing>
-              <wp:anchor distT="0" distB="0" distL="114300" distR="114300" simplePos="0" relativeHeight="251679744" behindDoc="0" locked="0" layoutInCell="1" allowOverlap="1" wp14:anchorId="036FFB5C" wp14:editId="3C78B2F8">
+              <wp:anchor distT="0" distB="0" distL="114300" distR="114300" simplePos="0" relativeHeight="251679744" behindDoc="0" locked="0" layoutInCell="1" allowOverlap="1" wp14:anchorId="036FFB5C" wp14:editId="48B207CA">
                 <wp:simplePos x="0" y="0"/>
                 <wp:positionH relativeFrom="column">
-                  <wp:posOffset>3771900</wp:posOffset>
+                  <wp:posOffset>3830955</wp:posOffset>
                 </wp:positionH>
                 <wp:positionV relativeFrom="paragraph">
-                  <wp:posOffset>264160</wp:posOffset>
+                  <wp:posOffset>219710</wp:posOffset>
                 </wp:positionV>
                 <wp:extent cx="1245870" cy="342900"/>
                 <wp:effectExtent l="0" t="0" r="24130" b="38100"/>
@@ -2049,7 +2076,7 @@
           </mc:Choice>
           <mc:Fallback>
             <w:pict>
-              <v:shape id="Text Box 11" o:spid="_x0000_s1033" type="#_x0000_t202" style="position:absolute;margin-left:297pt;margin-top:20.8pt;width:98.1pt;height:27pt;z-index:251679744;visibility:visible;mso-wrap-style:none;mso-height-percent:0;mso-wrap-distance-left:9pt;mso-wrap-distance-top:0;mso-wrap-distance-right:9pt;mso-wrap-distance-bottom:0;mso-position-horizontal:absolute;mso-position-horizontal-relative:text;mso-position-vertical:absolute;mso-position-vertical-relative:text;mso-height-percent:0;mso-height-relative:margin;v-text-anchor:top" o:gfxdata="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" fillcolor="#dbeef4" strokecolor="black [3200]" strokeweight="2pt">
+              <v:shape id="Text Box 11" o:spid="_x0000_s1033" type="#_x0000_t202" style="position:absolute;margin-left:301.65pt;margin-top:17.3pt;width:98.1pt;height:27pt;z-index:251679744;visibility:visible;mso-wrap-style:none;mso-height-percent:0;mso-wrap-distance-left:9pt;mso-wrap-distance-top:0;mso-wrap-distance-right:9pt;mso-wrap-distance-bottom:0;mso-position-horizontal:absolute;mso-position-horizontal-relative:text;mso-position-vertical:absolute;mso-position-vertical-relative:text;mso-height-percent:0;mso-height-relative:margin;v-text-anchor:top" o:gfxdata="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" fillcolor="#dbeef4" strokecolor="black [3200]" strokeweight="2pt">
                 <v:textbox>
                   <w:txbxContent>
                     <w:p>
@@ -2085,13 +2112,13 @@
         <mc:AlternateContent>
           <mc:Choice Requires="wps">
             <w:drawing>
-              <wp:anchor distT="0" distB="0" distL="114300" distR="114300" simplePos="0" relativeHeight="251677696" behindDoc="0" locked="0" layoutInCell="1" allowOverlap="1" wp14:anchorId="53583582" wp14:editId="30796732">
+              <wp:anchor distT="0" distB="0" distL="114300" distR="114300" simplePos="0" relativeHeight="251677696" behindDoc="0" locked="0" layoutInCell="1" allowOverlap="1" wp14:anchorId="53583582" wp14:editId="7BD22A69">
                 <wp:simplePos x="0" y="0"/>
                 <wp:positionH relativeFrom="column">
-                  <wp:posOffset>1514475</wp:posOffset>
+                  <wp:posOffset>1573530</wp:posOffset>
                 </wp:positionH>
                 <wp:positionV relativeFrom="paragraph">
-                  <wp:posOffset>263525</wp:posOffset>
+                  <wp:posOffset>219075</wp:posOffset>
                 </wp:positionV>
                 <wp:extent cx="2178050" cy="342900"/>
                 <wp:effectExtent l="0" t="0" r="31750" b="38100"/>
@@ -2184,7 +2211,7 @@
           </mc:Choice>
           <mc:Fallback>
             <w:pict>
-              <v:shape id="Text Box 10" o:spid="_x0000_s1034" type="#_x0000_t202" style="position:absolute;margin-left:119.25pt;margin-top:20.75pt;width:171.5pt;height:27pt;z-index:251677696;visibility:visible;mso-wrap-style:none;mso-height-percent:0;mso-wrap-distance-left:9pt;mso-wrap-distance-top:0;mso-wrap-distance-right:9pt;mso-wrap-distance-bottom:0;mso-position-horizontal:absolute;mso-position-horizontal-relative:text;mso-position-vertical:absolute;mso-position-vertical-relative:text;mso-height-percent:0;mso-height-relative:margin;v-text-anchor:top" o:gfxdata="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" fillcolor="#dbeef4" strokecolor="black [3200]" strokeweight="2pt">
+              <v:shape id="Text Box 10" o:spid="_x0000_s1034" type="#_x0000_t202" style="position:absolute;margin-left:123.9pt;margin-top:17.25pt;width:171.5pt;height:27pt;z-index:251677696;visibility:visible;mso-wrap-style:none;mso-height-percent:0;mso-wrap-distance-left:9pt;mso-wrap-distance-top:0;mso-wrap-distance-right:9pt;mso-wrap-distance-bottom:0;mso-position-horizontal:absolute;mso-position-horizontal-relative:text;mso-position-vertical:absolute;mso-position-vertical-relative:text;mso-height-percent:0;mso-height-relative:margin;v-text-anchor:top" o:gfxdata="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" fillcolor="#dbeef4" strokecolor="black [3200]" strokeweight="2pt">
                 <v:textbox>
                   <w:txbxContent>
                     <w:p>
@@ -2231,13 +2258,13 @@
         <mc:AlternateContent>
           <mc:Choice Requires="wps">
             <w:drawing>
-              <wp:anchor distT="0" distB="0" distL="114300" distR="114300" simplePos="0" relativeHeight="251675648" behindDoc="0" locked="0" layoutInCell="1" allowOverlap="1" wp14:anchorId="5B0525CD" wp14:editId="08B20513">
+              <wp:anchor distT="0" distB="0" distL="114300" distR="114300" simplePos="0" relativeHeight="251675648" behindDoc="0" locked="0" layoutInCell="1" allowOverlap="1" wp14:anchorId="5B0525CD" wp14:editId="35182F0F">
                 <wp:simplePos x="0" y="0"/>
                 <wp:positionH relativeFrom="column">
-                  <wp:posOffset>800100</wp:posOffset>
+                  <wp:posOffset>859155</wp:posOffset>
                 </wp:positionH>
                 <wp:positionV relativeFrom="paragraph">
-                  <wp:posOffset>262890</wp:posOffset>
+                  <wp:posOffset>218440</wp:posOffset>
                 </wp:positionV>
                 <wp:extent cx="635000" cy="342900"/>
                 <wp:effectExtent l="0" t="0" r="25400" b="38100"/>
@@ -2309,7 +2336,7 @@
           </mc:Choice>
           <mc:Fallback>
             <w:pict>
-              <v:shape id="Text Box 9" o:spid="_x0000_s1035" type="#_x0000_t202" style="position:absolute;margin-left:63pt;margin-top:20.7pt;width:50pt;height:27pt;z-index:251675648;visibility:visible;mso-wrap-style:none;mso-height-percent:0;mso-wrap-distance-left:9pt;mso-wrap-distance-top:0;mso-wrap-distance-right:9pt;mso-wrap-distance-bottom:0;mso-position-horizontal:absolute;mso-position-horizontal-relative:text;mso-position-vertical:absolute;mso-position-vertical-relative:text;mso-height-percent:0;mso-height-relative:margin;v-text-anchor:top" o:gfxdata="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" fillcolor="#dbeef4" strokecolor="black [3200]" strokeweight="2pt">
+              <v:shape id="Text Box 9" o:spid="_x0000_s1035" type="#_x0000_t202" style="position:absolute;margin-left:67.65pt;margin-top:17.2pt;width:50pt;height:27pt;z-index:251675648;visibility:visible;mso-wrap-style:none;mso-height-percent:0;mso-wrap-distance-left:9pt;mso-wrap-distance-top:0;mso-wrap-distance-right:9pt;mso-wrap-distance-bottom:0;mso-position-horizontal:absolute;mso-position-horizontal-relative:text;mso-position-vertical:absolute;mso-position-vertical-relative:text;mso-height-percent:0;mso-height-relative:margin;v-text-anchor:top" o:gfxdata="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" fillcolor="#dbeef4" strokecolor="black [3200]" strokeweight="2pt">
                 <v:textbox>
                   <w:txbxContent>
                     <w:p>
@@ -2330,14 +2357,26 @@
       </w:r>
     </w:p>
     <w:p>
-      <w:r>
-        <w:t>Proficient:</w:t>
+      <w:pPr>
+        <w:spacing w:after="180"/>
+      </w:pPr>
+      <w:r>
+        <w:rPr>
+          <w:b/>
+        </w:rPr>
+        <w:t>Proficient</w:t>
+      </w:r>
+      <w:r>
+        <w:t>:</w:t>
       </w:r>
       <w:r>
         <w:t xml:space="preserve"> </w:t>
       </w:r>
     </w:p>
     <w:p>
+      <w:pPr>
+        <w:spacing w:after="180"/>
+      </w:pPr>
       <w:r>
         <w:rPr>
           <w:noProof/>
@@ -2345,13 +2384,353 @@
         <mc:AlternateContent>
           <mc:Choice Requires="wps">
             <w:drawing>
-              <wp:anchor distT="0" distB="0" distL="114300" distR="114300" simplePos="0" relativeHeight="251687936" behindDoc="0" locked="0" layoutInCell="1" allowOverlap="1" wp14:anchorId="14A64BF9" wp14:editId="40DA38B5">
+              <wp:anchor distT="0" distB="0" distL="114300" distR="114300" simplePos="0" relativeHeight="251681792" behindDoc="0" locked="0" layoutInCell="1" allowOverlap="1" wp14:anchorId="7E2954FC" wp14:editId="33D6CD07">
                 <wp:simplePos x="0" y="0"/>
                 <wp:positionH relativeFrom="column">
-                  <wp:posOffset>3184525</wp:posOffset>
+                  <wp:posOffset>1232535</wp:posOffset>
                 </wp:positionH>
                 <wp:positionV relativeFrom="paragraph">
-                  <wp:posOffset>257175</wp:posOffset>
+                  <wp:posOffset>224790</wp:posOffset>
+                </wp:positionV>
+                <wp:extent cx="727075" cy="342900"/>
+                <wp:effectExtent l="0" t="0" r="34925" b="38100"/>
+                <wp:wrapSquare wrapText="bothSides"/>
+                <wp:docPr id="12" name="Text Box 12"/>
+                <wp:cNvGraphicFramePr/>
+                <a:graphic xmlns:a="http://schemas.openxmlformats.org/drawingml/2006/main">
+                  <a:graphicData uri="http://schemas.microsoft.com/office/word/2010/wordprocessingShape">
+                    <wps:wsp>
+                      <wps:cNvSpPr txBox="1"/>
+                      <wps:spPr>
+                        <a:xfrm>
+                          <a:off x="0" y="0"/>
+                          <a:ext cx="727075" cy="342900"/>
+                        </a:xfrm>
+                        <a:prstGeom prst="rect">
+                          <a:avLst/>
+                        </a:prstGeom>
+                        <a:solidFill>
+                          <a:srgbClr val="DBEEF4"/>
+                        </a:solidFill>
+                        <a:ln/>
+                        <a:extLst>
+                          <a:ext uri="{C572A759-6A51-4108-AA02-DFA0A04FC94B}">
+                            <ma14:wrappingTextBoxFlag xmlns:ma14="http://schemas.microsoft.com/office/mac/drawingml/2011/main"/>
+                          </a:ext>
+                        </a:extLst>
+                      </wps:spPr>
+                      <wps:style>
+                        <a:lnRef idx="2">
+                          <a:schemeClr val="dk1"/>
+                        </a:lnRef>
+                        <a:fillRef idx="1">
+                          <a:schemeClr val="lt1"/>
+                        </a:fillRef>
+                        <a:effectRef idx="0">
+                          <a:schemeClr val="dk1"/>
+                        </a:effectRef>
+                        <a:fontRef idx="minor">
+                          <a:schemeClr val="dk1"/>
+                        </a:fontRef>
+                      </wps:style>
+                      <wps:txbx>
+                        <w:txbxContent>
+                          <w:p>
+                            <w:pPr>
+                              <w:jc w:val="center"/>
+                            </w:pPr>
+                            <w:r>
+                              <w:t>Angular</w:t>
+                            </w:r>
+                          </w:p>
+                        </w:txbxContent>
+                      </wps:txbx>
+                      <wps:bodyPr rot="0" spcFirstLastPara="0" vertOverflow="overflow" horzOverflow="overflow" vert="horz" wrap="none" lIns="91440" tIns="45720" rIns="91440" bIns="45720" numCol="1" spcCol="0" rtlCol="0" fromWordArt="0" anchor="t" anchorCtr="0" forceAA="0" compatLnSpc="1">
+                        <a:prstTxWarp prst="textNoShape">
+                          <a:avLst/>
+                        </a:prstTxWarp>
+                        <a:noAutofit/>
+                      </wps:bodyPr>
+                    </wps:wsp>
+                  </a:graphicData>
+                </a:graphic>
+                <wp14:sizeRelV relativeFrom="margin">
+                  <wp14:pctHeight>0</wp14:pctHeight>
+                </wp14:sizeRelV>
+              </wp:anchor>
+            </w:drawing>
+          </mc:Choice>
+          <mc:Fallback>
+            <w:pict>
+              <v:shape id="Text Box 12" o:spid="_x0000_s1036" type="#_x0000_t202" style="position:absolute;margin-left:97.05pt;margin-top:17.7pt;width:57.25pt;height:27pt;z-index:251681792;visibility:visible;mso-wrap-style:none;mso-height-percent:0;mso-wrap-distance-left:9pt;mso-wrap-distance-top:0;mso-wrap-distance-right:9pt;mso-wrap-distance-bottom:0;mso-position-horizontal:absolute;mso-position-horizontal-relative:text;mso-position-vertical:absolute;mso-position-vertical-relative:text;mso-height-percent:0;mso-height-relative:margin;v-text-anchor:top" o:gfxdata="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" fillcolor="#dbeef4" strokecolor="black [3200]" strokeweight="2pt">
+                <v:textbox>
+                  <w:txbxContent>
+                    <w:p>
+                      <w:pPr>
+                        <w:jc w:val="center"/>
+                      </w:pPr>
+                      <w:r>
+                        <w:t>Angular</w:t>
+                      </w:r>
+                    </w:p>
+                  </w:txbxContent>
+                </v:textbox>
+                <w10:wrap type="square"/>
+              </v:shape>
+            </w:pict>
+          </mc:Fallback>
+        </mc:AlternateContent>
+      </w:r>
+      <w:r>
+        <w:rPr>
+          <w:noProof/>
+        </w:rPr>
+        <mc:AlternateContent>
+          <mc:Choice Requires="wps">
+            <w:drawing>
+              <wp:anchor distT="0" distB="0" distL="114300" distR="114300" simplePos="0" relativeHeight="251683840" behindDoc="0" locked="0" layoutInCell="1" allowOverlap="1" wp14:anchorId="4837FF72" wp14:editId="1741012D">
+                <wp:simplePos x="0" y="0"/>
+                <wp:positionH relativeFrom="column">
+                  <wp:posOffset>2009140</wp:posOffset>
+                </wp:positionH>
+                <wp:positionV relativeFrom="paragraph">
+                  <wp:posOffset>224790</wp:posOffset>
+                </wp:positionV>
+                <wp:extent cx="487680" cy="342900"/>
+                <wp:effectExtent l="0" t="0" r="20320" b="38100"/>
+                <wp:wrapSquare wrapText="bothSides"/>
+                <wp:docPr id="13" name="Text Box 13"/>
+                <wp:cNvGraphicFramePr/>
+                <a:graphic xmlns:a="http://schemas.openxmlformats.org/drawingml/2006/main">
+                  <a:graphicData uri="http://schemas.microsoft.com/office/word/2010/wordprocessingShape">
+                    <wps:wsp>
+                      <wps:cNvSpPr txBox="1"/>
+                      <wps:spPr>
+                        <a:xfrm>
+                          <a:off x="0" y="0"/>
+                          <a:ext cx="487680" cy="342900"/>
+                        </a:xfrm>
+                        <a:prstGeom prst="rect">
+                          <a:avLst/>
+                        </a:prstGeom>
+                        <a:solidFill>
+                          <a:srgbClr val="DBEEF4"/>
+                        </a:solidFill>
+                        <a:ln/>
+                        <a:extLst>
+                          <a:ext uri="{C572A759-6A51-4108-AA02-DFA0A04FC94B}">
+                            <ma14:wrappingTextBoxFlag xmlns:ma14="http://schemas.microsoft.com/office/mac/drawingml/2011/main"/>
+                          </a:ext>
+                        </a:extLst>
+                      </wps:spPr>
+                      <wps:style>
+                        <a:lnRef idx="2">
+                          <a:schemeClr val="dk1"/>
+                        </a:lnRef>
+                        <a:fillRef idx="1">
+                          <a:schemeClr val="lt1"/>
+                        </a:fillRef>
+                        <a:effectRef idx="0">
+                          <a:schemeClr val="dk1"/>
+                        </a:effectRef>
+                        <a:fontRef idx="minor">
+                          <a:schemeClr val="dk1"/>
+                        </a:fontRef>
+                      </wps:style>
+                      <wps:txbx>
+                        <w:txbxContent>
+                          <w:p>
+                            <w:pPr>
+                              <w:jc w:val="center"/>
+                            </w:pPr>
+                            <w:r>
+                              <w:t>Play</w:t>
+                            </w:r>
+                          </w:p>
+                        </w:txbxContent>
+                      </wps:txbx>
+                      <wps:bodyPr rot="0" spcFirstLastPara="0" vertOverflow="overflow" horzOverflow="overflow" vert="horz" wrap="none" lIns="91440" tIns="45720" rIns="91440" bIns="45720" numCol="1" spcCol="0" rtlCol="0" fromWordArt="0" anchor="t" anchorCtr="0" forceAA="0" compatLnSpc="1">
+                        <a:prstTxWarp prst="textNoShape">
+                          <a:avLst/>
+                        </a:prstTxWarp>
+                        <a:noAutofit/>
+                      </wps:bodyPr>
+                    </wps:wsp>
+                  </a:graphicData>
+                </a:graphic>
+                <wp14:sizeRelV relativeFrom="margin">
+                  <wp14:pctHeight>0</wp14:pctHeight>
+                </wp14:sizeRelV>
+              </wp:anchor>
+            </w:drawing>
+          </mc:Choice>
+          <mc:Fallback>
+            <w:pict>
+              <v:shape id="Text Box 13" o:spid="_x0000_s1037" type="#_x0000_t202" style="position:absolute;margin-left:158.2pt;margin-top:17.7pt;width:38.4pt;height:27pt;z-index:251683840;visibility:visible;mso-wrap-style:none;mso-height-percent:0;mso-wrap-distance-left:9pt;mso-wrap-distance-top:0;mso-wrap-distance-right:9pt;mso-wrap-distance-bottom:0;mso-position-horizontal:absolute;mso-position-horizontal-relative:text;mso-position-vertical:absolute;mso-position-vertical-relative:text;mso-height-percent:0;mso-height-relative:margin;v-text-anchor:top" o:gfxdata="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" fillcolor="#dbeef4" strokecolor="black [3200]" strokeweight="2pt">
+                <v:textbox>
+                  <w:txbxContent>
+                    <w:p>
+                      <w:pPr>
+                        <w:jc w:val="center"/>
+                      </w:pPr>
+                      <w:r>
+                        <w:t>Play</w:t>
+                      </w:r>
+                    </w:p>
+                  </w:txbxContent>
+                </v:textbox>
+                <w10:wrap type="square"/>
+              </v:shape>
+            </w:pict>
+          </mc:Fallback>
+        </mc:AlternateContent>
+      </w:r>
+      <w:r>
+        <w:rPr>
+          <w:noProof/>
+        </w:rPr>
+        <mc:AlternateContent>
+          <mc:Choice Requires="wps">
+            <w:drawing>
+              <wp:anchor distT="0" distB="0" distL="114300" distR="114300" simplePos="0" relativeHeight="251685888" behindDoc="0" locked="0" layoutInCell="1" allowOverlap="1" wp14:anchorId="264A111E" wp14:editId="6B2C22D4">
+                <wp:simplePos x="0" y="0"/>
+                <wp:positionH relativeFrom="column">
+                  <wp:posOffset>2546350</wp:posOffset>
+                </wp:positionH>
+                <wp:positionV relativeFrom="paragraph">
+                  <wp:posOffset>224790</wp:posOffset>
+                </wp:positionV>
+                <wp:extent cx="689610" cy="342900"/>
+                <wp:effectExtent l="0" t="0" r="21590" b="38100"/>
+                <wp:wrapSquare wrapText="bothSides"/>
+                <wp:docPr id="14" name="Text Box 14"/>
+                <wp:cNvGraphicFramePr/>
+                <a:graphic xmlns:a="http://schemas.openxmlformats.org/drawingml/2006/main">
+                  <a:graphicData uri="http://schemas.microsoft.com/office/word/2010/wordprocessingShape">
+                    <wps:wsp>
+                      <wps:cNvSpPr txBox="1"/>
+                      <wps:spPr>
+                        <a:xfrm>
+                          <a:off x="0" y="0"/>
+                          <a:ext cx="689610" cy="342900"/>
+                        </a:xfrm>
+                        <a:prstGeom prst="rect">
+                          <a:avLst/>
+                        </a:prstGeom>
+                        <a:solidFill>
+                          <a:srgbClr val="DBEEF4"/>
+                        </a:solidFill>
+                        <a:ln/>
+                        <a:extLst>
+                          <a:ext uri="{C572A759-6A51-4108-AA02-DFA0A04FC94B}">
+                            <ma14:wrappingTextBoxFlag xmlns:ma14="http://schemas.microsoft.com/office/mac/drawingml/2011/main"/>
+                          </a:ext>
+                        </a:extLst>
+                      </wps:spPr>
+                      <wps:style>
+                        <a:lnRef idx="2">
+                          <a:schemeClr val="dk1"/>
+                        </a:lnRef>
+                        <a:fillRef idx="1">
+                          <a:schemeClr val="lt1"/>
+                        </a:fillRef>
+                        <a:effectRef idx="0">
+                          <a:schemeClr val="dk1"/>
+                        </a:effectRef>
+                        <a:fontRef idx="minor">
+                          <a:schemeClr val="dk1"/>
+                        </a:fontRef>
+                      </wps:style>
+                      <wps:txbx>
+                        <w:txbxContent>
+                          <w:p>
+                            <w:pPr>
+                              <w:jc w:val="center"/>
+                            </w:pPr>
+                            <w:r>
+                              <w:t>Node.js</w:t>
+                            </w:r>
+                          </w:p>
+                        </w:txbxContent>
+                      </wps:txbx>
+                      <wps:bodyPr rot="0" spcFirstLastPara="0" vertOverflow="overflow" horzOverflow="overflow" vert="horz" wrap="none" lIns="91440" tIns="45720" rIns="91440" bIns="45720" numCol="1" spcCol="0" rtlCol="0" fromWordArt="0" anchor="t" anchorCtr="0" forceAA="0" compatLnSpc="1">
+                        <a:prstTxWarp prst="textNoShape">
+                          <a:avLst/>
+                        </a:prstTxWarp>
+                        <a:noAutofit/>
+                      </wps:bodyPr>
+                    </wps:wsp>
+                  </a:graphicData>
+                </a:graphic>
+                <wp14:sizeRelV relativeFrom="margin">
+                  <wp14:pctHeight>0</wp14:pctHeight>
+                </wp14:sizeRelV>
+              </wp:anchor>
+            </w:drawing>
+          </mc:Choice>
+          <mc:Fallback>
+            <w:pict>
+              <v:shape id="Text Box 14" o:spid="_x0000_s1038" type="#_x0000_t202" style="position:absolute;margin-left:200.5pt;margin-top:17.7pt;width:54.3pt;height:27pt;z-index:251685888;visibility:visible;mso-wrap-style:none;mso-height-percent:0;mso-wrap-distance-left:9pt;mso-wrap-distance-top:0;mso-wrap-distance-right:9pt;mso-wrap-distance-bottom:0;mso-position-horizontal:absolute;mso-position-horizontal-relative:text;mso-position-vertical:absolute;mso-position-vertical-relative:text;mso-height-percent:0;mso-height-relative:margin;v-text-anchor:top" o:gfxdata="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" fillcolor="#dbeef4" strokecolor="black [3200]" strokeweight="2pt">
+                <v:textbox>
+                  <w:txbxContent>
+                    <w:p>
+                      <w:pPr>
+                        <w:jc w:val="center"/>
+                      </w:pPr>
+                      <w:r>
+                        <w:t>Node.js</w:t>
+                      </w:r>
+                    </w:p>
+                  </w:txbxContent>
+                </v:textbox>
+                <w10:wrap type="square"/>
+              </v:shape>
+            </w:pict>
+          </mc:Fallback>
+        </mc:AlternateContent>
+      </w:r>
+    </w:p>
+    <w:p>
+      <w:pPr>
+        <w:spacing w:after="180"/>
+        <w:rPr>
+          <w:b/>
+        </w:rPr>
+      </w:pPr>
+      <w:r>
+        <w:rPr>
+          <w:b/>
+        </w:rPr>
+        <w:t>Some exposure:</w:t>
+      </w:r>
+      <w:r>
+        <w:rPr>
+          <w:b/>
+          <w:noProof/>
+        </w:rPr>
+        <w:t xml:space="preserve"> </w:t>
+      </w:r>
+    </w:p>
+    <w:p>
+      <w:pPr>
+        <w:spacing w:after="180"/>
+      </w:pPr>
+      <w:bookmarkStart w:id="0" w:name="_GoBack"/>
+      <w:bookmarkEnd w:id="0"/>
+      <w:r>
+        <w:rPr>
+          <w:noProof/>
+        </w:rPr>
+        <mc:AlternateContent>
+          <mc:Choice Requires="wps">
+            <w:drawing>
+              <wp:anchor distT="0" distB="0" distL="114300" distR="114300" simplePos="0" relativeHeight="251687936" behindDoc="0" locked="0" layoutInCell="1" allowOverlap="1" wp14:anchorId="14A64BF9" wp14:editId="6F199737">
+                <wp:simplePos x="0" y="0"/>
+                <wp:positionH relativeFrom="column">
+                  <wp:posOffset>1232535</wp:posOffset>
+                </wp:positionH>
+                <wp:positionV relativeFrom="paragraph">
+                  <wp:posOffset>33020</wp:posOffset>
                 </wp:positionV>
                 <wp:extent cx="3265805" cy="342900"/>
                 <wp:effectExtent l="0" t="0" r="36195" b="38100"/>
@@ -2423,7 +2802,7 @@
           </mc:Choice>
           <mc:Fallback>
             <w:pict>
-              <v:shape id="Text Box 15" o:spid="_x0000_s1036" type="#_x0000_t202" style="position:absolute;margin-left:250.75pt;margin-top:20.25pt;width:257.15pt;height:27pt;z-index:251687936;visibility:visible;mso-wrap-style:none;mso-height-percent:0;mso-wrap-distance-left:9pt;mso-wrap-distance-top:0;mso-wrap-distance-right:9pt;mso-wrap-distance-bottom:0;mso-position-horizontal:absolute;mso-position-horizontal-relative:text;mso-position-vertical:absolute;mso-position-vertical-relative:text;mso-height-percent:0;mso-height-relative:margin;v-text-anchor:top" o:gfxdata="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" fillcolor="#dbeef4" strokecolor="black [3200]" strokeweight="2pt">
+              <v:shape id="Text Box 15" o:spid="_x0000_s1039" type="#_x0000_t202" style="position:absolute;margin-left:97.05pt;margin-top:2.6pt;width:257.15pt;height:27pt;z-index:251687936;visibility:visible;mso-wrap-style:none;mso-height-percent:0;mso-wrap-distance-left:9pt;mso-wrap-distance-top:0;mso-wrap-distance-right:9pt;mso-wrap-distance-bottom:0;mso-position-horizontal:absolute;mso-position-horizontal-relative:text;mso-position-vertical:absolute;mso-position-vertical-relative:text;mso-height-percent:0;mso-height-relative:margin;v-text-anchor:top" o:gfxdata="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" fillcolor="#dbeef4" strokecolor="black [3200]" strokeweight="2pt">
                 <v:textbox>
                   <w:txbxContent>
                     <w:p>
@@ -2442,6 +2821,26 @@
           </mc:Fallback>
         </mc:AlternateContent>
       </w:r>
+    </w:p>
+    <w:p>
+      <w:pPr>
+        <w:pStyle w:val="Heading2"/>
+        <w:spacing w:after="180"/>
+        <w:rPr>
+          <w:rFonts w:asciiTheme="minorHAnsi" w:hAnsiTheme="minorHAnsi"/>
+        </w:rPr>
+      </w:pPr>
+      <w:r>
+        <w:rPr>
+          <w:rFonts w:asciiTheme="minorHAnsi" w:hAnsiTheme="minorHAnsi"/>
+        </w:rPr>
+        <w:t xml:space="preserve">&gt; Miscellaneous: </w:t>
+      </w:r>
+    </w:p>
+    <w:p>
+      <w:pPr>
+        <w:spacing w:after="180"/>
+      </w:pPr>
       <w:r>
         <w:rPr>
           <w:noProof/>
@@ -2449,18 +2848,18 @@
         <mc:AlternateContent>
           <mc:Choice Requires="wps">
             <w:drawing>
-              <wp:anchor distT="0" distB="0" distL="114300" distR="114300" simplePos="0" relativeHeight="251685888" behindDoc="0" locked="0" layoutInCell="1" allowOverlap="1" wp14:anchorId="264A111E" wp14:editId="0EBE3CEB">
+              <wp:anchor distT="0" distB="0" distL="114300" distR="114300" simplePos="0" relativeHeight="251692032" behindDoc="0" locked="0" layoutInCell="1" allowOverlap="1" wp14:anchorId="65490D7D" wp14:editId="4E402AC7">
                 <wp:simplePos x="0" y="0"/>
                 <wp:positionH relativeFrom="column">
-                  <wp:posOffset>2445385</wp:posOffset>
+                  <wp:posOffset>2503170</wp:posOffset>
                 </wp:positionH>
                 <wp:positionV relativeFrom="paragraph">
-                  <wp:posOffset>257175</wp:posOffset>
+                  <wp:posOffset>239395</wp:posOffset>
                 </wp:positionV>
-                <wp:extent cx="689610" cy="342900"/>
-                <wp:effectExtent l="0" t="0" r="21590" b="38100"/>
+                <wp:extent cx="1245870" cy="342900"/>
+                <wp:effectExtent l="0" t="0" r="24130" b="38100"/>
                 <wp:wrapSquare wrapText="bothSides"/>
-                <wp:docPr id="14" name="Text Box 14"/>
+                <wp:docPr id="17" name="Text Box 17"/>
                 <wp:cNvGraphicFramePr/>
                 <a:graphic xmlns:a="http://schemas.openxmlformats.org/drawingml/2006/main">
                   <a:graphicData uri="http://schemas.microsoft.com/office/word/2010/wordprocessingShape">
@@ -2469,7 +2868,7 @@
                       <wps:spPr>
                         <a:xfrm>
                           <a:off x="0" y="0"/>
-                          <a:ext cx="689610" cy="342900"/>
+                          <a:ext cx="1245870" cy="342900"/>
                         </a:xfrm>
                         <a:prstGeom prst="rect">
                           <a:avLst/>
@@ -2504,8 +2903,13 @@
                             <w:pPr>
                               <w:jc w:val="center"/>
                             </w:pPr>
+                            <w:proofErr w:type="spellStart"/>
                             <w:r>
-                              <w:t>Node.js</w:t>
+                              <w:t>IntelliJ</w:t>
+                            </w:r>
+                            <w:proofErr w:type="spellEnd"/>
+                            <w:r>
+                              <w:t xml:space="preserve"> / Eclipse</w:t>
                             </w:r>
                           </w:p>
                         </w:txbxContent>
@@ -2527,15 +2931,20 @@
           </mc:Choice>
           <mc:Fallback>
             <w:pict>
-              <v:shape id="Text Box 14" o:spid="_x0000_s1037" type="#_x0000_t202" style="position:absolute;margin-left:192.55pt;margin-top:20.25pt;width:54.3pt;height:27pt;z-index:251685888;visibility:visible;mso-wrap-style:none;mso-height-percent:0;mso-wrap-distance-left:9pt;mso-wrap-distance-top:0;mso-wrap-distance-right:9pt;mso-wrap-distance-bottom:0;mso-position-horizontal:absolute;mso-position-horizontal-relative:text;mso-position-vertical:absolute;mso-position-vertical-relative:text;mso-height-percent:0;mso-height-relative:margin;v-text-anchor:top" o:gfxdata="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" fillcolor="#dbeef4" strokecolor="black [3200]" strokeweight="2pt">
+              <v:shape id="Text Box 17" o:spid="_x0000_s1040" type="#_x0000_t202" style="position:absolute;margin-left:197.1pt;margin-top:18.85pt;width:98.1pt;height:27pt;z-index:251692032;visibility:visible;mso-wrap-style:none;mso-height-percent:0;mso-wrap-distance-left:9pt;mso-wrap-distance-top:0;mso-wrap-distance-right:9pt;mso-wrap-distance-bottom:0;mso-position-horizontal:absolute;mso-position-horizontal-relative:text;mso-position-vertical:absolute;mso-position-vertical-relative:text;mso-height-percent:0;mso-height-relative:margin;v-text-anchor:top" o:gfxdata="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" fillcolor="#dbeef4" strokecolor="black [3200]" strokeweight="2pt">
                 <v:textbox>
                   <w:txbxContent>
                     <w:p>
                       <w:pPr>
                         <w:jc w:val="center"/>
                       </w:pPr>
+                      <w:proofErr w:type="spellStart"/>
                       <w:r>
-                        <w:t>Node.js</w:t>
+                        <w:t>IntelliJ</w:t>
+                      </w:r>
+                      <w:proofErr w:type="spellEnd"/>
+                      <w:r>
+                        <w:t xml:space="preserve"> / Eclipse</w:t>
                       </w:r>
                     </w:p>
                   </w:txbxContent>
@@ -2553,246 +2962,10 @@
         <mc:AlternateContent>
           <mc:Choice Requires="wps">
             <w:drawing>
-              <wp:anchor distT="0" distB="0" distL="114300" distR="114300" simplePos="0" relativeHeight="251683840" behindDoc="0" locked="0" layoutInCell="1" allowOverlap="1" wp14:anchorId="4837FF72" wp14:editId="3333A996">
+              <wp:anchor distT="0" distB="0" distL="114300" distR="114300" simplePos="0" relativeHeight="251689984" behindDoc="0" locked="0" layoutInCell="1" allowOverlap="1" wp14:anchorId="62293322" wp14:editId="27DFC2C8">
                 <wp:simplePos x="0" y="0"/>
                 <wp:positionH relativeFrom="column">
-                  <wp:posOffset>1908175</wp:posOffset>
-                </wp:positionH>
-                <wp:positionV relativeFrom="paragraph">
-                  <wp:posOffset>257175</wp:posOffset>
-                </wp:positionV>
-                <wp:extent cx="487680" cy="342900"/>
-                <wp:effectExtent l="0" t="0" r="20320" b="38100"/>
-                <wp:wrapSquare wrapText="bothSides"/>
-                <wp:docPr id="13" name="Text Box 13"/>
-                <wp:cNvGraphicFramePr/>
-                <a:graphic xmlns:a="http://schemas.openxmlformats.org/drawingml/2006/main">
-                  <a:graphicData uri="http://schemas.microsoft.com/office/word/2010/wordprocessingShape">
-                    <wps:wsp>
-                      <wps:cNvSpPr txBox="1"/>
-                      <wps:spPr>
-                        <a:xfrm>
-                          <a:off x="0" y="0"/>
-                          <a:ext cx="487680" cy="342900"/>
-                        </a:xfrm>
-                        <a:prstGeom prst="rect">
-                          <a:avLst/>
-                        </a:prstGeom>
-                        <a:solidFill>
-                          <a:srgbClr val="DBEEF4"/>
-                        </a:solidFill>
-                        <a:ln/>
-                        <a:extLst>
-                          <a:ext uri="{C572A759-6A51-4108-AA02-DFA0A04FC94B}">
-                            <ma14:wrappingTextBoxFlag xmlns:ma14="http://schemas.microsoft.com/office/mac/drawingml/2011/main"/>
-                          </a:ext>
-                        </a:extLst>
-                      </wps:spPr>
-                      <wps:style>
-                        <a:lnRef idx="2">
-                          <a:schemeClr val="dk1"/>
-                        </a:lnRef>
-                        <a:fillRef idx="1">
-                          <a:schemeClr val="lt1"/>
-                        </a:fillRef>
-                        <a:effectRef idx="0">
-                          <a:schemeClr val="dk1"/>
-                        </a:effectRef>
-                        <a:fontRef idx="minor">
-                          <a:schemeClr val="dk1"/>
-                        </a:fontRef>
-                      </wps:style>
-                      <wps:txbx>
-                        <w:txbxContent>
-                          <w:p>
-                            <w:pPr>
-                              <w:jc w:val="center"/>
-                            </w:pPr>
-                            <w:r>
-                              <w:t>Play</w:t>
-                            </w:r>
-                          </w:p>
-                        </w:txbxContent>
-                      </wps:txbx>
-                      <wps:bodyPr rot="0" spcFirstLastPara="0" vertOverflow="overflow" horzOverflow="overflow" vert="horz" wrap="none" lIns="91440" tIns="45720" rIns="91440" bIns="45720" numCol="1" spcCol="0" rtlCol="0" fromWordArt="0" anchor="t" anchorCtr="0" forceAA="0" compatLnSpc="1">
-                        <a:prstTxWarp prst="textNoShape">
-                          <a:avLst/>
-                        </a:prstTxWarp>
-                        <a:noAutofit/>
-                      </wps:bodyPr>
-                    </wps:wsp>
-                  </a:graphicData>
-                </a:graphic>
-                <wp14:sizeRelV relativeFrom="margin">
-                  <wp14:pctHeight>0</wp14:pctHeight>
-                </wp14:sizeRelV>
-              </wp:anchor>
-            </w:drawing>
-          </mc:Choice>
-          <mc:Fallback>
-            <w:pict>
-              <v:shape id="Text Box 13" o:spid="_x0000_s1038" type="#_x0000_t202" style="position:absolute;margin-left:150.25pt;margin-top:20.25pt;width:38.4pt;height:27pt;z-index:251683840;visibility:visible;mso-wrap-style:none;mso-height-percent:0;mso-wrap-distance-left:9pt;mso-wrap-distance-top:0;mso-wrap-distance-right:9pt;mso-wrap-distance-bottom:0;mso-position-horizontal:absolute;mso-position-horizontal-relative:text;mso-position-vertical:absolute;mso-position-vertical-relative:text;mso-height-percent:0;mso-height-relative:margin;v-text-anchor:top" o:gfxdata="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" fillcolor="#dbeef4" strokecolor="black [3200]" strokeweight="2pt">
-                <v:textbox>
-                  <w:txbxContent>
-                    <w:p>
-                      <w:pPr>
-                        <w:jc w:val="center"/>
-                      </w:pPr>
-                      <w:r>
-                        <w:t>Play</w:t>
-                      </w:r>
-                    </w:p>
-                  </w:txbxContent>
-                </v:textbox>
-                <w10:wrap type="square"/>
-              </v:shape>
-            </w:pict>
-          </mc:Fallback>
-        </mc:AlternateContent>
-      </w:r>
-      <w:r>
-        <w:rPr>
-          <w:noProof/>
-        </w:rPr>
-        <mc:AlternateContent>
-          <mc:Choice Requires="wps">
-            <w:drawing>
-              <wp:anchor distT="0" distB="0" distL="114300" distR="114300" simplePos="0" relativeHeight="251681792" behindDoc="0" locked="0" layoutInCell="1" allowOverlap="1" wp14:anchorId="7E2954FC" wp14:editId="5FFDAB65">
-                <wp:simplePos x="0" y="0"/>
-                <wp:positionH relativeFrom="column">
-                  <wp:posOffset>1131570</wp:posOffset>
-                </wp:positionH>
-                <wp:positionV relativeFrom="paragraph">
-                  <wp:posOffset>257175</wp:posOffset>
-                </wp:positionV>
-                <wp:extent cx="727075" cy="342900"/>
-                <wp:effectExtent l="0" t="0" r="34925" b="38100"/>
-                <wp:wrapSquare wrapText="bothSides"/>
-                <wp:docPr id="12" name="Text Box 12"/>
-                <wp:cNvGraphicFramePr/>
-                <a:graphic xmlns:a="http://schemas.openxmlformats.org/drawingml/2006/main">
-                  <a:graphicData uri="http://schemas.microsoft.com/office/word/2010/wordprocessingShape">
-                    <wps:wsp>
-                      <wps:cNvSpPr txBox="1"/>
-                      <wps:spPr>
-                        <a:xfrm>
-                          <a:off x="0" y="0"/>
-                          <a:ext cx="727075" cy="342900"/>
-                        </a:xfrm>
-                        <a:prstGeom prst="rect">
-                          <a:avLst/>
-                        </a:prstGeom>
-                        <a:solidFill>
-                          <a:srgbClr val="DBEEF4"/>
-                        </a:solidFill>
-                        <a:ln/>
-                        <a:extLst>
-                          <a:ext uri="{C572A759-6A51-4108-AA02-DFA0A04FC94B}">
-                            <ma14:wrappingTextBoxFlag xmlns:ma14="http://schemas.microsoft.com/office/mac/drawingml/2011/main"/>
-                          </a:ext>
-                        </a:extLst>
-                      </wps:spPr>
-                      <wps:style>
-                        <a:lnRef idx="2">
-                          <a:schemeClr val="dk1"/>
-                        </a:lnRef>
-                        <a:fillRef idx="1">
-                          <a:schemeClr val="lt1"/>
-                        </a:fillRef>
-                        <a:effectRef idx="0">
-                          <a:schemeClr val="dk1"/>
-                        </a:effectRef>
-                        <a:fontRef idx="minor">
-                          <a:schemeClr val="dk1"/>
-                        </a:fontRef>
-                      </wps:style>
-                      <wps:txbx>
-                        <w:txbxContent>
-                          <w:p>
-                            <w:pPr>
-                              <w:jc w:val="center"/>
-                            </w:pPr>
-                            <w:r>
-                              <w:t>Angular</w:t>
-                            </w:r>
-                          </w:p>
-                        </w:txbxContent>
-                      </wps:txbx>
-                      <wps:bodyPr rot="0" spcFirstLastPara="0" vertOverflow="overflow" horzOverflow="overflow" vert="horz" wrap="none" lIns="91440" tIns="45720" rIns="91440" bIns="45720" numCol="1" spcCol="0" rtlCol="0" fromWordArt="0" anchor="t" anchorCtr="0" forceAA="0" compatLnSpc="1">
-                        <a:prstTxWarp prst="textNoShape">
-                          <a:avLst/>
-                        </a:prstTxWarp>
-                        <a:noAutofit/>
-                      </wps:bodyPr>
-                    </wps:wsp>
-                  </a:graphicData>
-                </a:graphic>
-                <wp14:sizeRelV relativeFrom="margin">
-                  <wp14:pctHeight>0</wp14:pctHeight>
-                </wp14:sizeRelV>
-              </wp:anchor>
-            </w:drawing>
-          </mc:Choice>
-          <mc:Fallback>
-            <w:pict>
-              <v:shape id="Text Box 12" o:spid="_x0000_s1039" type="#_x0000_t202" style="position:absolute;margin-left:89.1pt;margin-top:20.25pt;width:57.25pt;height:27pt;z-index:251681792;visibility:visible;mso-wrap-style:none;mso-height-percent:0;mso-wrap-distance-left:9pt;mso-wrap-distance-top:0;mso-wrap-distance-right:9pt;mso-wrap-distance-bottom:0;mso-position-horizontal:absolute;mso-position-horizontal-relative:text;mso-position-vertical:absolute;mso-position-vertical-relative:text;mso-height-percent:0;mso-height-relative:margin;v-text-anchor:top" o:gfxdata="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" fillcolor="#dbeef4" strokecolor="black [3200]" strokeweight="2pt">
-                <v:textbox>
-                  <w:txbxContent>
-                    <w:p>
-                      <w:pPr>
-                        <w:jc w:val="center"/>
-                      </w:pPr>
-                      <w:r>
-                        <w:t>Angular</w:t>
-                      </w:r>
-                    </w:p>
-                  </w:txbxContent>
-                </v:textbox>
-                <w10:wrap type="square"/>
-              </v:shape>
-            </w:pict>
-          </mc:Fallback>
-        </mc:AlternateContent>
-      </w:r>
-    </w:p>
-    <w:p>
-      <w:r>
-        <w:t>Some exposure:</w:t>
-      </w:r>
-      <w:r>
-        <w:rPr>
-          <w:noProof/>
-        </w:rPr>
-        <w:t xml:space="preserve"> </w:t>
-      </w:r>
-    </w:p>
-    <w:p/>
-    <w:p>
-      <w:pPr>
-        <w:pStyle w:val="Heading2"/>
-        <w:rPr>
-          <w:rFonts w:asciiTheme="minorHAnsi" w:hAnsiTheme="minorHAnsi"/>
-        </w:rPr>
-      </w:pPr>
-      <w:r>
-        <w:rPr>
-          <w:rFonts w:asciiTheme="minorHAnsi" w:hAnsiTheme="minorHAnsi"/>
-        </w:rPr>
-        <w:t xml:space="preserve">&gt; Miscellaneous: </w:t>
-      </w:r>
-    </w:p>
-    <w:p>
-      <w:r>
-        <w:rPr>
-          <w:noProof/>
-        </w:rPr>
-        <mc:AlternateContent>
-          <mc:Choice Requires="wps">
-            <w:drawing>
-              <wp:anchor distT="0" distB="0" distL="114300" distR="114300" simplePos="0" relativeHeight="251689984" behindDoc="0" locked="0" layoutInCell="1" allowOverlap="1" wp14:anchorId="62293322" wp14:editId="3CD5B4D8">
-                <wp:simplePos x="0" y="0"/>
-                <wp:positionH relativeFrom="column">
-                  <wp:posOffset>826135</wp:posOffset>
+                  <wp:posOffset>855980</wp:posOffset>
                 </wp:positionH>
                 <wp:positionV relativeFrom="paragraph">
                   <wp:posOffset>239395</wp:posOffset>
@@ -2872,7 +3045,7 @@
           </mc:Choice>
           <mc:Fallback>
             <w:pict>
-              <v:shape id="Text Box 16" o:spid="_x0000_s1040" type="#_x0000_t202" style="position:absolute;margin-left:65.05pt;margin-top:18.85pt;width:123.95pt;height:27pt;z-index:251689984;visibility:visible;mso-wrap-style:none;mso-height-percent:0;mso-wrap-distance-left:9pt;mso-wrap-distance-top:0;mso-wrap-distance-right:9pt;mso-wrap-distance-bottom:0;mso-position-horizontal:absolute;mso-position-horizontal-relative:text;mso-position-vertical:absolute;mso-position-vertical-relative:text;mso-height-percent:0;mso-height-relative:margin;v-text-anchor:top" o:gfxdata="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" fillcolor="#dbeef4" strokecolor="black [3200]" strokeweight="2pt">
+              <v:shape id="Text Box 16" o:spid="_x0000_s1041" type="#_x0000_t202" style="position:absolute;margin-left:67.4pt;margin-top:18.85pt;width:123.95pt;height:27pt;z-index:251689984;visibility:visible;mso-wrap-style:none;mso-height-percent:0;mso-wrap-distance-left:9pt;mso-wrap-distance-top:0;mso-wrap-distance-right:9pt;mso-wrap-distance-bottom:0;mso-position-horizontal:absolute;mso-position-horizontal-relative:text;mso-position-vertical:absolute;mso-position-vertical-relative:text;mso-height-percent:0;mso-height-relative:margin;v-text-anchor:top" o:gfxdata="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" fillcolor="#dbeef4" strokecolor="black [3200]" strokeweight="2pt">
                 <v:textbox>
                   <w:txbxContent>
                     <w:p>
@@ -2896,130 +3069,29 @@
           </mc:Fallback>
         </mc:AlternateContent>
       </w:r>
-      <w:r>
-        <w:rPr>
-          <w:noProof/>
-        </w:rPr>
-        <mc:AlternateContent>
-          <mc:Choice Requires="wps">
-            <w:drawing>
-              <wp:anchor distT="0" distB="0" distL="114300" distR="114300" simplePos="0" relativeHeight="251692032" behindDoc="0" locked="0" layoutInCell="1" allowOverlap="1" wp14:anchorId="65490D7D" wp14:editId="6D87927D">
-                <wp:simplePos x="0" y="0"/>
-                <wp:positionH relativeFrom="column">
-                  <wp:posOffset>2473325</wp:posOffset>
-                </wp:positionH>
-                <wp:positionV relativeFrom="paragraph">
-                  <wp:posOffset>239395</wp:posOffset>
-                </wp:positionV>
-                <wp:extent cx="1245870" cy="342900"/>
-                <wp:effectExtent l="0" t="0" r="24130" b="38100"/>
-                <wp:wrapSquare wrapText="bothSides"/>
-                <wp:docPr id="17" name="Text Box 17"/>
-                <wp:cNvGraphicFramePr/>
-                <a:graphic xmlns:a="http://schemas.openxmlformats.org/drawingml/2006/main">
-                  <a:graphicData uri="http://schemas.microsoft.com/office/word/2010/wordprocessingShape">
-                    <wps:wsp>
-                      <wps:cNvSpPr txBox="1"/>
-                      <wps:spPr>
-                        <a:xfrm>
-                          <a:off x="0" y="0"/>
-                          <a:ext cx="1245870" cy="342900"/>
-                        </a:xfrm>
-                        <a:prstGeom prst="rect">
-                          <a:avLst/>
-                        </a:prstGeom>
-                        <a:solidFill>
-                          <a:srgbClr val="DBEEF4"/>
-                        </a:solidFill>
-                        <a:ln/>
-                        <a:extLst>
-                          <a:ext uri="{C572A759-6A51-4108-AA02-DFA0A04FC94B}">
-                            <ma14:wrappingTextBoxFlag xmlns:ma14="http://schemas.microsoft.com/office/mac/drawingml/2011/main"/>
-                          </a:ext>
-                        </a:extLst>
-                      </wps:spPr>
-                      <wps:style>
-                        <a:lnRef idx="2">
-                          <a:schemeClr val="dk1"/>
-                        </a:lnRef>
-                        <a:fillRef idx="1">
-                          <a:schemeClr val="lt1"/>
-                        </a:fillRef>
-                        <a:effectRef idx="0">
-                          <a:schemeClr val="dk1"/>
-                        </a:effectRef>
-                        <a:fontRef idx="minor">
-                          <a:schemeClr val="dk1"/>
-                        </a:fontRef>
-                      </wps:style>
-                      <wps:txbx>
-                        <w:txbxContent>
-                          <w:p>
-                            <w:pPr>
-                              <w:jc w:val="center"/>
-                            </w:pPr>
-                            <w:proofErr w:type="spellStart"/>
-                            <w:r>
-                              <w:t>IntelliJ</w:t>
-                            </w:r>
-                            <w:proofErr w:type="spellEnd"/>
-                            <w:r>
-                              <w:t xml:space="preserve"> / Eclipse</w:t>
-                            </w:r>
-                          </w:p>
-                        </w:txbxContent>
-                      </wps:txbx>
-                      <wps:bodyPr rot="0" spcFirstLastPara="0" vertOverflow="overflow" horzOverflow="overflow" vert="horz" wrap="none" lIns="91440" tIns="45720" rIns="91440" bIns="45720" numCol="1" spcCol="0" rtlCol="0" fromWordArt="0" anchor="t" anchorCtr="0" forceAA="0" compatLnSpc="1">
-                        <a:prstTxWarp prst="textNoShape">
-                          <a:avLst/>
-                        </a:prstTxWarp>
-                        <a:noAutofit/>
-                      </wps:bodyPr>
-                    </wps:wsp>
-                  </a:graphicData>
-                </a:graphic>
-                <wp14:sizeRelV relativeFrom="margin">
-                  <wp14:pctHeight>0</wp14:pctHeight>
-                </wp14:sizeRelV>
-              </wp:anchor>
-            </w:drawing>
-          </mc:Choice>
-          <mc:Fallback>
-            <w:pict>
-              <v:shape id="Text Box 17" o:spid="_x0000_s1041" type="#_x0000_t202" style="position:absolute;margin-left:194.75pt;margin-top:18.85pt;width:98.1pt;height:27pt;z-index:251692032;visibility:visible;mso-wrap-style:none;mso-height-percent:0;mso-wrap-distance-left:9pt;mso-wrap-distance-top:0;mso-wrap-distance-right:9pt;mso-wrap-distance-bottom:0;mso-position-horizontal:absolute;mso-position-horizontal-relative:text;mso-position-vertical:absolute;mso-position-vertical-relative:text;mso-height-percent:0;mso-height-relative:margin;v-text-anchor:top" o:gfxdata="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" fillcolor="#dbeef4" strokecolor="black [3200]" strokeweight="2pt">
-                <v:textbox>
-                  <w:txbxContent>
-                    <w:p>
-                      <w:pPr>
-                        <w:jc w:val="center"/>
-                      </w:pPr>
-                      <w:proofErr w:type="spellStart"/>
-                      <w:r>
-                        <w:t>IntelliJ</w:t>
-                      </w:r>
-                      <w:proofErr w:type="spellEnd"/>
-                      <w:r>
-                        <w:t xml:space="preserve"> / Eclipse</w:t>
-                      </w:r>
-                    </w:p>
-                  </w:txbxContent>
-                </v:textbox>
-                <w10:wrap type="square"/>
-              </v:shape>
-            </w:pict>
-          </mc:Fallback>
-        </mc:AlternateContent>
-      </w:r>
-    </w:p>
-    <w:p>
-      <w:r>
-        <w:t>Proficient:</w:t>
+    </w:p>
+    <w:p>
+      <w:pPr>
+        <w:spacing w:after="180"/>
+      </w:pPr>
+      <w:r>
+        <w:rPr>
+          <w:b/>
+        </w:rPr>
+        <w:t>Proficient</w:t>
+      </w:r>
+      <w:r>
+        <w:t>:</w:t>
       </w:r>
       <w:r>
         <w:t xml:space="preserve"> </w:t>
       </w:r>
     </w:p>
-    <w:p/>
+    <w:p>
+      <w:pPr>
+        <w:spacing w:after="180"/>
+      </w:pPr>
+    </w:p>
     <w:sectPr>
       <w:pgSz w:w="12240" w:h="15840"/>
       <w:pgMar w:top="1440" w:right="1800" w:bottom="1440" w:left="1800" w:header="720" w:footer="720" w:gutter="0"/>
@@ -5036,7 +5108,7 @@
 </file>
 
 <file path=customXml/itemProps1.xml><?xml version="1.0" encoding="utf-8"?>
-<ds:datastoreItem xmlns:ds="http://schemas.openxmlformats.org/officeDocument/2006/customXml" ds:itemID="{D0C3CF6E-2712-5147-8615-5CE2BBE483C4}">
+<ds:datastoreItem xmlns:ds="http://schemas.openxmlformats.org/officeDocument/2006/customXml" ds:itemID="{FF41B7F9-3E0B-D544-8338-F57FDA959C48}">
   <ds:schemaRefs>
     <ds:schemaRef ds:uri="http://schemas.openxmlformats.org/officeDocument/2006/bibliography"/>
   </ds:schemaRefs>

</xml_diff>

<commit_message>
Add little footer with contact details and my github / website
</commit_message>
<xml_diff>
--- a/CV_19_4_2015.docx
+++ b/CV_19_4_2015.docx
@@ -1952,8 +1952,6 @@
         </w:rPr>
         <w:t xml:space="preserve"> </w:t>
       </w:r>
-      <w:bookmarkStart w:id="0" w:name="_GoBack"/>
-      <w:bookmarkEnd w:id="0"/>
     </w:p>
     <w:p>
       <w:pPr>
@@ -3089,6 +3087,196 @@
     </w:p>
     <w:p>
       <w:pPr>
+        <w:spacing w:after="180"/>
+      </w:pPr>
+    </w:p>
+    <w:p>
+      <w:pPr>
+        <w:pBdr>
+          <w:top w:val="single" w:sz="4" w:space="1" w:color="auto"/>
+        </w:pBdr>
+        <w:rPr>
+          <w:sz w:val="20"/>
+          <w:szCs w:val="20"/>
+        </w:rPr>
+      </w:pPr>
+      <w:r>
+        <w:rPr>
+          <w:sz w:val="20"/>
+          <w:szCs w:val="20"/>
+        </w:rPr>
+        <w:t xml:space="preserve">The best way to reach me is at </w:t>
+      </w:r>
+      <w:hyperlink r:id="rId7" w:history="1">
+        <w:r>
+          <w:rPr>
+            <w:rStyle w:val="Hyperlink"/>
+            <w:sz w:val="20"/>
+            <w:szCs w:val="20"/>
+          </w:rPr>
+          <w:t>damxam@gmail.com</w:t>
+        </w:r>
+      </w:hyperlink>
+      <w:r>
+        <w:rPr>
+          <w:sz w:val="20"/>
+          <w:szCs w:val="20"/>
+        </w:rPr>
+        <w:t xml:space="preserve">, or through </w:t>
+      </w:r>
+      <w:hyperlink r:id="rId8" w:history="1">
+        <w:r>
+          <w:rPr>
+            <w:rStyle w:val="Hyperlink"/>
+            <w:sz w:val="20"/>
+            <w:szCs w:val="20"/>
+          </w:rPr>
+          <w:t>LinkedIn</w:t>
+        </w:r>
+      </w:hyperlink>
+      <w:r>
+        <w:rPr>
+          <w:sz w:val="20"/>
+          <w:szCs w:val="20"/>
+        </w:rPr>
+        <w:t>.</w:t>
+      </w:r>
+    </w:p>
+    <w:p>
+      <w:pPr>
+        <w:pBdr>
+          <w:top w:val="single" w:sz="4" w:space="1" w:color="auto"/>
+        </w:pBdr>
+        <w:rPr>
+          <w:sz w:val="20"/>
+          <w:szCs w:val="20"/>
+        </w:rPr>
+      </w:pPr>
+      <w:r>
+        <w:rPr>
+          <w:sz w:val="20"/>
+          <w:szCs w:val="20"/>
+        </w:rPr>
+        <w:t xml:space="preserve">You can also check out my </w:t>
+      </w:r>
+      <w:hyperlink r:id="rId9" w:history="1">
+        <w:r>
+          <w:rPr>
+            <w:rStyle w:val="Hyperlink"/>
+            <w:sz w:val="20"/>
+            <w:szCs w:val="20"/>
+          </w:rPr>
+          <w:t xml:space="preserve">fledgling </w:t>
+        </w:r>
+        <w:proofErr w:type="spellStart"/>
+        <w:r>
+          <w:rPr>
+            <w:rStyle w:val="Hyperlink"/>
+            <w:sz w:val="20"/>
+            <w:szCs w:val="20"/>
+          </w:rPr>
+          <w:t>GitHub</w:t>
+        </w:r>
+        <w:proofErr w:type="spellEnd"/>
+        <w:r>
+          <w:rPr>
+            <w:rStyle w:val="Hyperlink"/>
+            <w:sz w:val="20"/>
+            <w:szCs w:val="20"/>
+          </w:rPr>
+          <w:t xml:space="preserve"> account</w:t>
+        </w:r>
+      </w:hyperlink>
+      <w:r>
+        <w:rPr>
+          <w:sz w:val="20"/>
+          <w:szCs w:val="20"/>
+        </w:rPr>
+        <w:t xml:space="preserve">, the most interesting thing going on there at the moment is probably my </w:t>
+      </w:r>
+      <w:hyperlink r:id="rId10" w:history="1">
+        <w:r>
+          <w:rPr>
+            <w:rStyle w:val="Hyperlink"/>
+            <w:sz w:val="20"/>
+            <w:szCs w:val="20"/>
+          </w:rPr>
+          <w:t>twiddling with Java 8 Lambdas</w:t>
+        </w:r>
+      </w:hyperlink>
+      <w:r>
+        <w:rPr>
+          <w:sz w:val="20"/>
+          <w:szCs w:val="20"/>
+        </w:rPr>
+        <w:t xml:space="preserve"> or </w:t>
+      </w:r>
+      <w:hyperlink r:id="rId11" w:history="1">
+        <w:r>
+          <w:rPr>
+            <w:rStyle w:val="Hyperlink"/>
+            <w:sz w:val="20"/>
+            <w:szCs w:val="20"/>
+          </w:rPr>
+          <w:t>the</w:t>
+        </w:r>
+        <w:bookmarkStart w:id="0" w:name="_GoBack"/>
+        <w:bookmarkEnd w:id="0"/>
+        <w:r>
+          <w:rPr>
+            <w:rStyle w:val="Hyperlink"/>
+            <w:sz w:val="20"/>
+            <w:szCs w:val="20"/>
+          </w:rPr>
+          <w:t xml:space="preserve"> little website I built to propose to my girlfriend =)</w:t>
+        </w:r>
+      </w:hyperlink>
+      <w:r>
+        <w:rPr>
+          <w:sz w:val="20"/>
+          <w:szCs w:val="20"/>
+        </w:rPr>
+        <w:t>.</w:t>
+      </w:r>
+    </w:p>
+    <w:p>
+      <w:pPr>
+        <w:pBdr>
+          <w:top w:val="single" w:sz="4" w:space="1" w:color="auto"/>
+        </w:pBdr>
+        <w:spacing w:after="180"/>
+      </w:pPr>
+      <w:r>
+        <w:t xml:space="preserve"> </w:t>
+      </w:r>
+    </w:p>
+    <w:p>
+      <w:pPr>
+        <w:spacing w:after="0"/>
+        <w:rPr>
+          <w:rFonts w:ascii="Arial" w:hAnsi="Arial" w:cs="Arial"/>
+          <w:vanish/>
+          <w:sz w:val="16"/>
+          <w:szCs w:val="16"/>
+          <w:lang w:val="en-AU"/>
+        </w:rPr>
+      </w:pPr>
+      <w:r>
+        <w:rPr>
+          <w:rFonts w:ascii="Arial" w:hAnsi="Arial" w:cs="Arial"/>
+          <w:vanish/>
+          <w:sz w:val="16"/>
+          <w:szCs w:val="16"/>
+          <w:lang w:val="en-AU"/>
+        </w:rPr>
+        <w:t>Bottom of Form</w:t>
+      </w:r>
+    </w:p>
+    <w:p>
+      <w:pPr>
+        <w:pBdr>
+          <w:top w:val="single" w:sz="4" w:space="1" w:color="auto"/>
+        </w:pBdr>
         <w:spacing w:after="180"/>
       </w:pPr>
     </w:p>
@@ -4375,6 +4563,119 @@
       </w:tblCellMar>
     </w:tblPr>
   </w:style>
+  <w:style w:type="character" w:styleId="Hyperlink">
+    <w:name w:val="Hyperlink"/>
+    <w:basedOn w:val="DefaultParagraphFont"/>
+    <w:uiPriority w:val="99"/>
+    <w:unhideWhenUsed/>
+    <w:rsid w:val="00A946AD"/>
+    <w:rPr>
+      <w:color w:val="0000FF" w:themeColor="hyperlink"/>
+      <w:u w:val="single"/>
+    </w:rPr>
+  </w:style>
+  <w:style w:type="paragraph" w:styleId="z-TopofForm">
+    <w:name w:val="HTML Top of Form"/>
+    <w:basedOn w:val="Normal"/>
+    <w:next w:val="Normal"/>
+    <w:link w:val="z-TopofFormChar"/>
+    <w:hidden/>
+    <w:uiPriority w:val="99"/>
+    <w:semiHidden/>
+    <w:unhideWhenUsed/>
+    <w:rsid w:val="00FF7AC7"/>
+    <w:pPr>
+      <w:pBdr>
+        <w:bottom w:val="single" w:sz="6" w:space="1" w:color="auto"/>
+      </w:pBdr>
+      <w:spacing w:after="0"/>
+      <w:jc w:val="center"/>
+    </w:pPr>
+    <w:rPr>
+      <w:rFonts w:ascii="Arial" w:hAnsi="Arial" w:cs="Arial"/>
+      <w:vanish/>
+      <w:sz w:val="16"/>
+      <w:szCs w:val="16"/>
+      <w:lang w:val="en-AU"/>
+    </w:rPr>
+  </w:style>
+  <w:style w:type="character" w:customStyle="1" w:styleId="z-TopofFormChar">
+    <w:name w:val="z-Top of Form Char"/>
+    <w:basedOn w:val="DefaultParagraphFont"/>
+    <w:link w:val="z-TopofForm"/>
+    <w:uiPriority w:val="99"/>
+    <w:semiHidden/>
+    <w:rsid w:val="00FF7AC7"/>
+    <w:rPr>
+      <w:rFonts w:ascii="Arial" w:hAnsi="Arial" w:cs="Arial"/>
+      <w:vanish/>
+      <w:sz w:val="16"/>
+      <w:szCs w:val="16"/>
+      <w:lang w:val="en-AU"/>
+    </w:rPr>
+  </w:style>
+  <w:style w:type="character" w:customStyle="1" w:styleId="domain">
+    <w:name w:val="domain"/>
+    <w:basedOn w:val="DefaultParagraphFont"/>
+    <w:rsid w:val="00FF7AC7"/>
+  </w:style>
+  <w:style w:type="character" w:customStyle="1" w:styleId="vanity-name">
+    <w:name w:val="vanity-name"/>
+    <w:basedOn w:val="DefaultParagraphFont"/>
+    <w:rsid w:val="00FF7AC7"/>
+  </w:style>
+  <w:style w:type="paragraph" w:styleId="z-BottomofForm">
+    <w:name w:val="HTML Bottom of Form"/>
+    <w:basedOn w:val="Normal"/>
+    <w:next w:val="Normal"/>
+    <w:link w:val="z-BottomofFormChar"/>
+    <w:hidden/>
+    <w:uiPriority w:val="99"/>
+    <w:semiHidden/>
+    <w:unhideWhenUsed/>
+    <w:rsid w:val="00FF7AC7"/>
+    <w:pPr>
+      <w:pBdr>
+        <w:top w:val="single" w:sz="6" w:space="1" w:color="auto"/>
+      </w:pBdr>
+      <w:spacing w:after="0"/>
+      <w:jc w:val="center"/>
+    </w:pPr>
+    <w:rPr>
+      <w:rFonts w:ascii="Arial" w:hAnsi="Arial" w:cs="Arial"/>
+      <w:vanish/>
+      <w:sz w:val="16"/>
+      <w:szCs w:val="16"/>
+      <w:lang w:val="en-AU"/>
+    </w:rPr>
+  </w:style>
+  <w:style w:type="character" w:customStyle="1" w:styleId="z-BottomofFormChar">
+    <w:name w:val="z-Bottom of Form Char"/>
+    <w:basedOn w:val="DefaultParagraphFont"/>
+    <w:link w:val="z-BottomofForm"/>
+    <w:uiPriority w:val="99"/>
+    <w:semiHidden/>
+    <w:rsid w:val="00FF7AC7"/>
+    <w:rPr>
+      <w:rFonts w:ascii="Arial" w:hAnsi="Arial" w:cs="Arial"/>
+      <w:vanish/>
+      <w:sz w:val="16"/>
+      <w:szCs w:val="16"/>
+      <w:lang w:val="en-AU"/>
+    </w:rPr>
+  </w:style>
+  <w:style w:type="character" w:styleId="FollowedHyperlink">
+    <w:name w:val="FollowedHyperlink"/>
+    <w:basedOn w:val="DefaultParagraphFont"/>
+    <w:uiPriority w:val="99"/>
+    <w:semiHidden/>
+    <w:unhideWhenUsed/>
+    <w:rsid w:val="00267CE9"/>
+    <w:rPr>
+      <w:color w:val="800080" w:themeColor="followedHyperlink"/>
+      <w:u w:val="single"/>
+    </w:rPr>
+  </w:style>
 </w:styles>
 </file>
 
@@ -4780,6 +5081,119 @@
       </w:tblCellMar>
     </w:tblPr>
   </w:style>
+  <w:style w:type="character" w:styleId="Hyperlink">
+    <w:name w:val="Hyperlink"/>
+    <w:basedOn w:val="DefaultParagraphFont"/>
+    <w:uiPriority w:val="99"/>
+    <w:unhideWhenUsed/>
+    <w:rsid w:val="00A946AD"/>
+    <w:rPr>
+      <w:color w:val="0000FF" w:themeColor="hyperlink"/>
+      <w:u w:val="single"/>
+    </w:rPr>
+  </w:style>
+  <w:style w:type="paragraph" w:styleId="z-TopofForm">
+    <w:name w:val="HTML Top of Form"/>
+    <w:basedOn w:val="Normal"/>
+    <w:next w:val="Normal"/>
+    <w:link w:val="z-TopofFormChar"/>
+    <w:hidden/>
+    <w:uiPriority w:val="99"/>
+    <w:semiHidden/>
+    <w:unhideWhenUsed/>
+    <w:rsid w:val="00FF7AC7"/>
+    <w:pPr>
+      <w:pBdr>
+        <w:bottom w:val="single" w:sz="6" w:space="1" w:color="auto"/>
+      </w:pBdr>
+      <w:spacing w:after="0"/>
+      <w:jc w:val="center"/>
+    </w:pPr>
+    <w:rPr>
+      <w:rFonts w:ascii="Arial" w:hAnsi="Arial" w:cs="Arial"/>
+      <w:vanish/>
+      <w:sz w:val="16"/>
+      <w:szCs w:val="16"/>
+      <w:lang w:val="en-AU"/>
+    </w:rPr>
+  </w:style>
+  <w:style w:type="character" w:customStyle="1" w:styleId="z-TopofFormChar">
+    <w:name w:val="z-Top of Form Char"/>
+    <w:basedOn w:val="DefaultParagraphFont"/>
+    <w:link w:val="z-TopofForm"/>
+    <w:uiPriority w:val="99"/>
+    <w:semiHidden/>
+    <w:rsid w:val="00FF7AC7"/>
+    <w:rPr>
+      <w:rFonts w:ascii="Arial" w:hAnsi="Arial" w:cs="Arial"/>
+      <w:vanish/>
+      <w:sz w:val="16"/>
+      <w:szCs w:val="16"/>
+      <w:lang w:val="en-AU"/>
+    </w:rPr>
+  </w:style>
+  <w:style w:type="character" w:customStyle="1" w:styleId="domain">
+    <w:name w:val="domain"/>
+    <w:basedOn w:val="DefaultParagraphFont"/>
+    <w:rsid w:val="00FF7AC7"/>
+  </w:style>
+  <w:style w:type="character" w:customStyle="1" w:styleId="vanity-name">
+    <w:name w:val="vanity-name"/>
+    <w:basedOn w:val="DefaultParagraphFont"/>
+    <w:rsid w:val="00FF7AC7"/>
+  </w:style>
+  <w:style w:type="paragraph" w:styleId="z-BottomofForm">
+    <w:name w:val="HTML Bottom of Form"/>
+    <w:basedOn w:val="Normal"/>
+    <w:next w:val="Normal"/>
+    <w:link w:val="z-BottomofFormChar"/>
+    <w:hidden/>
+    <w:uiPriority w:val="99"/>
+    <w:semiHidden/>
+    <w:unhideWhenUsed/>
+    <w:rsid w:val="00FF7AC7"/>
+    <w:pPr>
+      <w:pBdr>
+        <w:top w:val="single" w:sz="6" w:space="1" w:color="auto"/>
+      </w:pBdr>
+      <w:spacing w:after="0"/>
+      <w:jc w:val="center"/>
+    </w:pPr>
+    <w:rPr>
+      <w:rFonts w:ascii="Arial" w:hAnsi="Arial" w:cs="Arial"/>
+      <w:vanish/>
+      <w:sz w:val="16"/>
+      <w:szCs w:val="16"/>
+      <w:lang w:val="en-AU"/>
+    </w:rPr>
+  </w:style>
+  <w:style w:type="character" w:customStyle="1" w:styleId="z-BottomofFormChar">
+    <w:name w:val="z-Bottom of Form Char"/>
+    <w:basedOn w:val="DefaultParagraphFont"/>
+    <w:link w:val="z-BottomofForm"/>
+    <w:uiPriority w:val="99"/>
+    <w:semiHidden/>
+    <w:rsid w:val="00FF7AC7"/>
+    <w:rPr>
+      <w:rFonts w:ascii="Arial" w:hAnsi="Arial" w:cs="Arial"/>
+      <w:vanish/>
+      <w:sz w:val="16"/>
+      <w:szCs w:val="16"/>
+      <w:lang w:val="en-AU"/>
+    </w:rPr>
+  </w:style>
+  <w:style w:type="character" w:styleId="FollowedHyperlink">
+    <w:name w:val="FollowedHyperlink"/>
+    <w:basedOn w:val="DefaultParagraphFont"/>
+    <w:uiPriority w:val="99"/>
+    <w:semiHidden/>
+    <w:unhideWhenUsed/>
+    <w:rsid w:val="00267CE9"/>
+    <w:rPr>
+      <w:color w:val="800080" w:themeColor="followedHyperlink"/>
+      <w:u w:val="single"/>
+    </w:rPr>
+  </w:style>
 </w:styles>
 </file>
 
@@ -5108,7 +5522,7 @@
 </file>
 
 <file path=customXml/itemProps1.xml><?xml version="1.0" encoding="utf-8"?>
-<ds:datastoreItem xmlns:ds="http://schemas.openxmlformats.org/officeDocument/2006/customXml" ds:itemID="{7C2E4833-B63A-3642-ABC0-4BC83915BA52}">
+<ds:datastoreItem xmlns:ds="http://schemas.openxmlformats.org/officeDocument/2006/customXml" ds:itemID="{841507CD-2E0A-224D-8D14-24CEB915D3FF}">
   <ds:schemaRefs>
     <ds:schemaRef ds:uri="http://schemas.openxmlformats.org/officeDocument/2006/bibliography"/>
   </ds:schemaRefs>

</xml_diff>

<commit_message>
Add eternal curiosity =)
</commit_message>
<xml_diff>
--- a/CV_19_4_2015.docx
+++ b/CV_19_4_2015.docx
@@ -2836,6 +2836,127 @@
       </w:r>
     </w:p>
     <w:p>
+      <w:bookmarkStart w:id="0" w:name="_GoBack"/>
+      <w:bookmarkEnd w:id="0"/>
+      <w:r>
+        <w:rPr>
+          <w:noProof/>
+        </w:rPr>
+        <mc:AlternateContent>
+          <mc:Choice Requires="wps">
+            <w:drawing>
+              <wp:anchor distT="0" distB="0" distL="114300" distR="114300" simplePos="0" relativeHeight="251694080" behindDoc="0" locked="0" layoutInCell="1" allowOverlap="1" wp14:anchorId="41B38006" wp14:editId="242D3897">
+                <wp:simplePos x="0" y="0"/>
+                <wp:positionH relativeFrom="column">
+                  <wp:posOffset>855980</wp:posOffset>
+                </wp:positionH>
+                <wp:positionV relativeFrom="paragraph">
+                  <wp:posOffset>277495</wp:posOffset>
+                </wp:positionV>
+                <wp:extent cx="1293495" cy="342900"/>
+                <wp:effectExtent l="0" t="0" r="27305" b="38100"/>
+                <wp:wrapSquare wrapText="bothSides"/>
+                <wp:docPr id="18" name="Text Box 18"/>
+                <wp:cNvGraphicFramePr/>
+                <a:graphic xmlns:a="http://schemas.openxmlformats.org/drawingml/2006/main">
+                  <a:graphicData uri="http://schemas.microsoft.com/office/word/2010/wordprocessingShape">
+                    <wps:wsp>
+                      <wps:cNvSpPr txBox="1"/>
+                      <wps:spPr>
+                        <a:xfrm>
+                          <a:off x="0" y="0"/>
+                          <a:ext cx="1293495" cy="342900"/>
+                        </a:xfrm>
+                        <a:prstGeom prst="rect">
+                          <a:avLst/>
+                        </a:prstGeom>
+                        <a:solidFill>
+                          <a:srgbClr val="DBEEF4"/>
+                        </a:solidFill>
+                        <a:ln/>
+                        <a:extLst>
+                          <a:ext uri="{C572A759-6A51-4108-AA02-DFA0A04FC94B}">
+                            <ma14:wrappingTextBoxFlag xmlns:ma14="http://schemas.microsoft.com/office/mac/drawingml/2011/main"/>
+                          </a:ext>
+                        </a:extLst>
+                      </wps:spPr>
+                      <wps:style>
+                        <a:lnRef idx="2">
+                          <a:schemeClr val="dk1"/>
+                        </a:lnRef>
+                        <a:fillRef idx="1">
+                          <a:schemeClr val="lt1"/>
+                        </a:fillRef>
+                        <a:effectRef idx="0">
+                          <a:schemeClr val="dk1"/>
+                        </a:effectRef>
+                        <a:fontRef idx="minor">
+                          <a:schemeClr val="dk1"/>
+                        </a:fontRef>
+                      </wps:style>
+                      <wps:txbx>
+                        <w:txbxContent>
+                          <w:p>
+                            <w:pPr>
+                              <w:jc w:val="center"/>
+                            </w:pPr>
+                            <w:r>
+                              <w:t xml:space="preserve">Eternal curiosity </w:t>
+                            </w:r>
+                          </w:p>
+                        </w:txbxContent>
+                      </wps:txbx>
+                      <wps:bodyPr rot="0" spcFirstLastPara="0" vertOverflow="overflow" horzOverflow="overflow" vert="horz" wrap="none" lIns="91440" tIns="45720" rIns="91440" bIns="45720" numCol="1" spcCol="0" rtlCol="0" fromWordArt="0" anchor="t" anchorCtr="0" forceAA="0" compatLnSpc="1">
+                        <a:prstTxWarp prst="textNoShape">
+                          <a:avLst/>
+                        </a:prstTxWarp>
+                        <a:noAutofit/>
+                      </wps:bodyPr>
+                    </wps:wsp>
+                  </a:graphicData>
+                </a:graphic>
+                <wp14:sizeRelV relativeFrom="margin">
+                  <wp14:pctHeight>0</wp14:pctHeight>
+                </wp14:sizeRelV>
+              </wp:anchor>
+            </w:drawing>
+          </mc:Choice>
+          <mc:Fallback>
+            <w:pict>
+              <v:shape id="Text Box 18" o:spid="_x0000_s1040" type="#_x0000_t202" style="position:absolute;margin-left:67.4pt;margin-top:21.85pt;width:101.85pt;height:27pt;z-index:251694080;visibility:visible;mso-wrap-style:none;mso-height-percent:0;mso-wrap-distance-left:9pt;mso-wrap-distance-top:0;mso-wrap-distance-right:9pt;mso-wrap-distance-bottom:0;mso-position-horizontal:absolute;mso-position-horizontal-relative:text;mso-position-vertical:absolute;mso-position-vertical-relative:text;mso-height-percent:0;mso-height-relative:margin;v-text-anchor:top" o:gfxdata="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" fillcolor="#dbeef4" strokecolor="black [3200]" strokeweight="2pt">
+                <v:textbox>
+                  <w:txbxContent>
+                    <w:p>
+                      <w:pPr>
+                        <w:jc w:val="center"/>
+                      </w:pPr>
+                      <w:r>
+                        <w:t xml:space="preserve">Eternal curiosity </w:t>
+                      </w:r>
+                    </w:p>
+                  </w:txbxContent>
+                </v:textbox>
+                <w10:wrap type="square"/>
+              </v:shape>
+            </w:pict>
+          </mc:Fallback>
+        </mc:AlternateContent>
+      </w:r>
+    </w:p>
+    <w:p>
+      <w:pPr>
+        <w:rPr>
+          <w:b/>
+        </w:rPr>
+      </w:pPr>
+      <w:r>
+        <w:rPr>
+          <w:b/>
+        </w:rPr>
+        <w:t xml:space="preserve">Expert: </w:t>
+      </w:r>
+    </w:p>
+    <w:p>
       <w:pPr>
         <w:spacing w:after="180"/>
       </w:pPr>
@@ -2929,7 +3050,7 @@
           </mc:Choice>
           <mc:Fallback>
             <w:pict>
-              <v:shape id="Text Box 17" o:spid="_x0000_s1040" type="#_x0000_t202" style="position:absolute;margin-left:197.1pt;margin-top:18.85pt;width:98.1pt;height:27pt;z-index:251692032;visibility:visible;mso-wrap-style:none;mso-height-percent:0;mso-wrap-distance-left:9pt;mso-wrap-distance-top:0;mso-wrap-distance-right:9pt;mso-wrap-distance-bottom:0;mso-position-horizontal:absolute;mso-position-horizontal-relative:text;mso-position-vertical:absolute;mso-position-vertical-relative:text;mso-height-percent:0;mso-height-relative:margin;v-text-anchor:top" o:gfxdata="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" fillcolor="#dbeef4" strokecolor="black [3200]" strokeweight="2pt">
+              <v:shape id="Text Box 17" o:spid="_x0000_s1041" type="#_x0000_t202" style="position:absolute;margin-left:197.1pt;margin-top:18.85pt;width:98.1pt;height:27pt;z-index:251692032;visibility:visible;mso-wrap-style:none;mso-height-percent:0;mso-wrap-distance-left:9pt;mso-wrap-distance-top:0;mso-wrap-distance-right:9pt;mso-wrap-distance-bottom:0;mso-position-horizontal:absolute;mso-position-horizontal-relative:text;mso-position-vertical:absolute;mso-position-vertical-relative:text;mso-height-percent:0;mso-height-relative:margin;v-text-anchor:top" o:gfxdata="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" fillcolor="#dbeef4" strokecolor="black [3200]" strokeweight="2pt">
                 <v:textbox>
                   <w:txbxContent>
                     <w:p>
@@ -3043,7 +3164,7 @@
           </mc:Choice>
           <mc:Fallback>
             <w:pict>
-              <v:shape id="Text Box 16" o:spid="_x0000_s1041" type="#_x0000_t202" style="position:absolute;margin-left:67.4pt;margin-top:18.85pt;width:123.95pt;height:27pt;z-index:251689984;visibility:visible;mso-wrap-style:none;mso-height-percent:0;mso-wrap-distance-left:9pt;mso-wrap-distance-top:0;mso-wrap-distance-right:9pt;mso-wrap-distance-bottom:0;mso-position-horizontal:absolute;mso-position-horizontal-relative:text;mso-position-vertical:absolute;mso-position-vertical-relative:text;mso-height-percent:0;mso-height-relative:margin;v-text-anchor:top" o:gfxdata="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" fillcolor="#dbeef4" strokecolor="black [3200]" strokeweight="2pt">
+              <v:shape id="Text Box 16" o:spid="_x0000_s1042" type="#_x0000_t202" style="position:absolute;margin-left:67.4pt;margin-top:18.85pt;width:123.95pt;height:27pt;z-index:251689984;visibility:visible;mso-wrap-style:none;mso-height-percent:0;mso-wrap-distance-left:9pt;mso-wrap-distance-top:0;mso-wrap-distance-right:9pt;mso-wrap-distance-bottom:0;mso-position-horizontal:absolute;mso-position-horizontal-relative:text;mso-position-vertical:absolute;mso-position-vertical-relative:text;mso-height-percent:0;mso-height-relative:margin;v-text-anchor:top" o:gfxdata="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" fillcolor="#dbeef4" strokecolor="black [3200]" strokeweight="2pt">
                 <v:textbox>
                   <w:txbxContent>
                     <w:p>
@@ -3218,17 +3339,7 @@
             <w:sz w:val="20"/>
             <w:szCs w:val="20"/>
           </w:rPr>
-          <w:t>the</w:t>
-        </w:r>
-        <w:bookmarkStart w:id="0" w:name="_GoBack"/>
-        <w:bookmarkEnd w:id="0"/>
-        <w:r>
-          <w:rPr>
-            <w:rStyle w:val="Hyperlink"/>
-            <w:sz w:val="20"/>
-            <w:szCs w:val="20"/>
-          </w:rPr>
-          <w:t xml:space="preserve"> little website I built to propose to my girlfriend =)</w:t>
+          <w:t>the little website I built to propose to my girlfriend =)</w:t>
         </w:r>
       </w:hyperlink>
       <w:r>
@@ -5522,7 +5633,7 @@
 </file>
 
 <file path=customXml/itemProps1.xml><?xml version="1.0" encoding="utf-8"?>
-<ds:datastoreItem xmlns:ds="http://schemas.openxmlformats.org/officeDocument/2006/customXml" ds:itemID="{841507CD-2E0A-224D-8D14-24CEB915D3FF}">
+<ds:datastoreItem xmlns:ds="http://schemas.openxmlformats.org/officeDocument/2006/customXml" ds:itemID="{C2740E33-F3F1-2F4A-BC79-DA366023AE1B}">
   <ds:schemaRefs>
     <ds:schemaRef ds:uri="http://schemas.openxmlformats.org/officeDocument/2006/bibliography"/>
   </ds:schemaRefs>

</xml_diff>

<commit_message>
Wee little formatting changes
</commit_message>
<xml_diff>
--- a/CV_19_4_2015.docx
+++ b/CV_19_4_2015.docx
@@ -5,6 +5,10 @@
     <w:p>
       <w:pPr>
         <w:pStyle w:val="Title"/>
+        <w:pBdr>
+          <w:bottom w:val="none" w:sz="0" w:space="0" w:color="auto"/>
+        </w:pBdr>
+        <w:spacing w:after="120"/>
         <w:rPr>
           <w:rFonts w:asciiTheme="minorHAnsi" w:hAnsiTheme="minorHAnsi"/>
         </w:rPr>
@@ -27,6 +31,7 @@
     <w:p>
       <w:pPr>
         <w:pStyle w:val="Subtitle"/>
+        <w:spacing w:after="120"/>
         <w:rPr>
           <w:rFonts w:asciiTheme="minorHAnsi" w:hAnsiTheme="minorHAnsi"/>
         </w:rPr>
@@ -47,6 +52,7 @@
     <w:p>
       <w:pPr>
         <w:pStyle w:val="Subtitle"/>
+        <w:spacing w:after="120"/>
         <w:rPr>
           <w:rFonts w:asciiTheme="minorHAnsi" w:hAnsiTheme="minorHAnsi"/>
         </w:rPr>
@@ -65,6 +71,17 @@
       </w:r>
     </w:p>
     <w:p>
+      <w:pPr>
+        <w:pBdr>
+          <w:bottom w:val="single" w:sz="4" w:space="1" w:color="auto"/>
+        </w:pBdr>
+        <w:rPr>
+          <w:sz w:val="16"/>
+          <w:szCs w:val="16"/>
+        </w:rPr>
+      </w:pPr>
+    </w:p>
+    <w:p>
       <w:r>
         <w:t xml:space="preserve">Since getting my first computer as a Christmas present (an Olivetti 386) I have been passionate about computing. An undergraduate degree in Computer Science allowed me to pursue as well as reinforce that passion, so much so that I decided to complete a doctorate in computing. While the academic setting taught me many valuable lessons, I longed to be involved in developing software with direct practical applications. </w:t>
       </w:r>
@@ -107,6 +124,58 @@
       </w:r>
       <w:r>
         <w:t xml:space="preserve"> </w:t>
+      </w:r>
+    </w:p>
+    <w:p>
+      <w:pPr>
+        <w:pBdr>
+          <w:top w:val="single" w:sz="4" w:space="1" w:color="auto"/>
+        </w:pBdr>
+        <w:rPr>
+          <w:sz w:val="20"/>
+          <w:szCs w:val="20"/>
+        </w:rPr>
+      </w:pPr>
+      <w:r>
+        <w:rPr>
+          <w:sz w:val="20"/>
+          <w:szCs w:val="20"/>
+        </w:rPr>
+        <w:t xml:space="preserve">The best way to reach me is at </w:t>
+      </w:r>
+      <w:hyperlink r:id="rId7" w:history="1">
+        <w:r>
+          <w:rPr>
+            <w:rStyle w:val="Hyperlink"/>
+            <w:sz w:val="20"/>
+            <w:szCs w:val="20"/>
+          </w:rPr>
+          <w:t>damxam@gmail.com</w:t>
+        </w:r>
+      </w:hyperlink>
+      <w:r>
+        <w:rPr>
+          <w:sz w:val="20"/>
+          <w:szCs w:val="20"/>
+        </w:rPr>
+        <w:t xml:space="preserve">, or through </w:t>
+      </w:r>
+      <w:hyperlink r:id="rId8" w:history="1">
+        <w:r>
+          <w:rPr>
+            <w:rStyle w:val="Hyperlink"/>
+            <w:sz w:val="20"/>
+            <w:szCs w:val="20"/>
+          </w:rPr>
+          <w:t>LinkedIn</w:t>
+        </w:r>
+      </w:hyperlink>
+      <w:r>
+        <w:rPr>
+          <w:sz w:val="20"/>
+          <w:szCs w:val="20"/>
+        </w:rPr>
+        <w:t>.</w:t>
       </w:r>
     </w:p>
     <w:p>
@@ -228,8 +297,8 @@
         <w:autoSpaceDE w:val="0"/>
         <w:autoSpaceDN w:val="0"/>
         <w:adjustRightInd w:val="0"/>
-        <w:spacing w:line="263" w:lineRule="auto"/>
-        <w:ind w:right="-220"/>
+        <w:spacing w:after="120" w:line="264" w:lineRule="auto"/>
+        <w:ind w:left="714" w:right="-221" w:hanging="357"/>
         <w:jc w:val="both"/>
         <w:rPr>
           <w:rFonts w:cs="Times New Roman"/>
@@ -303,8 +372,8 @@
         <w:autoSpaceDE w:val="0"/>
         <w:autoSpaceDN w:val="0"/>
         <w:adjustRightInd w:val="0"/>
-        <w:spacing w:line="263" w:lineRule="auto"/>
-        <w:ind w:right="-220"/>
+        <w:spacing w:after="120" w:line="264" w:lineRule="auto"/>
+        <w:ind w:left="714" w:right="-221" w:hanging="357"/>
         <w:jc w:val="both"/>
         <w:rPr>
           <w:rFonts w:cs="Times New Roman"/>
@@ -342,8 +411,8 @@
         <w:autoSpaceDE w:val="0"/>
         <w:autoSpaceDN w:val="0"/>
         <w:adjustRightInd w:val="0"/>
-        <w:spacing w:line="263" w:lineRule="auto"/>
-        <w:ind w:right="-220"/>
+        <w:spacing w:after="120" w:line="264" w:lineRule="auto"/>
+        <w:ind w:left="714" w:right="-221" w:hanging="357"/>
         <w:jc w:val="both"/>
         <w:rPr>
           <w:rFonts w:cs="Times New Roman"/>
@@ -353,6 +422,7 @@
         <w:rPr>
           <w:rFonts w:cs="Times New Roman"/>
         </w:rPr>
+        <w:lastRenderedPageBreak/>
         <w:t xml:space="preserve">Contributed to every part of the core stack (Java Spring back-end service, </w:t>
       </w:r>
       <w:proofErr w:type="spellStart"/>
@@ -374,7 +444,6 @@
         <w:rPr>
           <w:rFonts w:cs="Times New Roman"/>
         </w:rPr>
-        <w:lastRenderedPageBreak/>
         <w:t>Akka</w:t>
       </w:r>
       <w:proofErr w:type="spellEnd"/>
@@ -491,6 +560,7 @@
         <w:autoSpaceDE w:val="0"/>
         <w:autoSpaceDN w:val="0"/>
         <w:adjustRightInd w:val="0"/>
+        <w:spacing w:after="120"/>
         <w:rPr>
           <w:rFonts w:cs="Times New Roman"/>
         </w:rPr>
@@ -520,7 +590,7 @@
         <w:autoSpaceDE w:val="0"/>
         <w:autoSpaceDN w:val="0"/>
         <w:adjustRightInd w:val="0"/>
-        <w:spacing w:line="29" w:lineRule="exact"/>
+        <w:spacing w:after="120" w:line="29" w:lineRule="exact"/>
         <w:rPr>
           <w:rFonts w:cs="Helvetica"/>
         </w:rPr>
@@ -537,6 +607,7 @@
         <w:autoSpaceDE w:val="0"/>
         <w:autoSpaceDN w:val="0"/>
         <w:adjustRightInd w:val="0"/>
+        <w:spacing w:after="120"/>
         <w:rPr>
           <w:rFonts w:cs="Times New Roman"/>
         </w:rPr>
@@ -618,7 +689,7 @@
         <w:autoSpaceDE w:val="0"/>
         <w:autoSpaceDN w:val="0"/>
         <w:adjustRightInd w:val="0"/>
-        <w:spacing w:line="29" w:lineRule="exact"/>
+        <w:spacing w:after="120" w:line="29" w:lineRule="exact"/>
         <w:rPr>
           <w:rFonts w:cs="Helvetica"/>
         </w:rPr>
@@ -635,6 +706,7 @@
         <w:autoSpaceDE w:val="0"/>
         <w:autoSpaceDN w:val="0"/>
         <w:adjustRightInd w:val="0"/>
+        <w:spacing w:after="120"/>
         <w:rPr>
           <w:rFonts w:cs="Times New Roman"/>
         </w:rPr>
@@ -653,6 +725,7 @@
         <w:autoSpaceDE w:val="0"/>
         <w:autoSpaceDN w:val="0"/>
         <w:adjustRightInd w:val="0"/>
+        <w:spacing w:after="120"/>
         <w:rPr>
           <w:rFonts w:cs="Times New Roman"/>
         </w:rPr>
@@ -704,7 +777,7 @@
         <w:autoSpaceDE w:val="0"/>
         <w:autoSpaceDN w:val="0"/>
         <w:adjustRightInd w:val="0"/>
-        <w:spacing w:line="29" w:lineRule="exact"/>
+        <w:spacing w:after="120" w:line="29" w:lineRule="exact"/>
         <w:rPr>
           <w:rFonts w:cs="Helvetica"/>
         </w:rPr>
@@ -721,6 +794,7 @@
         <w:autoSpaceDE w:val="0"/>
         <w:autoSpaceDN w:val="0"/>
         <w:adjustRightInd w:val="0"/>
+        <w:spacing w:after="120"/>
         <w:rPr>
           <w:rFonts w:cs="Times New Roman"/>
         </w:rPr>
@@ -868,7 +942,6 @@
         <w:t>evelopment of course materials (lectures, assignments and tutorial exercises) as well as support of the student body.</w:t>
       </w:r>
     </w:p>
-    <w:p/>
     <w:p>
       <w:proofErr w:type="gramStart"/>
       <w:r>
@@ -1095,6 +1168,7 @@
     <w:p>
       <w:pPr>
         <w:pStyle w:val="Heading1"/>
+        <w:spacing w:after="120"/>
         <w:rPr>
           <w:rFonts w:asciiTheme="minorHAnsi" w:hAnsiTheme="minorHAnsi"/>
         </w:rPr>
@@ -1109,6 +1183,7 @@
     <w:p>
       <w:pPr>
         <w:pStyle w:val="Heading2"/>
+        <w:spacing w:before="0" w:after="120"/>
       </w:pPr>
       <w:r>
         <w:t xml:space="preserve">&gt; </w:t>
@@ -1727,117 +1802,13 @@
         <mc:AlternateContent>
           <mc:Choice Requires="wps">
             <w:drawing>
-              <wp:anchor distT="0" distB="0" distL="114300" distR="114300" simplePos="0" relativeHeight="251669504" behindDoc="0" locked="0" layoutInCell="1" allowOverlap="1" wp14:anchorId="0CAF49E2" wp14:editId="37CD5A52">
-                <wp:simplePos x="0" y="0"/>
-                <wp:positionH relativeFrom="column">
-                  <wp:posOffset>1247775</wp:posOffset>
-                </wp:positionH>
-                <wp:positionV relativeFrom="paragraph">
-                  <wp:posOffset>240665</wp:posOffset>
-                </wp:positionV>
-                <wp:extent cx="623570" cy="342900"/>
-                <wp:effectExtent l="0" t="0" r="36830" b="38100"/>
-                <wp:wrapSquare wrapText="bothSides"/>
-                <wp:docPr id="6" name="Text Box 6"/>
-                <wp:cNvGraphicFramePr/>
-                <a:graphic xmlns:a="http://schemas.openxmlformats.org/drawingml/2006/main">
-                  <a:graphicData uri="http://schemas.microsoft.com/office/word/2010/wordprocessingShape">
-                    <wps:wsp>
-                      <wps:cNvSpPr txBox="1"/>
-                      <wps:spPr>
-                        <a:xfrm>
-                          <a:off x="0" y="0"/>
-                          <a:ext cx="623570" cy="342900"/>
-                        </a:xfrm>
-                        <a:prstGeom prst="rect">
-                          <a:avLst/>
-                        </a:prstGeom>
-                        <a:solidFill>
-                          <a:srgbClr val="DBEEF4"/>
-                        </a:solidFill>
-                        <a:ln/>
-                        <a:extLst>
-                          <a:ext uri="{C572A759-6A51-4108-AA02-DFA0A04FC94B}">
-                            <ma14:wrappingTextBoxFlag xmlns:ma14="http://schemas.microsoft.com/office/mac/drawingml/2011/main"/>
-                          </a:ext>
-                        </a:extLst>
-                      </wps:spPr>
-                      <wps:style>
-                        <a:lnRef idx="2">
-                          <a:schemeClr val="dk1"/>
-                        </a:lnRef>
-                        <a:fillRef idx="1">
-                          <a:schemeClr val="lt1"/>
-                        </a:fillRef>
-                        <a:effectRef idx="0">
-                          <a:schemeClr val="dk1"/>
-                        </a:effectRef>
-                        <a:fontRef idx="minor">
-                          <a:schemeClr val="dk1"/>
-                        </a:fontRef>
-                      </wps:style>
-                      <wps:txbx>
-                        <w:txbxContent>
-                          <w:p>
-                            <w:pPr>
-                              <w:jc w:val="center"/>
-                            </w:pPr>
-                            <w:r>
-                              <w:t>C/C++</w:t>
-                            </w:r>
-                          </w:p>
-                        </w:txbxContent>
-                      </wps:txbx>
-                      <wps:bodyPr rot="0" spcFirstLastPara="0" vertOverflow="overflow" horzOverflow="overflow" vert="horz" wrap="none" lIns="91440" tIns="45720" rIns="91440" bIns="45720" numCol="1" spcCol="0" rtlCol="0" fromWordArt="0" anchor="t" anchorCtr="0" forceAA="0" compatLnSpc="1">
-                        <a:prstTxWarp prst="textNoShape">
-                          <a:avLst/>
-                        </a:prstTxWarp>
-                        <a:noAutofit/>
-                      </wps:bodyPr>
-                    </wps:wsp>
-                  </a:graphicData>
-                </a:graphic>
-                <wp14:sizeRelV relativeFrom="margin">
-                  <wp14:pctHeight>0</wp14:pctHeight>
-                </wp14:sizeRelV>
-              </wp:anchor>
-            </w:drawing>
-          </mc:Choice>
-          <mc:Fallback>
-            <w:pict>
-              <v:shape id="Text Box 6" o:spid="_x0000_s1031" type="#_x0000_t202" style="position:absolute;margin-left:98.25pt;margin-top:18.95pt;width:49.1pt;height:27pt;z-index:251669504;visibility:visible;mso-wrap-style:none;mso-height-percent:0;mso-wrap-distance-left:9pt;mso-wrap-distance-top:0;mso-wrap-distance-right:9pt;mso-wrap-distance-bottom:0;mso-position-horizontal:absolute;mso-position-horizontal-relative:text;mso-position-vertical:absolute;mso-position-vertical-relative:text;mso-height-percent:0;mso-height-relative:margin;v-text-anchor:top" o:gfxdata="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" fillcolor="#dbeef4" strokecolor="black [3200]" strokeweight="2pt">
-                <v:textbox>
-                  <w:txbxContent>
-                    <w:p>
-                      <w:pPr>
-                        <w:jc w:val="center"/>
-                      </w:pPr>
-                      <w:r>
-                        <w:t>C/C++</w:t>
-                      </w:r>
-                    </w:p>
-                  </w:txbxContent>
-                </v:textbox>
-                <w10:wrap type="square"/>
-              </v:shape>
-            </w:pict>
-          </mc:Fallback>
-        </mc:AlternateContent>
-      </w:r>
-      <w:r>
-        <w:rPr>
-          <w:noProof/>
-        </w:rPr>
-        <mc:AlternateContent>
-          <mc:Choice Requires="wps">
-            <w:drawing>
-              <wp:anchor distT="0" distB="0" distL="114300" distR="114300" simplePos="0" relativeHeight="251673600" behindDoc="0" locked="0" layoutInCell="1" allowOverlap="1" wp14:anchorId="3C881EFB" wp14:editId="72801C5F">
+              <wp:anchor distT="0" distB="0" distL="114300" distR="114300" simplePos="0" relativeHeight="251673600" behindDoc="0" locked="0" layoutInCell="1" allowOverlap="1" wp14:anchorId="3C881EFB" wp14:editId="496EDAB6">
                 <wp:simplePos x="0" y="0"/>
                 <wp:positionH relativeFrom="column">
                   <wp:posOffset>1952625</wp:posOffset>
                 </wp:positionH>
                 <wp:positionV relativeFrom="paragraph">
-                  <wp:posOffset>241300</wp:posOffset>
+                  <wp:posOffset>228600</wp:posOffset>
                 </wp:positionV>
                 <wp:extent cx="678815" cy="342900"/>
                 <wp:effectExtent l="0" t="0" r="32385" b="38100"/>
@@ -1911,7 +1882,7 @@
           </mc:Choice>
           <mc:Fallback>
             <w:pict>
-              <v:shape id="Text Box 8" o:spid="_x0000_s1032" type="#_x0000_t202" style="position:absolute;margin-left:153.75pt;margin-top:19pt;width:53.45pt;height:27pt;z-index:251673600;visibility:visible;mso-wrap-style:none;mso-height-percent:0;mso-wrap-distance-left:9pt;mso-wrap-distance-top:0;mso-wrap-distance-right:9pt;mso-wrap-distance-bottom:0;mso-position-horizontal:absolute;mso-position-horizontal-relative:text;mso-position-vertical:absolute;mso-position-vertical-relative:text;mso-height-percent:0;mso-height-relative:margin;v-text-anchor:top" o:gfxdata="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" fillcolor="#dbeef4" strokecolor="black [3200]" strokeweight="2pt">
+              <v:shape id="Text Box 8" o:spid="_x0000_s1031" type="#_x0000_t202" style="position:absolute;margin-left:153.75pt;margin-top:18pt;width:53.45pt;height:27pt;z-index:251673600;visibility:visible;mso-wrap-style:none;mso-height-percent:0;mso-wrap-distance-left:9pt;mso-wrap-distance-top:0;mso-wrap-distance-right:9pt;mso-wrap-distance-bottom:0;mso-position-horizontal:absolute;mso-position-horizontal-relative:text;mso-position-vertical:absolute;mso-position-vertical-relative:text;mso-height-percent:0;mso-height-relative:margin;v-text-anchor:top" o:gfxdata="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" fillcolor="#dbeef4" strokecolor="black [3200]" strokeweight="2pt">
                 <v:textbox>
                   <w:txbxContent>
                     <w:p>
@@ -1932,55 +1903,6 @@
           </mc:Fallback>
         </mc:AlternateContent>
       </w:r>
-    </w:p>
-    <w:p>
-      <w:pPr>
-        <w:spacing w:after="180"/>
-        <w:rPr>
-          <w:b/>
-        </w:rPr>
-      </w:pPr>
-      <w:r>
-        <w:rPr>
-          <w:b/>
-        </w:rPr>
-        <w:t>Some exposure:</w:t>
-      </w:r>
-      <w:r>
-        <w:rPr>
-          <w:b/>
-        </w:rPr>
-        <w:t xml:space="preserve"> </w:t>
-      </w:r>
-    </w:p>
-    <w:p>
-      <w:pPr>
-        <w:pStyle w:val="Heading2"/>
-        <w:spacing w:after="180"/>
-      </w:pPr>
-    </w:p>
-    <w:p>
-      <w:pPr>
-        <w:pStyle w:val="Heading2"/>
-        <w:spacing w:after="180"/>
-      </w:pPr>
-      <w:r>
-        <w:t xml:space="preserve">&gt; </w:t>
-      </w:r>
-      <w:r>
-        <w:t xml:space="preserve"> </w:t>
-      </w:r>
-      <w:r>
-        <w:t>Frameworks and Technologies</w:t>
-      </w:r>
-      <w:r>
-        <w:t xml:space="preserve">: </w:t>
-      </w:r>
-    </w:p>
-    <w:p>
-      <w:pPr>
-        <w:spacing w:after="180"/>
-      </w:pPr>
       <w:r>
         <w:rPr>
           <w:noProof/>
@@ -1988,18 +1910,18 @@
         <mc:AlternateContent>
           <mc:Choice Requires="wps">
             <w:drawing>
-              <wp:anchor distT="0" distB="0" distL="114300" distR="114300" simplePos="0" relativeHeight="251675648" behindDoc="0" locked="0" layoutInCell="1" allowOverlap="1" wp14:anchorId="5B0525CD" wp14:editId="78206224">
+              <wp:anchor distT="0" distB="0" distL="114300" distR="114300" simplePos="0" relativeHeight="251669504" behindDoc="0" locked="0" layoutInCell="1" allowOverlap="1" wp14:anchorId="0CAF49E2" wp14:editId="287C73AF">
                 <wp:simplePos x="0" y="0"/>
                 <wp:positionH relativeFrom="column">
-                  <wp:posOffset>1236345</wp:posOffset>
+                  <wp:posOffset>1247775</wp:posOffset>
                 </wp:positionH>
                 <wp:positionV relativeFrom="paragraph">
-                  <wp:posOffset>218440</wp:posOffset>
+                  <wp:posOffset>227965</wp:posOffset>
                 </wp:positionV>
-                <wp:extent cx="635000" cy="342900"/>
-                <wp:effectExtent l="0" t="0" r="25400" b="38100"/>
+                <wp:extent cx="623570" cy="342900"/>
+                <wp:effectExtent l="0" t="0" r="36830" b="38100"/>
                 <wp:wrapSquare wrapText="bothSides"/>
-                <wp:docPr id="9" name="Text Box 9"/>
+                <wp:docPr id="6" name="Text Box 6"/>
                 <wp:cNvGraphicFramePr/>
                 <a:graphic xmlns:a="http://schemas.openxmlformats.org/drawingml/2006/main">
                   <a:graphicData uri="http://schemas.microsoft.com/office/word/2010/wordprocessingShape">
@@ -2008,7 +1930,7 @@
                       <wps:spPr>
                         <a:xfrm>
                           <a:off x="0" y="0"/>
-                          <a:ext cx="635000" cy="342900"/>
+                          <a:ext cx="623570" cy="342900"/>
                         </a:xfrm>
                         <a:prstGeom prst="rect">
                           <a:avLst/>
@@ -2044,7 +1966,7 @@
                               <w:jc w:val="center"/>
                             </w:pPr>
                             <w:r>
-                              <w:t>Spring</w:t>
+                              <w:t>C/C++</w:t>
                             </w:r>
                           </w:p>
                         </w:txbxContent>
@@ -2066,7 +1988,7 @@
           </mc:Choice>
           <mc:Fallback>
             <w:pict>
-              <v:shape id="Text Box 9" o:spid="_x0000_s1033" type="#_x0000_t202" style="position:absolute;margin-left:97.35pt;margin-top:17.2pt;width:50pt;height:27pt;z-index:251675648;visibility:visible;mso-wrap-style:none;mso-height-percent:0;mso-wrap-distance-left:9pt;mso-wrap-distance-top:0;mso-wrap-distance-right:9pt;mso-wrap-distance-bottom:0;mso-position-horizontal:absolute;mso-position-horizontal-relative:text;mso-position-vertical:absolute;mso-position-vertical-relative:text;mso-height-percent:0;mso-height-relative:margin;v-text-anchor:top" o:gfxdata="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" fillcolor="#dbeef4" strokecolor="black [3200]" strokeweight="2pt">
+              <v:shape id="Text Box 6" o:spid="_x0000_s1032" type="#_x0000_t202" style="position:absolute;margin-left:98.25pt;margin-top:17.95pt;width:49.1pt;height:27pt;z-index:251669504;visibility:visible;mso-wrap-style:none;mso-height-percent:0;mso-wrap-distance-left:9pt;mso-wrap-distance-top:0;mso-wrap-distance-right:9pt;mso-wrap-distance-bottom:0;mso-position-horizontal:absolute;mso-position-horizontal-relative:text;mso-position-vertical:absolute;mso-position-vertical-relative:text;mso-height-percent:0;mso-height-relative:margin;v-text-anchor:top" o:gfxdata="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" fillcolor="#dbeef4" strokecolor="black [3200]" strokeweight="2pt">
                 <v:textbox>
                   <w:txbxContent>
                     <w:p>
@@ -2074,7 +1996,7 @@
                         <w:jc w:val="center"/>
                       </w:pPr>
                       <w:r>
-                        <w:t>Spring</w:t>
+                        <w:t>C/C++</w:t>
                       </w:r>
                     </w:p>
                   </w:txbxContent>
@@ -2085,6 +2007,73 @@
           </mc:Fallback>
         </mc:AlternateContent>
       </w:r>
+    </w:p>
+    <w:p>
+      <w:pPr>
+        <w:spacing w:after="180"/>
+        <w:rPr>
+          <w:b/>
+        </w:rPr>
+      </w:pPr>
+      <w:r>
+        <w:rPr>
+          <w:b/>
+        </w:rPr>
+        <w:t>Some exposure:</w:t>
+      </w:r>
+      <w:r>
+        <w:rPr>
+          <w:b/>
+        </w:rPr>
+        <w:t xml:space="preserve"> </w:t>
+      </w:r>
+    </w:p>
+    <w:p>
+      <w:pPr>
+        <w:pStyle w:val="Heading2"/>
+        <w:spacing w:after="180"/>
+      </w:pPr>
+    </w:p>
+    <w:p>
+      <w:pPr>
+        <w:spacing w:after="0"/>
+        <w:rPr>
+          <w:rFonts w:asciiTheme="majorHAnsi" w:eastAsiaTheme="majorEastAsia" w:hAnsiTheme="majorHAnsi" w:cstheme="majorBidi"/>
+          <w:b/>
+          <w:bCs/>
+          <w:color w:val="4F81BD" w:themeColor="accent1"/>
+          <w:sz w:val="26"/>
+          <w:szCs w:val="26"/>
+        </w:rPr>
+      </w:pPr>
+      <w:r>
+        <w:br w:type="page"/>
+      </w:r>
+    </w:p>
+    <w:p>
+      <w:pPr>
+        <w:pStyle w:val="Heading2"/>
+        <w:spacing w:after="180"/>
+      </w:pPr>
+      <w:bookmarkStart w:id="0" w:name="_GoBack"/>
+      <w:bookmarkEnd w:id="0"/>
+      <w:r>
+        <w:t xml:space="preserve">&gt; </w:t>
+      </w:r>
+      <w:r>
+        <w:t xml:space="preserve"> </w:t>
+      </w:r>
+      <w:r>
+        <w:t>Frameworks and Technologies</w:t>
+      </w:r>
+      <w:r>
+        <w:t xml:space="preserve">: </w:t>
+      </w:r>
+    </w:p>
+    <w:p>
+      <w:pPr>
+        <w:spacing w:after="180"/>
+      </w:pPr>
       <w:r>
         <w:rPr>
           <w:noProof/>
@@ -2092,13 +2081,137 @@
         <mc:AlternateContent>
           <mc:Choice Requires="wps">
             <w:drawing>
-              <wp:anchor distT="0" distB="0" distL="114300" distR="114300" simplePos="0" relativeHeight="251677696" behindDoc="0" locked="0" layoutInCell="1" allowOverlap="1" wp14:anchorId="53583582" wp14:editId="41C3304A">
+              <wp:anchor distT="0" distB="0" distL="114300" distR="114300" simplePos="0" relativeHeight="251679744" behindDoc="0" locked="0" layoutInCell="1" allowOverlap="1" wp14:anchorId="036FFB5C" wp14:editId="6AA2A146">
+                <wp:simplePos x="0" y="0"/>
+                <wp:positionH relativeFrom="column">
+                  <wp:posOffset>4208145</wp:posOffset>
+                </wp:positionH>
+                <wp:positionV relativeFrom="paragraph">
+                  <wp:posOffset>207010</wp:posOffset>
+                </wp:positionV>
+                <wp:extent cx="1245870" cy="342900"/>
+                <wp:effectExtent l="0" t="0" r="24130" b="38100"/>
+                <wp:wrapSquare wrapText="bothSides"/>
+                <wp:docPr id="11" name="Text Box 11"/>
+                <wp:cNvGraphicFramePr/>
+                <a:graphic xmlns:a="http://schemas.openxmlformats.org/drawingml/2006/main">
+                  <a:graphicData uri="http://schemas.microsoft.com/office/word/2010/wordprocessingShape">
+                    <wps:wsp>
+                      <wps:cNvSpPr txBox="1"/>
+                      <wps:spPr>
+                        <a:xfrm>
+                          <a:off x="0" y="0"/>
+                          <a:ext cx="1245870" cy="342900"/>
+                        </a:xfrm>
+                        <a:prstGeom prst="rect">
+                          <a:avLst/>
+                        </a:prstGeom>
+                        <a:solidFill>
+                          <a:srgbClr val="DBEEF4"/>
+                        </a:solidFill>
+                        <a:ln/>
+                        <a:extLst>
+                          <a:ext uri="{C572A759-6A51-4108-AA02-DFA0A04FC94B}">
+                            <ma14:wrappingTextBoxFlag xmlns:ma14="http://schemas.microsoft.com/office/mac/drawingml/2011/main"/>
+                          </a:ext>
+                        </a:extLst>
+                      </wps:spPr>
+                      <wps:style>
+                        <a:lnRef idx="2">
+                          <a:schemeClr val="dk1"/>
+                        </a:lnRef>
+                        <a:fillRef idx="1">
+                          <a:schemeClr val="lt1"/>
+                        </a:fillRef>
+                        <a:effectRef idx="0">
+                          <a:schemeClr val="dk1"/>
+                        </a:effectRef>
+                        <a:fontRef idx="minor">
+                          <a:schemeClr val="dk1"/>
+                        </a:fontRef>
+                      </wps:style>
+                      <wps:txbx>
+                        <w:txbxContent>
+                          <w:p>
+                            <w:pPr>
+                              <w:jc w:val="center"/>
+                            </w:pPr>
+                            <w:proofErr w:type="spellStart"/>
+                            <w:r>
+                              <w:t>Git</w:t>
+                            </w:r>
+                            <w:proofErr w:type="spellEnd"/>
+                            <w:r>
+                              <w:t xml:space="preserve"> / </w:t>
+                            </w:r>
+                            <w:proofErr w:type="spellStart"/>
+                            <w:r>
+                              <w:t>Sourcetree</w:t>
+                            </w:r>
+                            <w:proofErr w:type="spellEnd"/>
+                          </w:p>
+                        </w:txbxContent>
+                      </wps:txbx>
+                      <wps:bodyPr rot="0" spcFirstLastPara="0" vertOverflow="overflow" horzOverflow="overflow" vert="horz" wrap="none" lIns="91440" tIns="45720" rIns="91440" bIns="45720" numCol="1" spcCol="0" rtlCol="0" fromWordArt="0" anchor="t" anchorCtr="0" forceAA="0" compatLnSpc="1">
+                        <a:prstTxWarp prst="textNoShape">
+                          <a:avLst/>
+                        </a:prstTxWarp>
+                        <a:noAutofit/>
+                      </wps:bodyPr>
+                    </wps:wsp>
+                  </a:graphicData>
+                </a:graphic>
+                <wp14:sizeRelV relativeFrom="margin">
+                  <wp14:pctHeight>0</wp14:pctHeight>
+                </wp14:sizeRelV>
+              </wp:anchor>
+            </w:drawing>
+          </mc:Choice>
+          <mc:Fallback>
+            <w:pict>
+              <v:shape id="Text Box 11" o:spid="_x0000_s1033" type="#_x0000_t202" style="position:absolute;margin-left:331.35pt;margin-top:16.3pt;width:98.1pt;height:27pt;z-index:251679744;visibility:visible;mso-wrap-style:none;mso-height-percent:0;mso-wrap-distance-left:9pt;mso-wrap-distance-top:0;mso-wrap-distance-right:9pt;mso-wrap-distance-bottom:0;mso-position-horizontal:absolute;mso-position-horizontal-relative:text;mso-position-vertical:absolute;mso-position-vertical-relative:text;mso-height-percent:0;mso-height-relative:margin;v-text-anchor:top" o:gfxdata="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" fillcolor="#dbeef4" strokecolor="black [3200]" strokeweight="2pt">
+                <v:textbox>
+                  <w:txbxContent>
+                    <w:p>
+                      <w:pPr>
+                        <w:jc w:val="center"/>
+                      </w:pPr>
+                      <w:proofErr w:type="spellStart"/>
+                      <w:r>
+                        <w:t>Git</w:t>
+                      </w:r>
+                      <w:proofErr w:type="spellEnd"/>
+                      <w:r>
+                        <w:t xml:space="preserve"> / </w:t>
+                      </w:r>
+                      <w:proofErr w:type="spellStart"/>
+                      <w:r>
+                        <w:t>Sourcetree</w:t>
+                      </w:r>
+                      <w:proofErr w:type="spellEnd"/>
+                    </w:p>
+                  </w:txbxContent>
+                </v:textbox>
+                <w10:wrap type="square"/>
+              </v:shape>
+            </w:pict>
+          </mc:Fallback>
+        </mc:AlternateContent>
+      </w:r>
+      <w:r>
+        <w:rPr>
+          <w:noProof/>
+        </w:rPr>
+        <mc:AlternateContent>
+          <mc:Choice Requires="wps">
+            <w:drawing>
+              <wp:anchor distT="0" distB="0" distL="114300" distR="114300" simplePos="0" relativeHeight="251677696" behindDoc="0" locked="0" layoutInCell="1" allowOverlap="1" wp14:anchorId="53583582" wp14:editId="7C11FA1B">
                 <wp:simplePos x="0" y="0"/>
                 <wp:positionH relativeFrom="column">
                   <wp:posOffset>1950720</wp:posOffset>
                 </wp:positionH>
                 <wp:positionV relativeFrom="paragraph">
-                  <wp:posOffset>219075</wp:posOffset>
+                  <wp:posOffset>206375</wp:posOffset>
                 </wp:positionV>
                 <wp:extent cx="2178050" cy="342900"/>
                 <wp:effectExtent l="0" t="0" r="31750" b="38100"/>
@@ -2191,7 +2304,7 @@
           </mc:Choice>
           <mc:Fallback>
             <w:pict>
-              <v:shape id="Text Box 10" o:spid="_x0000_s1034" type="#_x0000_t202" style="position:absolute;margin-left:153.6pt;margin-top:17.25pt;width:171.5pt;height:27pt;z-index:251677696;visibility:visible;mso-wrap-style:none;mso-height-percent:0;mso-wrap-distance-left:9pt;mso-wrap-distance-top:0;mso-wrap-distance-right:9pt;mso-wrap-distance-bottom:0;mso-position-horizontal:absolute;mso-position-horizontal-relative:text;mso-position-vertical:absolute;mso-position-vertical-relative:text;mso-height-percent:0;mso-height-relative:margin;v-text-anchor:top" o:gfxdata="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" fillcolor="#dbeef4" strokecolor="black [3200]" strokeweight="2pt">
+              <v:shape id="Text Box 10" o:spid="_x0000_s1034" type="#_x0000_t202" style="position:absolute;margin-left:153.6pt;margin-top:16.25pt;width:171.5pt;height:27pt;z-index:251677696;visibility:visible;mso-wrap-style:none;mso-height-percent:0;mso-wrap-distance-left:9pt;mso-wrap-distance-top:0;mso-wrap-distance-right:9pt;mso-wrap-distance-bottom:0;mso-position-horizontal:absolute;mso-position-horizontal-relative:text;mso-position-vertical:absolute;mso-position-vertical-relative:text;mso-height-percent:0;mso-height-relative:margin;v-text-anchor:top" o:gfxdata="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" fillcolor="#dbeef4" strokecolor="black [3200]" strokeweight="2pt">
                 <v:textbox>
                   <w:txbxContent>
                     <w:p>
@@ -2238,18 +2351,18 @@
         <mc:AlternateContent>
           <mc:Choice Requires="wps">
             <w:drawing>
-              <wp:anchor distT="0" distB="0" distL="114300" distR="114300" simplePos="0" relativeHeight="251679744" behindDoc="0" locked="0" layoutInCell="1" allowOverlap="1" wp14:anchorId="036FFB5C" wp14:editId="4E2D7A8C">
+              <wp:anchor distT="0" distB="0" distL="114300" distR="114300" simplePos="0" relativeHeight="251675648" behindDoc="0" locked="0" layoutInCell="1" allowOverlap="1" wp14:anchorId="5B0525CD" wp14:editId="58B4CB6D">
                 <wp:simplePos x="0" y="0"/>
                 <wp:positionH relativeFrom="column">
-                  <wp:posOffset>4208145</wp:posOffset>
+                  <wp:posOffset>1236345</wp:posOffset>
                 </wp:positionH>
                 <wp:positionV relativeFrom="paragraph">
-                  <wp:posOffset>219710</wp:posOffset>
+                  <wp:posOffset>205740</wp:posOffset>
                 </wp:positionV>
-                <wp:extent cx="1245870" cy="342900"/>
-                <wp:effectExtent l="0" t="0" r="24130" b="38100"/>
+                <wp:extent cx="635000" cy="342900"/>
+                <wp:effectExtent l="0" t="0" r="25400" b="38100"/>
                 <wp:wrapSquare wrapText="bothSides"/>
-                <wp:docPr id="11" name="Text Box 11"/>
+                <wp:docPr id="9" name="Text Box 9"/>
                 <wp:cNvGraphicFramePr/>
                 <a:graphic xmlns:a="http://schemas.openxmlformats.org/drawingml/2006/main">
                   <a:graphicData uri="http://schemas.microsoft.com/office/word/2010/wordprocessingShape">
@@ -2258,7 +2371,7 @@
                       <wps:spPr>
                         <a:xfrm>
                           <a:off x="0" y="0"/>
-                          <a:ext cx="1245870" cy="342900"/>
+                          <a:ext cx="635000" cy="342900"/>
                         </a:xfrm>
                         <a:prstGeom prst="rect">
                           <a:avLst/>
@@ -2293,19 +2406,9 @@
                             <w:pPr>
                               <w:jc w:val="center"/>
                             </w:pPr>
-                            <w:proofErr w:type="spellStart"/>
                             <w:r>
-                              <w:t>Git</w:t>
+                              <w:t>Spring</w:t>
                             </w:r>
-                            <w:proofErr w:type="spellEnd"/>
-                            <w:r>
-                              <w:t xml:space="preserve"> / </w:t>
-                            </w:r>
-                            <w:proofErr w:type="spellStart"/>
-                            <w:r>
-                              <w:t>Sourcetree</w:t>
-                            </w:r>
-                            <w:proofErr w:type="spellEnd"/>
                           </w:p>
                         </w:txbxContent>
                       </wps:txbx>
@@ -2326,26 +2429,16 @@
           </mc:Choice>
           <mc:Fallback>
             <w:pict>
-              <v:shape id="Text Box 11" o:spid="_x0000_s1035" type="#_x0000_t202" style="position:absolute;margin-left:331.35pt;margin-top:17.3pt;width:98.1pt;height:27pt;z-index:251679744;visibility:visible;mso-wrap-style:none;mso-height-percent:0;mso-wrap-distance-left:9pt;mso-wrap-distance-top:0;mso-wrap-distance-right:9pt;mso-wrap-distance-bottom:0;mso-position-horizontal:absolute;mso-position-horizontal-relative:text;mso-position-vertical:absolute;mso-position-vertical-relative:text;mso-height-percent:0;mso-height-relative:margin;v-text-anchor:top" o:gfxdata="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" fillcolor="#dbeef4" strokecolor="black [3200]" strokeweight="2pt">
+              <v:shape id="Text Box 9" o:spid="_x0000_s1035" type="#_x0000_t202" style="position:absolute;margin-left:97.35pt;margin-top:16.2pt;width:50pt;height:27pt;z-index:251675648;visibility:visible;mso-wrap-style:none;mso-height-percent:0;mso-wrap-distance-left:9pt;mso-wrap-distance-top:0;mso-wrap-distance-right:9pt;mso-wrap-distance-bottom:0;mso-position-horizontal:absolute;mso-position-horizontal-relative:text;mso-position-vertical:absolute;mso-position-vertical-relative:text;mso-height-percent:0;mso-height-relative:margin;v-text-anchor:top" o:gfxdata="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" fillcolor="#dbeef4" strokecolor="black [3200]" strokeweight="2pt">
                 <v:textbox>
                   <w:txbxContent>
                     <w:p>
                       <w:pPr>
                         <w:jc w:val="center"/>
                       </w:pPr>
-                      <w:proofErr w:type="spellStart"/>
                       <w:r>
-                        <w:t>Git</w:t>
+                        <w:t>Spring</w:t>
                       </w:r>
-                      <w:proofErr w:type="spellEnd"/>
-                      <w:r>
-                        <w:t xml:space="preserve"> / </w:t>
-                      </w:r>
-                      <w:proofErr w:type="spellStart"/>
-                      <w:r>
-                        <w:t>Sourcetree</w:t>
-                      </w:r>
-                      <w:proofErr w:type="spellEnd"/>
                     </w:p>
                   </w:txbxContent>
                 </v:textbox>
@@ -3271,10 +3364,7 @@
                               <w:jc w:val="center"/>
                             </w:pPr>
                             <w:r>
-                              <w:t>Insert buzzwords here</w:t>
-                            </w:r>
-                            <w:r>
-                              <w:t>. More buzzwords!</w:t>
+                              <w:t>Insert buzzwords here. More buzzwords!</w:t>
                             </w:r>
                           </w:p>
                         </w:txbxContent>
@@ -3304,10 +3394,7 @@
                         <w:jc w:val="center"/>
                       </w:pPr>
                       <w:r>
-                        <w:t>Insert buzzwords here</w:t>
-                      </w:r>
-                      <w:r>
-                        <w:t>. More buzzwords!</w:t>
+                        <w:t>Insert buzzwords here. More buzzwords!</w:t>
                       </w:r>
                     </w:p>
                   </w:txbxContent>
@@ -3340,60 +3427,6 @@
           <w:b/>
         </w:rPr>
       </w:pPr>
-      <w:bookmarkStart w:id="0" w:name="_GoBack"/>
-      <w:bookmarkEnd w:id="0"/>
-    </w:p>
-    <w:p>
-      <w:pPr>
-        <w:pBdr>
-          <w:top w:val="single" w:sz="4" w:space="1" w:color="auto"/>
-        </w:pBdr>
-        <w:rPr>
-          <w:sz w:val="20"/>
-          <w:szCs w:val="20"/>
-        </w:rPr>
-      </w:pPr>
-      <w:r>
-        <w:rPr>
-          <w:sz w:val="20"/>
-          <w:szCs w:val="20"/>
-        </w:rPr>
-        <w:t xml:space="preserve">The best way to reach me is at </w:t>
-      </w:r>
-      <w:hyperlink r:id="rId7" w:history="1">
-        <w:r>
-          <w:rPr>
-            <w:rStyle w:val="Hyperlink"/>
-            <w:sz w:val="20"/>
-            <w:szCs w:val="20"/>
-          </w:rPr>
-          <w:t>damxam@gmail.com</w:t>
-        </w:r>
-      </w:hyperlink>
-      <w:r>
-        <w:rPr>
-          <w:sz w:val="20"/>
-          <w:szCs w:val="20"/>
-        </w:rPr>
-        <w:t xml:space="preserve">, or through </w:t>
-      </w:r>
-      <w:hyperlink r:id="rId8" w:history="1">
-        <w:r>
-          <w:rPr>
-            <w:rStyle w:val="Hyperlink"/>
-            <w:sz w:val="20"/>
-            <w:szCs w:val="20"/>
-          </w:rPr>
-          <w:t>LinkedIn</w:t>
-        </w:r>
-      </w:hyperlink>
-      <w:r>
-        <w:rPr>
-          <w:sz w:val="20"/>
-          <w:szCs w:val="20"/>
-        </w:rPr>
-        <w:t>.</w:t>
-      </w:r>
     </w:p>
     <w:p>
       <w:pPr>
@@ -3455,23 +3488,6 @@
             <w:szCs w:val="20"/>
           </w:rPr>
           <w:t>twiddling with Java 8 Lambdas</w:t>
-        </w:r>
-      </w:hyperlink>
-      <w:r>
-        <w:rPr>
-          <w:sz w:val="20"/>
-          <w:szCs w:val="20"/>
-        </w:rPr>
-        <w:t xml:space="preserve"> or </w:t>
-      </w:r>
-      <w:hyperlink r:id="rId11" w:history="1">
-        <w:r>
-          <w:rPr>
-            <w:rStyle w:val="Hyperlink"/>
-            <w:sz w:val="20"/>
-            <w:szCs w:val="20"/>
-          </w:rPr>
-          <w:t>the little website I built to propose to my girlfriend =)</w:t>
         </w:r>
       </w:hyperlink>
       <w:r>
@@ -5765,7 +5781,7 @@
 </file>
 
 <file path=customXml/itemProps1.xml><?xml version="1.0" encoding="utf-8"?>
-<ds:datastoreItem xmlns:ds="http://schemas.openxmlformats.org/officeDocument/2006/customXml" ds:itemID="{36FAD267-5644-F547-AED8-88F848C80CEA}">
+<ds:datastoreItem xmlns:ds="http://schemas.openxmlformats.org/officeDocument/2006/customXml" ds:itemID="{6134D48D-847F-0F44-B2CE-ECD919CC0CB8}">
   <ds:schemaRefs>
     <ds:schemaRef ds:uri="http://schemas.openxmlformats.org/officeDocument/2006/bibliography"/>
   </ds:schemaRefs>

</xml_diff>

<commit_message>
Tiny tiny formatting changes
</commit_message>
<xml_diff>
--- a/CV_19_4_2015.docx
+++ b/CV_19_4_2015.docx
@@ -308,7 +308,7 @@
         <w:rPr>
           <w:rFonts w:cs="Times New Roman"/>
         </w:rPr>
-        <w:t>Won our internal spi</w:t>
+        <w:t>Won our spi</w:t>
       </w:r>
       <w:r>
         <w:rPr>
@@ -358,7 +358,15 @@
         <w:rPr>
           <w:rFonts w:cs="Times New Roman"/>
         </w:rPr>
-        <w:t xml:space="preserve"> database) of certain database views.</w:t>
+        <w:t xml:space="preserve"> database) of </w:t>
+      </w:r>
+      <w:bookmarkStart w:id="0" w:name="_GoBack"/>
+      <w:bookmarkEnd w:id="0"/>
+      <w:r>
+        <w:rPr>
+          <w:rFonts w:cs="Times New Roman"/>
+        </w:rPr>
+        <w:t>database views.</w:t>
       </w:r>
     </w:p>
     <w:p>
@@ -2053,10 +2061,8 @@
     <w:p>
       <w:pPr>
         <w:pStyle w:val="Heading2"/>
-        <w:spacing w:after="180"/>
-      </w:pPr>
-      <w:bookmarkStart w:id="0" w:name="_GoBack"/>
-      <w:bookmarkEnd w:id="0"/>
+        <w:spacing w:after="120"/>
+      </w:pPr>
       <w:r>
         <w:t xml:space="preserve">&gt; </w:t>
       </w:r>
@@ -2916,7 +2922,7 @@
     <w:p>
       <w:pPr>
         <w:pStyle w:val="Heading2"/>
-        <w:spacing w:after="180"/>
+        <w:spacing w:after="120"/>
         <w:rPr>
           <w:rFonts w:asciiTheme="minorHAnsi" w:hAnsiTheme="minorHAnsi"/>
         </w:rPr>
@@ -5781,7 +5787,7 @@
 </file>
 
 <file path=customXml/itemProps1.xml><?xml version="1.0" encoding="utf-8"?>
-<ds:datastoreItem xmlns:ds="http://schemas.openxmlformats.org/officeDocument/2006/customXml" ds:itemID="{6134D48D-847F-0F44-B2CE-ECD919CC0CB8}">
+<ds:datastoreItem xmlns:ds="http://schemas.openxmlformats.org/officeDocument/2006/customXml" ds:itemID="{CC5D1A2F-7926-D143-830D-1072D4E1DD2A}">
   <ds:schemaRefs>
     <ds:schemaRef ds:uri="http://schemas.openxmlformats.org/officeDocument/2006/bibliography"/>
   </ds:schemaRefs>

</xml_diff>